<commit_message>
Definito dettagli generici e modulo di lettore del codice
</commit_message>
<xml_diff>
--- a/Progetto CodeStresser.docx
+++ b/Progetto CodeStresser.docx
@@ -316,6 +316,115 @@
         </w:tc>
       </w:tr>
     </w:tbl>
+    <w:p>
+      <w:pPr>
+        <w:rPr>
+          <w:lang w:val="it-IT"/>
+        </w:rPr>
+      </w:pPr>
+    </w:p>
+    <w:p>
+      <w:pPr>
+        <w:pStyle w:val="Heading2"/>
+        <w:rPr>
+          <w:lang w:val="it-IT"/>
+        </w:rPr>
+      </w:pPr>
+      <w:r>
+        <w:rPr>
+          <w:lang w:val="it-IT"/>
+        </w:rPr>
+        <w:t>Dettagli generici</w:t>
+      </w:r>
+    </w:p>
+    <w:p>
+      <w:pPr>
+        <w:rPr>
+          <w:lang w:val="it-IT"/>
+        </w:rPr>
+      </w:pPr>
+      <w:r>
+        <w:rPr>
+          <w:lang w:val="it-IT"/>
+        </w:rPr>
+        <w:t>L’applicazione verrà sviluppata in python per ovvi motivi legati all’uso di ML.</w:t>
+      </w:r>
+    </w:p>
+    <w:p>
+      <w:pPr>
+        <w:rPr>
+          <w:lang w:val="it-IT"/>
+        </w:rPr>
+      </w:pPr>
+    </w:p>
+    <w:p>
+      <w:pPr>
+        <w:pStyle w:val="Heading2"/>
+        <w:rPr>
+          <w:lang w:val="it-IT"/>
+        </w:rPr>
+      </w:pPr>
+      <w:r>
+        <w:rPr>
+          <w:lang w:val="it-IT"/>
+        </w:rPr>
+        <w:t>Moduli</w:t>
+      </w:r>
+    </w:p>
+    <w:p>
+      <w:pPr>
+        <w:pStyle w:val="Heading3"/>
+        <w:rPr>
+          <w:lang w:val="it-IT"/>
+        </w:rPr>
+      </w:pPr>
+      <w:r>
+        <w:rPr>
+          <w:lang w:val="it-IT"/>
+        </w:rPr>
+        <w:t>Lettore del codice</w:t>
+      </w:r>
+    </w:p>
+    <w:p>
+      <w:pPr>
+        <w:rPr>
+          <w:lang w:val="it-IT"/>
+        </w:rPr>
+      </w:pPr>
+      <w:r>
+        <w:rPr>
+          <w:lang w:val="it-IT"/>
+        </w:rPr>
+        <w:t xml:space="preserve">Il lettore del codice consisterà in un semplice modulo che prenderà in input </w:t>
+      </w:r>
+      <w:r>
+        <w:rPr>
+          <w:lang w:val="it-IT"/>
+        </w:rPr>
+        <w:t>uno o più file di codice per inserirli nel programma (lista di file).</w:t>
+      </w:r>
+    </w:p>
+    <w:p>
+      <w:pPr>
+        <w:rPr>
+          <w:lang w:val="it-IT"/>
+        </w:rPr>
+      </w:pPr>
+    </w:p>
+    <w:p>
+      <w:pPr>
+        <w:rPr>
+          <w:lang w:val="it-IT"/>
+        </w:rPr>
+      </w:pPr>
+    </w:p>
+    <w:p>
+      <w:pPr>
+        <w:rPr>
+          <w:lang w:val="it-IT"/>
+        </w:rPr>
+      </w:pPr>
+    </w:p>
     <w:p>
       <w:pPr>
         <w:rPr>
@@ -781,7 +890,6 @@
     <w:next w:val="Normal"/>
     <w:link w:val="Heading3Char"/>
     <w:uiPriority w:val="9"/>
-    <w:semiHidden/>
     <w:unhideWhenUsed/>
     <w:qFormat/>
     <w:rsid w:val="00002B01"/>
@@ -988,7 +1096,6 @@
     <w:basedOn w:val="DefaultParagraphFont"/>
     <w:link w:val="Heading3"/>
     <w:uiPriority w:val="9"/>
-    <w:semiHidden/>
     <w:rsid w:val="00002B01"/>
     <w:rPr>
       <w:rFonts w:eastAsiaTheme="majorEastAsia" w:cstheme="majorBidi"/>

</xml_diff>

<commit_message>
Edited documentation table of modules
</commit_message>
<xml_diff>
--- a/Progetto CodeStresser.docx
+++ b/Progetto CodeStresser.docx
@@ -218,6 +218,12 @@
               </w:rPr>
               <w:t>Analizzatore Statico</w:t>
             </w:r>
+            <w:r>
+              <w:rPr>
+                <w:lang w:val="it-IT"/>
+              </w:rPr>
+              <w:t xml:space="preserve"> </w:t>
+            </w:r>
           </w:p>
         </w:tc>
         <w:tc>
@@ -235,6 +241,12 @@
                 <w:lang w:val="it-IT"/>
               </w:rPr>
               <w:t>Raccoglie tutti i punti di possibile vulnerabilità nel codice</w:t>
+            </w:r>
+            <w:r>
+              <w:rPr>
+                <w:lang w:val="it-IT"/>
+              </w:rPr>
+              <w:t xml:space="preserve"> usando ML</w:t>
             </w:r>
           </w:p>
         </w:tc>
@@ -254,44 +266,6 @@
               <w:rPr>
                 <w:lang w:val="it-IT"/>
               </w:rPr>
-              <w:t>Modello di ML</w:t>
-            </w:r>
-          </w:p>
-        </w:tc>
-        <w:tc>
-          <w:tcPr>
-            <w:tcW w:w="3005" w:type="dxa"/>
-          </w:tcPr>
-          <w:p>
-            <w:pPr>
-              <w:rPr>
-                <w:lang w:val="it-IT"/>
-              </w:rPr>
-            </w:pPr>
-            <w:r>
-              <w:rPr>
-                <w:lang w:val="it-IT"/>
-              </w:rPr>
-              <w:t>Deve essere in grado di predire la probabilità di exploiting delle vulnerabilità trovate dall’analizzatore statico e categorizzare quindi i punti di possibile vulnerabilità</w:t>
-            </w:r>
-          </w:p>
-        </w:tc>
-      </w:tr>
-      <w:tr>
-        <w:tc>
-          <w:tcPr>
-            <w:tcW w:w="3005" w:type="dxa"/>
-          </w:tcPr>
-          <w:p>
-            <w:pPr>
-              <w:rPr>
-                <w:lang w:val="it-IT"/>
-              </w:rPr>
-            </w:pPr>
-            <w:r>
-              <w:rPr>
-                <w:lang w:val="it-IT"/>
-              </w:rPr>
               <w:t>Generatore del report</w:t>
             </w:r>
           </w:p>
@@ -348,6 +322,19 @@
           <w:lang w:val="it-IT"/>
         </w:rPr>
         <w:t>L’applicazione verrà sviluppata in python per ovvi motivi legati all’uso di ML.</w:t>
+      </w:r>
+    </w:p>
+    <w:p>
+      <w:pPr>
+        <w:rPr>
+          <w:lang w:val="it-IT"/>
+        </w:rPr>
+      </w:pPr>
+      <w:r>
+        <w:rPr>
+          <w:lang w:val="it-IT"/>
+        </w:rPr>
+        <w:t xml:space="preserve">Le vulnerabilità che verranno ricercate </w:t>
       </w:r>
     </w:p>
     <w:p>
@@ -588,17 +575,36 @@
     </w:p>
     <w:p>
       <w:pPr>
-        <w:rPr>
-          <w:lang w:val="it-IT"/>
-        </w:rPr>
-      </w:pPr>
-    </w:p>
-    <w:p>
-      <w:pPr>
-        <w:rPr>
-          <w:lang w:val="it-IT"/>
-        </w:rPr>
-      </w:pPr>
+        <w:pStyle w:val="Heading3"/>
+        <w:rPr>
+          <w:lang w:val="it-IT"/>
+        </w:rPr>
+      </w:pPr>
+      <w:r>
+        <w:rPr>
+          <w:lang w:val="it-IT"/>
+        </w:rPr>
+        <w:t>Analizzatore Statico</w:t>
+      </w:r>
+      <w:r>
+        <w:rPr>
+          <w:lang w:val="it-IT"/>
+        </w:rPr>
+        <w:t xml:space="preserve"> – Modello allenato per riconoscere le vulnerabilità</w:t>
+      </w:r>
+    </w:p>
+    <w:p>
+      <w:pPr>
+        <w:rPr>
+          <w:lang w:val="it-IT"/>
+        </w:rPr>
+      </w:pPr>
+      <w:r>
+        <w:rPr>
+          <w:lang w:val="it-IT"/>
+        </w:rPr>
+        <w:t>L’analizzatore statico deve</w:t>
+      </w:r>
     </w:p>
     <w:sectPr>
       <w:pgSz w:w="11906" w:h="16838"/>

</xml_diff>

<commit_message>
Added analysis of syntax analizer to documentation
</commit_message>
<xml_diff>
--- a/Progetto CodeStresser.docx
+++ b/Progetto CodeStresser.docx
@@ -483,7 +483,7 @@
                     <pic:cNvPicPr/>
                   </pic:nvPicPr>
                   <pic:blipFill>
-                    <a:blip r:embed="rId4"/>
+                    <a:blip r:embed="rId5"/>
                     <a:stretch>
                       <a:fillRect/>
                     </a:stretch>
@@ -544,7 +544,7 @@
                     <pic:cNvPicPr/>
                   </pic:nvPicPr>
                   <pic:blipFill>
-                    <a:blip r:embed="rId5"/>
+                    <a:blip r:embed="rId6"/>
                     <a:stretch>
                       <a:fillRect/>
                     </a:stretch>
@@ -602,8 +602,469 @@
         <w:rPr>
           <w:lang w:val="it-IT"/>
         </w:rPr>
-        <w:t>L’analizzatore statico deve</w:t>
-      </w:r>
+        <w:t>L’Analizzatore Statico è responsabile dell’identificazione di pattern di codice potenzialmente vulnerabili a partire dall</w:t>
+      </w:r>
+      <w:r>
+        <w:rPr>
+          <w:lang w:val="it-IT"/>
+        </w:rPr>
+        <w:t>’AST</w:t>
+      </w:r>
+      <w:r>
+        <w:rPr>
+          <w:lang w:val="it-IT"/>
+        </w:rPr>
+        <w:t xml:space="preserve">. Questo modulo non esegue il codice, ma applica tecniche di analisi statica per estrarre </w:t>
+      </w:r>
+      <w:r>
+        <w:rPr>
+          <w:b/>
+          <w:bCs/>
+          <w:lang w:val="it-IT"/>
+        </w:rPr>
+        <w:t>feature strutturali e semantiche</w:t>
+      </w:r>
+      <w:r>
+        <w:rPr>
+          <w:lang w:val="it-IT"/>
+        </w:rPr>
+        <w:t xml:space="preserve"> rilevanti alla sicurezza.</w:t>
+      </w:r>
+    </w:p>
+    <w:p>
+      <w:pPr>
+        <w:pStyle w:val="Heading4"/>
+        <w:rPr>
+          <w:b/>
+          <w:bCs/>
+        </w:rPr>
+      </w:pPr>
+      <w:proofErr w:type="spellStart"/>
+      <w:r>
+        <w:t>Funzionalità</w:t>
+      </w:r>
+      <w:proofErr w:type="spellEnd"/>
+      <w:r>
+        <w:rPr>
+          <w:b/>
+          <w:bCs/>
+        </w:rPr>
+        <w:t xml:space="preserve"> </w:t>
+      </w:r>
+      <w:proofErr w:type="spellStart"/>
+      <w:r>
+        <w:t>Principali</w:t>
+      </w:r>
+      <w:proofErr w:type="spellEnd"/>
+    </w:p>
+    <w:p>
+      <w:pPr>
+        <w:numPr>
+          <w:ilvl w:val="0"/>
+          <w:numId w:val="1"/>
+        </w:numPr>
+      </w:pPr>
+      <w:proofErr w:type="spellStart"/>
+      <w:r>
+        <w:rPr>
+          <w:b/>
+          <w:bCs/>
+        </w:rPr>
+        <w:t>Estrazione</w:t>
+      </w:r>
+      <w:proofErr w:type="spellEnd"/>
+      <w:r>
+        <w:rPr>
+          <w:b/>
+          <w:bCs/>
+        </w:rPr>
+        <w:t xml:space="preserve"> di Pattern a </w:t>
+      </w:r>
+      <w:proofErr w:type="spellStart"/>
+      <w:r>
+        <w:rPr>
+          <w:b/>
+          <w:bCs/>
+        </w:rPr>
+        <w:t>Rischio</w:t>
+      </w:r>
+      <w:proofErr w:type="spellEnd"/>
+    </w:p>
+    <w:p>
+      <w:pPr>
+        <w:numPr>
+          <w:ilvl w:val="1"/>
+          <w:numId w:val="1"/>
+        </w:numPr>
+        <w:rPr>
+          <w:lang w:val="it-IT"/>
+        </w:rPr>
+      </w:pPr>
+      <w:r>
+        <w:rPr>
+          <w:lang w:val="it-IT"/>
+        </w:rPr>
+        <w:t>Riconoscimento di chiamate a funzioni pericolose (eval, exec, system, strcpy)</w:t>
+      </w:r>
+    </w:p>
+    <w:p>
+      <w:pPr>
+        <w:numPr>
+          <w:ilvl w:val="1"/>
+          <w:numId w:val="1"/>
+        </w:numPr>
+        <w:rPr>
+          <w:lang w:val="it-IT"/>
+        </w:rPr>
+      </w:pPr>
+      <w:r>
+        <w:rPr>
+          <w:lang w:val="it-IT"/>
+        </w:rPr>
+        <w:t>Identificazione di SQL dinamici (es. concatenazione di stringhe con query)</w:t>
+      </w:r>
+    </w:p>
+    <w:p>
+      <w:pPr>
+        <w:numPr>
+          <w:ilvl w:val="1"/>
+          <w:numId w:val="1"/>
+        </w:numPr>
+        <w:rPr>
+          <w:lang w:val="it-IT"/>
+        </w:rPr>
+      </w:pPr>
+      <w:r>
+        <w:rPr>
+          <w:lang w:val="it-IT"/>
+        </w:rPr>
+        <w:lastRenderedPageBreak/>
+        <w:t>Rilevamento di costrutti privi di validazione degli input</w:t>
+      </w:r>
+    </w:p>
+    <w:p>
+      <w:pPr>
+        <w:numPr>
+          <w:ilvl w:val="0"/>
+          <w:numId w:val="1"/>
+        </w:numPr>
+        <w:rPr>
+          <w:lang w:val="it-IT"/>
+        </w:rPr>
+      </w:pPr>
+      <w:r>
+        <w:rPr>
+          <w:b/>
+          <w:bCs/>
+          <w:lang w:val="it-IT"/>
+        </w:rPr>
+        <w:t>Taint Analysis (Analisi del flusso di dati)</w:t>
+      </w:r>
+    </w:p>
+    <w:p>
+      <w:pPr>
+        <w:numPr>
+          <w:ilvl w:val="1"/>
+          <w:numId w:val="1"/>
+        </w:numPr>
+        <w:rPr>
+          <w:lang w:val="it-IT"/>
+        </w:rPr>
+      </w:pPr>
+      <w:r>
+        <w:rPr>
+          <w:lang w:val="it-IT"/>
+        </w:rPr>
+        <w:t xml:space="preserve">Tracciamento del flusso da </w:t>
+      </w:r>
+      <w:r>
+        <w:rPr>
+          <w:i/>
+          <w:iCs/>
+          <w:lang w:val="it-IT"/>
+        </w:rPr>
+        <w:t>sorgenti</w:t>
+      </w:r>
+      <w:r>
+        <w:rPr>
+          <w:lang w:val="it-IT"/>
+        </w:rPr>
+        <w:t xml:space="preserve"> (input utente, parametri HTTP, ecc.) a </w:t>
+      </w:r>
+      <w:r>
+        <w:rPr>
+          <w:i/>
+          <w:iCs/>
+          <w:lang w:val="it-IT"/>
+        </w:rPr>
+        <w:t>sink</w:t>
+      </w:r>
+      <w:r>
+        <w:rPr>
+          <w:lang w:val="it-IT"/>
+        </w:rPr>
+        <w:t xml:space="preserve"> sensibili (file I/O, database, shell)</w:t>
+      </w:r>
+    </w:p>
+    <w:p>
+      <w:pPr>
+        <w:numPr>
+          <w:ilvl w:val="1"/>
+          <w:numId w:val="1"/>
+        </w:numPr>
+        <w:rPr>
+          <w:lang w:val="it-IT"/>
+        </w:rPr>
+      </w:pPr>
+      <w:r>
+        <w:rPr>
+          <w:lang w:val="it-IT"/>
+        </w:rPr>
+        <w:t>Etichettatura delle variabili lungo il flusso semantico per identificare punti di possibile sfruttamento</w:t>
+      </w:r>
+    </w:p>
+    <w:p>
+      <w:pPr>
+        <w:numPr>
+          <w:ilvl w:val="0"/>
+          <w:numId w:val="1"/>
+        </w:numPr>
+      </w:pPr>
+      <w:proofErr w:type="spellStart"/>
+      <w:r>
+        <w:rPr>
+          <w:b/>
+          <w:bCs/>
+        </w:rPr>
+        <w:t>Metriche</w:t>
+      </w:r>
+      <w:proofErr w:type="spellEnd"/>
+      <w:r>
+        <w:rPr>
+          <w:b/>
+          <w:bCs/>
+        </w:rPr>
+        <w:t xml:space="preserve"> di </w:t>
+      </w:r>
+      <w:proofErr w:type="spellStart"/>
+      <w:r>
+        <w:rPr>
+          <w:b/>
+          <w:bCs/>
+        </w:rPr>
+        <w:t>Sicurezza</w:t>
+      </w:r>
+      <w:proofErr w:type="spellEnd"/>
+    </w:p>
+    <w:p>
+      <w:pPr>
+        <w:numPr>
+          <w:ilvl w:val="1"/>
+          <w:numId w:val="1"/>
+        </w:numPr>
+      </w:pPr>
+      <w:proofErr w:type="spellStart"/>
+      <w:r>
+        <w:t>Conteggio</w:t>
+      </w:r>
+      <w:proofErr w:type="spellEnd"/>
+      <w:r>
+        <w:t xml:space="preserve"> di </w:t>
+      </w:r>
+      <w:proofErr w:type="spellStart"/>
+      <w:r>
+        <w:t>funzioni</w:t>
+      </w:r>
+      <w:proofErr w:type="spellEnd"/>
+      <w:r>
+        <w:t xml:space="preserve"> non </w:t>
+      </w:r>
+      <w:proofErr w:type="spellStart"/>
+      <w:r>
+        <w:t>sicure</w:t>
+      </w:r>
+      <w:proofErr w:type="spellEnd"/>
+    </w:p>
+    <w:p>
+      <w:pPr>
+        <w:numPr>
+          <w:ilvl w:val="1"/>
+          <w:numId w:val="1"/>
+        </w:numPr>
+        <w:rPr>
+          <w:lang w:val="it-IT"/>
+        </w:rPr>
+      </w:pPr>
+      <w:r>
+        <w:rPr>
+          <w:lang w:val="it-IT"/>
+        </w:rPr>
+        <w:t>Profondità dei rami di controllo (if, while, try)</w:t>
+      </w:r>
+    </w:p>
+    <w:p>
+      <w:pPr>
+        <w:numPr>
+          <w:ilvl w:val="1"/>
+          <w:numId w:val="1"/>
+        </w:numPr>
+        <w:rPr>
+          <w:lang w:val="it-IT"/>
+        </w:rPr>
+      </w:pPr>
+      <w:r>
+        <w:rPr>
+          <w:lang w:val="it-IT"/>
+        </w:rPr>
+        <w:t>Presenza o assenza di gestori di eccezioni o controlli di errore</w:t>
+      </w:r>
+    </w:p>
+    <w:p>
+      <w:pPr>
+        <w:pStyle w:val="Heading4"/>
+        <w:rPr>
+          <w:lang w:val="it-IT"/>
+        </w:rPr>
+      </w:pPr>
+      <w:r>
+        <w:rPr>
+          <w:lang w:val="it-IT"/>
+        </w:rPr>
+        <w:t>Output del Modulo</w:t>
+      </w:r>
+    </w:p>
+    <w:p>
+      <w:r>
+        <w:rPr>
+          <w:lang w:val="it-IT"/>
+        </w:rPr>
+        <w:t xml:space="preserve">L’analizzatore produce come risultato un </w:t>
+      </w:r>
+      <w:r>
+        <w:rPr>
+          <w:b/>
+          <w:bCs/>
+          <w:lang w:val="it-IT"/>
+        </w:rPr>
+        <w:t>vettore di feature</w:t>
+      </w:r>
+      <w:r>
+        <w:rPr>
+          <w:lang w:val="it-IT"/>
+        </w:rPr>
+        <w:t xml:space="preserve">, una rappresentazione numerica e/o simbolica del codice, pronta per il modello ML. </w:t>
+      </w:r>
+      <w:proofErr w:type="spellStart"/>
+      <w:r>
+        <w:t>Inoltre</w:t>
+      </w:r>
+      <w:proofErr w:type="spellEnd"/>
+      <w:r>
+        <w:t xml:space="preserve">, </w:t>
+      </w:r>
+      <w:proofErr w:type="spellStart"/>
+      <w:r>
+        <w:t>può</w:t>
+      </w:r>
+      <w:proofErr w:type="spellEnd"/>
+      <w:r>
+        <w:t xml:space="preserve"> </w:t>
+      </w:r>
+      <w:proofErr w:type="spellStart"/>
+      <w:r>
+        <w:t>generare</w:t>
+      </w:r>
+      <w:proofErr w:type="spellEnd"/>
+      <w:r>
+        <w:t xml:space="preserve"> </w:t>
+      </w:r>
+      <w:proofErr w:type="spellStart"/>
+      <w:r>
+        <w:t>metadati</w:t>
+      </w:r>
+      <w:proofErr w:type="spellEnd"/>
+      <w:r>
+        <w:t xml:space="preserve"> </w:t>
+      </w:r>
+      <w:proofErr w:type="spellStart"/>
+      <w:r>
+        <w:t>utili</w:t>
+      </w:r>
+      <w:proofErr w:type="spellEnd"/>
+      <w:r>
+        <w:t xml:space="preserve"> come:</w:t>
+      </w:r>
+    </w:p>
+    <w:p>
+      <w:pPr>
+        <w:numPr>
+          <w:ilvl w:val="0"/>
+          <w:numId w:val="2"/>
+        </w:numPr>
+        <w:rPr>
+          <w:lang w:val="it-IT"/>
+        </w:rPr>
+      </w:pPr>
+      <w:r>
+        <w:rPr>
+          <w:lang w:val="it-IT"/>
+        </w:rPr>
+        <w:t>Nome del file e della funzione</w:t>
+      </w:r>
+    </w:p>
+    <w:p>
+      <w:pPr>
+        <w:numPr>
+          <w:ilvl w:val="0"/>
+          <w:numId w:val="2"/>
+        </w:numPr>
+      </w:pPr>
+      <w:proofErr w:type="spellStart"/>
+      <w:r>
+        <w:t>Numero</w:t>
+      </w:r>
+      <w:proofErr w:type="spellEnd"/>
+      <w:r>
+        <w:t xml:space="preserve"> di </w:t>
+      </w:r>
+      <w:proofErr w:type="spellStart"/>
+      <w:r>
+        <w:t>righe</w:t>
+      </w:r>
+      <w:proofErr w:type="spellEnd"/>
+      <w:r>
+        <w:t xml:space="preserve"> </w:t>
+      </w:r>
+      <w:proofErr w:type="spellStart"/>
+      <w:r>
+        <w:t>analizzate</w:t>
+      </w:r>
+      <w:proofErr w:type="spellEnd"/>
+    </w:p>
+    <w:p>
+      <w:pPr>
+        <w:numPr>
+          <w:ilvl w:val="0"/>
+          <w:numId w:val="2"/>
+        </w:numPr>
+        <w:rPr>
+          <w:lang w:val="it-IT"/>
+        </w:rPr>
+      </w:pPr>
+      <w:r>
+        <w:rPr>
+          <w:lang w:val="it-IT"/>
+        </w:rPr>
+        <w:t>Indicatori di rischio (es. “3 chiamate a eval()”)</w:t>
+      </w:r>
+    </w:p>
+    <w:p/>
+    <w:p>
+      <w:pPr>
+        <w:rPr>
+          <w:lang w:val="it-IT"/>
+        </w:rPr>
+      </w:pPr>
     </w:p>
     <w:sectPr>
       <w:pgSz w:w="11906" w:h="16838"/>
@@ -613,6 +1074,619 @@
     </w:sectPr>
   </w:body>
 </w:document>
+</file>
+
+<file path=word/numbering.xml><?xml version="1.0" encoding="utf-8"?>
+<w:numbering xmlns:wpc="http://schemas.microsoft.com/office/word/2010/wordprocessingCanvas" xmlns:cx="http://schemas.microsoft.com/office/drawing/2014/chartex" xmlns:cx1="http://schemas.microsoft.com/office/drawing/2015/9/8/chartex" xmlns:cx2="http://schemas.microsoft.com/office/drawing/2015/10/21/chartex" xmlns:cx3="http://schemas.microsoft.com/office/drawing/2016/5/9/chartex" xmlns:cx4="http://schemas.microsoft.com/office/drawing/2016/5/10/chartex" xmlns:cx5="http://schemas.microsoft.com/office/drawing/2016/5/11/chartex" xmlns:cx6="http://schemas.microsoft.com/office/drawing/2016/5/12/chartex" xmlns:cx7="http://schemas.microsoft.com/office/drawing/2016/5/13/chartex" xmlns:cx8="http://schemas.microsoft.com/office/drawing/2016/5/14/chartex" xmlns:mc="http://schemas.openxmlformats.org/markup-compatibility/2006" xmlns:aink="http://schemas.microsoft.com/office/drawing/2016/ink" xmlns:am3d="http://schemas.microsoft.com/office/drawing/2017/model3d" xmlns:o="urn:schemas-microsoft-com:office:office" xmlns:oel="http://schemas.microsoft.com/office/2019/extlst" xmlns:r="http://schemas.openxmlformats.org/officeDocument/2006/relationships" xmlns:m="http://schemas.openxmlformats.org/officeDocument/2006/math" xmlns:v="urn:schemas-microsoft-com:vml" xmlns:wp14="http://schemas.microsoft.com/office/word/2010/wordprocessingDrawing" xmlns:wp="http://schemas.openxmlformats.org/drawingml/2006/wordprocessingDrawing" xmlns:w10="urn:schemas-microsoft-com:office:word" xmlns:w="http://schemas.openxmlformats.org/wordprocessingml/2006/main" xmlns:w14="http://schemas.microsoft.com/office/word/2010/wordml" xmlns:w15="http://schemas.microsoft.com/office/word/2012/wordml" xmlns:w16cex="http://schemas.microsoft.com/office/word/2018/wordml/cex" xmlns:w16cid="http://schemas.microsoft.com/office/word/2016/wordml/cid" xmlns:w16="http://schemas.microsoft.com/office/word/2018/wordml" xmlns:w16du="http://schemas.microsoft.com/office/word/2023/wordml/word16du" xmlns:w16sdtdh="http://schemas.microsoft.com/office/word/2020/wordml/sdtdatahash" xmlns:w16sdtfl="http://schemas.microsoft.com/office/word/2024/wordml/sdtformatlock" xmlns:w16se="http://schemas.microsoft.com/office/word/2015/wordml/symex" xmlns:wpg="http://schemas.microsoft.com/office/word/2010/wordprocessingGroup" xmlns:wpi="http://schemas.microsoft.com/office/word/2010/wordprocessingInk" xmlns:wne="http://schemas.microsoft.com/office/word/2006/wordml" xmlns:wps="http://schemas.microsoft.com/office/word/2010/wordprocessingShape" mc:Ignorable="w14 w15 w16se w16cid w16 w16cex w16sdtdh w16sdtfl w16du wp14">
+  <w:abstractNum w:abstractNumId="0" w15:restartNumberingAfterBreak="0">
+    <w:nsid w:val="350E0C9C"/>
+    <w:multiLevelType w:val="multilevel"/>
+    <w:tmpl w:val="F490C8B6"/>
+    <w:lvl w:ilvl="0">
+      <w:start w:val="1"/>
+      <w:numFmt w:val="bullet"/>
+      <w:lvlText w:val=""/>
+      <w:lvlJc w:val="left"/>
+      <w:pPr>
+        <w:tabs>
+          <w:tab w:val="num" w:pos="720"/>
+        </w:tabs>
+        <w:ind w:left="720" w:hanging="360"/>
+      </w:pPr>
+      <w:rPr>
+        <w:rFonts w:ascii="Symbol" w:hAnsi="Symbol" w:hint="default"/>
+        <w:sz w:val="20"/>
+      </w:rPr>
+    </w:lvl>
+    <w:lvl w:ilvl="1">
+      <w:start w:val="1"/>
+      <w:numFmt w:val="bullet"/>
+      <w:lvlText w:val="o"/>
+      <w:lvlJc w:val="left"/>
+      <w:pPr>
+        <w:tabs>
+          <w:tab w:val="num" w:pos="1440"/>
+        </w:tabs>
+        <w:ind w:left="1440" w:hanging="360"/>
+      </w:pPr>
+      <w:rPr>
+        <w:rFonts w:ascii="Courier New" w:hAnsi="Courier New" w:hint="default"/>
+        <w:sz w:val="20"/>
+      </w:rPr>
+    </w:lvl>
+    <w:lvl w:ilvl="2" w:tentative="1">
+      <w:start w:val="1"/>
+      <w:numFmt w:val="bullet"/>
+      <w:lvlText w:val=""/>
+      <w:lvlJc w:val="left"/>
+      <w:pPr>
+        <w:tabs>
+          <w:tab w:val="num" w:pos="2160"/>
+        </w:tabs>
+        <w:ind w:left="2160" w:hanging="360"/>
+      </w:pPr>
+      <w:rPr>
+        <w:rFonts w:ascii="Wingdings" w:hAnsi="Wingdings" w:hint="default"/>
+        <w:sz w:val="20"/>
+      </w:rPr>
+    </w:lvl>
+    <w:lvl w:ilvl="3" w:tentative="1">
+      <w:start w:val="1"/>
+      <w:numFmt w:val="bullet"/>
+      <w:lvlText w:val=""/>
+      <w:lvlJc w:val="left"/>
+      <w:pPr>
+        <w:tabs>
+          <w:tab w:val="num" w:pos="2880"/>
+        </w:tabs>
+        <w:ind w:left="2880" w:hanging="360"/>
+      </w:pPr>
+      <w:rPr>
+        <w:rFonts w:ascii="Wingdings" w:hAnsi="Wingdings" w:hint="default"/>
+        <w:sz w:val="20"/>
+      </w:rPr>
+    </w:lvl>
+    <w:lvl w:ilvl="4" w:tentative="1">
+      <w:start w:val="1"/>
+      <w:numFmt w:val="bullet"/>
+      <w:lvlText w:val=""/>
+      <w:lvlJc w:val="left"/>
+      <w:pPr>
+        <w:tabs>
+          <w:tab w:val="num" w:pos="3600"/>
+        </w:tabs>
+        <w:ind w:left="3600" w:hanging="360"/>
+      </w:pPr>
+      <w:rPr>
+        <w:rFonts w:ascii="Wingdings" w:hAnsi="Wingdings" w:hint="default"/>
+        <w:sz w:val="20"/>
+      </w:rPr>
+    </w:lvl>
+    <w:lvl w:ilvl="5" w:tentative="1">
+      <w:start w:val="1"/>
+      <w:numFmt w:val="bullet"/>
+      <w:lvlText w:val=""/>
+      <w:lvlJc w:val="left"/>
+      <w:pPr>
+        <w:tabs>
+          <w:tab w:val="num" w:pos="4320"/>
+        </w:tabs>
+        <w:ind w:left="4320" w:hanging="360"/>
+      </w:pPr>
+      <w:rPr>
+        <w:rFonts w:ascii="Wingdings" w:hAnsi="Wingdings" w:hint="default"/>
+        <w:sz w:val="20"/>
+      </w:rPr>
+    </w:lvl>
+    <w:lvl w:ilvl="6" w:tentative="1">
+      <w:start w:val="1"/>
+      <w:numFmt w:val="bullet"/>
+      <w:lvlText w:val=""/>
+      <w:lvlJc w:val="left"/>
+      <w:pPr>
+        <w:tabs>
+          <w:tab w:val="num" w:pos="5040"/>
+        </w:tabs>
+        <w:ind w:left="5040" w:hanging="360"/>
+      </w:pPr>
+      <w:rPr>
+        <w:rFonts w:ascii="Wingdings" w:hAnsi="Wingdings" w:hint="default"/>
+        <w:sz w:val="20"/>
+      </w:rPr>
+    </w:lvl>
+    <w:lvl w:ilvl="7" w:tentative="1">
+      <w:start w:val="1"/>
+      <w:numFmt w:val="bullet"/>
+      <w:lvlText w:val=""/>
+      <w:lvlJc w:val="left"/>
+      <w:pPr>
+        <w:tabs>
+          <w:tab w:val="num" w:pos="5760"/>
+        </w:tabs>
+        <w:ind w:left="5760" w:hanging="360"/>
+      </w:pPr>
+      <w:rPr>
+        <w:rFonts w:ascii="Wingdings" w:hAnsi="Wingdings" w:hint="default"/>
+        <w:sz w:val="20"/>
+      </w:rPr>
+    </w:lvl>
+    <w:lvl w:ilvl="8" w:tentative="1">
+      <w:start w:val="1"/>
+      <w:numFmt w:val="bullet"/>
+      <w:lvlText w:val=""/>
+      <w:lvlJc w:val="left"/>
+      <w:pPr>
+        <w:tabs>
+          <w:tab w:val="num" w:pos="6480"/>
+        </w:tabs>
+        <w:ind w:left="6480" w:hanging="360"/>
+      </w:pPr>
+      <w:rPr>
+        <w:rFonts w:ascii="Wingdings" w:hAnsi="Wingdings" w:hint="default"/>
+        <w:sz w:val="20"/>
+      </w:rPr>
+    </w:lvl>
+  </w:abstractNum>
+  <w:abstractNum w:abstractNumId="1" w15:restartNumberingAfterBreak="0">
+    <w:nsid w:val="3C611353"/>
+    <w:multiLevelType w:val="multilevel"/>
+    <w:tmpl w:val="FF980D94"/>
+    <w:lvl w:ilvl="0">
+      <w:start w:val="1"/>
+      <w:numFmt w:val="bullet"/>
+      <w:lvlText w:val=""/>
+      <w:lvlJc w:val="left"/>
+      <w:pPr>
+        <w:tabs>
+          <w:tab w:val="num" w:pos="720"/>
+        </w:tabs>
+        <w:ind w:left="720" w:hanging="360"/>
+      </w:pPr>
+      <w:rPr>
+        <w:rFonts w:ascii="Symbol" w:hAnsi="Symbol" w:hint="default"/>
+        <w:sz w:val="20"/>
+      </w:rPr>
+    </w:lvl>
+    <w:lvl w:ilvl="1" w:tentative="1">
+      <w:start w:val="1"/>
+      <w:numFmt w:val="bullet"/>
+      <w:lvlText w:val="o"/>
+      <w:lvlJc w:val="left"/>
+      <w:pPr>
+        <w:tabs>
+          <w:tab w:val="num" w:pos="1440"/>
+        </w:tabs>
+        <w:ind w:left="1440" w:hanging="360"/>
+      </w:pPr>
+      <w:rPr>
+        <w:rFonts w:ascii="Courier New" w:hAnsi="Courier New" w:hint="default"/>
+        <w:sz w:val="20"/>
+      </w:rPr>
+    </w:lvl>
+    <w:lvl w:ilvl="2" w:tentative="1">
+      <w:start w:val="1"/>
+      <w:numFmt w:val="bullet"/>
+      <w:lvlText w:val=""/>
+      <w:lvlJc w:val="left"/>
+      <w:pPr>
+        <w:tabs>
+          <w:tab w:val="num" w:pos="2160"/>
+        </w:tabs>
+        <w:ind w:left="2160" w:hanging="360"/>
+      </w:pPr>
+      <w:rPr>
+        <w:rFonts w:ascii="Wingdings" w:hAnsi="Wingdings" w:hint="default"/>
+        <w:sz w:val="20"/>
+      </w:rPr>
+    </w:lvl>
+    <w:lvl w:ilvl="3" w:tentative="1">
+      <w:start w:val="1"/>
+      <w:numFmt w:val="bullet"/>
+      <w:lvlText w:val=""/>
+      <w:lvlJc w:val="left"/>
+      <w:pPr>
+        <w:tabs>
+          <w:tab w:val="num" w:pos="2880"/>
+        </w:tabs>
+        <w:ind w:left="2880" w:hanging="360"/>
+      </w:pPr>
+      <w:rPr>
+        <w:rFonts w:ascii="Wingdings" w:hAnsi="Wingdings" w:hint="default"/>
+        <w:sz w:val="20"/>
+      </w:rPr>
+    </w:lvl>
+    <w:lvl w:ilvl="4" w:tentative="1">
+      <w:start w:val="1"/>
+      <w:numFmt w:val="bullet"/>
+      <w:lvlText w:val=""/>
+      <w:lvlJc w:val="left"/>
+      <w:pPr>
+        <w:tabs>
+          <w:tab w:val="num" w:pos="3600"/>
+        </w:tabs>
+        <w:ind w:left="3600" w:hanging="360"/>
+      </w:pPr>
+      <w:rPr>
+        <w:rFonts w:ascii="Wingdings" w:hAnsi="Wingdings" w:hint="default"/>
+        <w:sz w:val="20"/>
+      </w:rPr>
+    </w:lvl>
+    <w:lvl w:ilvl="5" w:tentative="1">
+      <w:start w:val="1"/>
+      <w:numFmt w:val="bullet"/>
+      <w:lvlText w:val=""/>
+      <w:lvlJc w:val="left"/>
+      <w:pPr>
+        <w:tabs>
+          <w:tab w:val="num" w:pos="4320"/>
+        </w:tabs>
+        <w:ind w:left="4320" w:hanging="360"/>
+      </w:pPr>
+      <w:rPr>
+        <w:rFonts w:ascii="Wingdings" w:hAnsi="Wingdings" w:hint="default"/>
+        <w:sz w:val="20"/>
+      </w:rPr>
+    </w:lvl>
+    <w:lvl w:ilvl="6" w:tentative="1">
+      <w:start w:val="1"/>
+      <w:numFmt w:val="bullet"/>
+      <w:lvlText w:val=""/>
+      <w:lvlJc w:val="left"/>
+      <w:pPr>
+        <w:tabs>
+          <w:tab w:val="num" w:pos="5040"/>
+        </w:tabs>
+        <w:ind w:left="5040" w:hanging="360"/>
+      </w:pPr>
+      <w:rPr>
+        <w:rFonts w:ascii="Wingdings" w:hAnsi="Wingdings" w:hint="default"/>
+        <w:sz w:val="20"/>
+      </w:rPr>
+    </w:lvl>
+    <w:lvl w:ilvl="7" w:tentative="1">
+      <w:start w:val="1"/>
+      <w:numFmt w:val="bullet"/>
+      <w:lvlText w:val=""/>
+      <w:lvlJc w:val="left"/>
+      <w:pPr>
+        <w:tabs>
+          <w:tab w:val="num" w:pos="5760"/>
+        </w:tabs>
+        <w:ind w:left="5760" w:hanging="360"/>
+      </w:pPr>
+      <w:rPr>
+        <w:rFonts w:ascii="Wingdings" w:hAnsi="Wingdings" w:hint="default"/>
+        <w:sz w:val="20"/>
+      </w:rPr>
+    </w:lvl>
+    <w:lvl w:ilvl="8" w:tentative="1">
+      <w:start w:val="1"/>
+      <w:numFmt w:val="bullet"/>
+      <w:lvlText w:val=""/>
+      <w:lvlJc w:val="left"/>
+      <w:pPr>
+        <w:tabs>
+          <w:tab w:val="num" w:pos="6480"/>
+        </w:tabs>
+        <w:ind w:left="6480" w:hanging="360"/>
+      </w:pPr>
+      <w:rPr>
+        <w:rFonts w:ascii="Wingdings" w:hAnsi="Wingdings" w:hint="default"/>
+        <w:sz w:val="20"/>
+      </w:rPr>
+    </w:lvl>
+  </w:abstractNum>
+  <w:abstractNum w:abstractNumId="2" w15:restartNumberingAfterBreak="0">
+    <w:nsid w:val="5FE22466"/>
+    <w:multiLevelType w:val="multilevel"/>
+    <w:tmpl w:val="0A16356E"/>
+    <w:lvl w:ilvl="0">
+      <w:start w:val="1"/>
+      <w:numFmt w:val="bullet"/>
+      <w:lvlText w:val=""/>
+      <w:lvlJc w:val="left"/>
+      <w:pPr>
+        <w:tabs>
+          <w:tab w:val="num" w:pos="720"/>
+        </w:tabs>
+        <w:ind w:left="720" w:hanging="360"/>
+      </w:pPr>
+      <w:rPr>
+        <w:rFonts w:ascii="Symbol" w:hAnsi="Symbol" w:hint="default"/>
+        <w:sz w:val="20"/>
+      </w:rPr>
+    </w:lvl>
+    <w:lvl w:ilvl="1" w:tentative="1">
+      <w:start w:val="1"/>
+      <w:numFmt w:val="bullet"/>
+      <w:lvlText w:val="o"/>
+      <w:lvlJc w:val="left"/>
+      <w:pPr>
+        <w:tabs>
+          <w:tab w:val="num" w:pos="1440"/>
+        </w:tabs>
+        <w:ind w:left="1440" w:hanging="360"/>
+      </w:pPr>
+      <w:rPr>
+        <w:rFonts w:ascii="Courier New" w:hAnsi="Courier New" w:hint="default"/>
+        <w:sz w:val="20"/>
+      </w:rPr>
+    </w:lvl>
+    <w:lvl w:ilvl="2" w:tentative="1">
+      <w:start w:val="1"/>
+      <w:numFmt w:val="bullet"/>
+      <w:lvlText w:val=""/>
+      <w:lvlJc w:val="left"/>
+      <w:pPr>
+        <w:tabs>
+          <w:tab w:val="num" w:pos="2160"/>
+        </w:tabs>
+        <w:ind w:left="2160" w:hanging="360"/>
+      </w:pPr>
+      <w:rPr>
+        <w:rFonts w:ascii="Wingdings" w:hAnsi="Wingdings" w:hint="default"/>
+        <w:sz w:val="20"/>
+      </w:rPr>
+    </w:lvl>
+    <w:lvl w:ilvl="3" w:tentative="1">
+      <w:start w:val="1"/>
+      <w:numFmt w:val="bullet"/>
+      <w:lvlText w:val=""/>
+      <w:lvlJc w:val="left"/>
+      <w:pPr>
+        <w:tabs>
+          <w:tab w:val="num" w:pos="2880"/>
+        </w:tabs>
+        <w:ind w:left="2880" w:hanging="360"/>
+      </w:pPr>
+      <w:rPr>
+        <w:rFonts w:ascii="Wingdings" w:hAnsi="Wingdings" w:hint="default"/>
+        <w:sz w:val="20"/>
+      </w:rPr>
+    </w:lvl>
+    <w:lvl w:ilvl="4" w:tentative="1">
+      <w:start w:val="1"/>
+      <w:numFmt w:val="bullet"/>
+      <w:lvlText w:val=""/>
+      <w:lvlJc w:val="left"/>
+      <w:pPr>
+        <w:tabs>
+          <w:tab w:val="num" w:pos="3600"/>
+        </w:tabs>
+        <w:ind w:left="3600" w:hanging="360"/>
+      </w:pPr>
+      <w:rPr>
+        <w:rFonts w:ascii="Wingdings" w:hAnsi="Wingdings" w:hint="default"/>
+        <w:sz w:val="20"/>
+      </w:rPr>
+    </w:lvl>
+    <w:lvl w:ilvl="5" w:tentative="1">
+      <w:start w:val="1"/>
+      <w:numFmt w:val="bullet"/>
+      <w:lvlText w:val=""/>
+      <w:lvlJc w:val="left"/>
+      <w:pPr>
+        <w:tabs>
+          <w:tab w:val="num" w:pos="4320"/>
+        </w:tabs>
+        <w:ind w:left="4320" w:hanging="360"/>
+      </w:pPr>
+      <w:rPr>
+        <w:rFonts w:ascii="Wingdings" w:hAnsi="Wingdings" w:hint="default"/>
+        <w:sz w:val="20"/>
+      </w:rPr>
+    </w:lvl>
+    <w:lvl w:ilvl="6" w:tentative="1">
+      <w:start w:val="1"/>
+      <w:numFmt w:val="bullet"/>
+      <w:lvlText w:val=""/>
+      <w:lvlJc w:val="left"/>
+      <w:pPr>
+        <w:tabs>
+          <w:tab w:val="num" w:pos="5040"/>
+        </w:tabs>
+        <w:ind w:left="5040" w:hanging="360"/>
+      </w:pPr>
+      <w:rPr>
+        <w:rFonts w:ascii="Wingdings" w:hAnsi="Wingdings" w:hint="default"/>
+        <w:sz w:val="20"/>
+      </w:rPr>
+    </w:lvl>
+    <w:lvl w:ilvl="7" w:tentative="1">
+      <w:start w:val="1"/>
+      <w:numFmt w:val="bullet"/>
+      <w:lvlText w:val=""/>
+      <w:lvlJc w:val="left"/>
+      <w:pPr>
+        <w:tabs>
+          <w:tab w:val="num" w:pos="5760"/>
+        </w:tabs>
+        <w:ind w:left="5760" w:hanging="360"/>
+      </w:pPr>
+      <w:rPr>
+        <w:rFonts w:ascii="Wingdings" w:hAnsi="Wingdings" w:hint="default"/>
+        <w:sz w:val="20"/>
+      </w:rPr>
+    </w:lvl>
+    <w:lvl w:ilvl="8" w:tentative="1">
+      <w:start w:val="1"/>
+      <w:numFmt w:val="bullet"/>
+      <w:lvlText w:val=""/>
+      <w:lvlJc w:val="left"/>
+      <w:pPr>
+        <w:tabs>
+          <w:tab w:val="num" w:pos="6480"/>
+        </w:tabs>
+        <w:ind w:left="6480" w:hanging="360"/>
+      </w:pPr>
+      <w:rPr>
+        <w:rFonts w:ascii="Wingdings" w:hAnsi="Wingdings" w:hint="default"/>
+        <w:sz w:val="20"/>
+      </w:rPr>
+    </w:lvl>
+  </w:abstractNum>
+  <w:abstractNum w:abstractNumId="3" w15:restartNumberingAfterBreak="0">
+    <w:nsid w:val="67E21863"/>
+    <w:multiLevelType w:val="multilevel"/>
+    <w:tmpl w:val="A6189698"/>
+    <w:lvl w:ilvl="0">
+      <w:start w:val="1"/>
+      <w:numFmt w:val="bullet"/>
+      <w:lvlText w:val=""/>
+      <w:lvlJc w:val="left"/>
+      <w:pPr>
+        <w:tabs>
+          <w:tab w:val="num" w:pos="720"/>
+        </w:tabs>
+        <w:ind w:left="720" w:hanging="360"/>
+      </w:pPr>
+      <w:rPr>
+        <w:rFonts w:ascii="Symbol" w:hAnsi="Symbol" w:hint="default"/>
+        <w:sz w:val="20"/>
+      </w:rPr>
+    </w:lvl>
+    <w:lvl w:ilvl="1">
+      <w:start w:val="1"/>
+      <w:numFmt w:val="bullet"/>
+      <w:lvlText w:val="o"/>
+      <w:lvlJc w:val="left"/>
+      <w:pPr>
+        <w:tabs>
+          <w:tab w:val="num" w:pos="1440"/>
+        </w:tabs>
+        <w:ind w:left="1440" w:hanging="360"/>
+      </w:pPr>
+      <w:rPr>
+        <w:rFonts w:ascii="Courier New" w:hAnsi="Courier New" w:hint="default"/>
+        <w:sz w:val="20"/>
+      </w:rPr>
+    </w:lvl>
+    <w:lvl w:ilvl="2" w:tentative="1">
+      <w:start w:val="1"/>
+      <w:numFmt w:val="bullet"/>
+      <w:lvlText w:val=""/>
+      <w:lvlJc w:val="left"/>
+      <w:pPr>
+        <w:tabs>
+          <w:tab w:val="num" w:pos="2160"/>
+        </w:tabs>
+        <w:ind w:left="2160" w:hanging="360"/>
+      </w:pPr>
+      <w:rPr>
+        <w:rFonts w:ascii="Wingdings" w:hAnsi="Wingdings" w:hint="default"/>
+        <w:sz w:val="20"/>
+      </w:rPr>
+    </w:lvl>
+    <w:lvl w:ilvl="3" w:tentative="1">
+      <w:start w:val="1"/>
+      <w:numFmt w:val="bullet"/>
+      <w:lvlText w:val=""/>
+      <w:lvlJc w:val="left"/>
+      <w:pPr>
+        <w:tabs>
+          <w:tab w:val="num" w:pos="2880"/>
+        </w:tabs>
+        <w:ind w:left="2880" w:hanging="360"/>
+      </w:pPr>
+      <w:rPr>
+        <w:rFonts w:ascii="Wingdings" w:hAnsi="Wingdings" w:hint="default"/>
+        <w:sz w:val="20"/>
+      </w:rPr>
+    </w:lvl>
+    <w:lvl w:ilvl="4" w:tentative="1">
+      <w:start w:val="1"/>
+      <w:numFmt w:val="bullet"/>
+      <w:lvlText w:val=""/>
+      <w:lvlJc w:val="left"/>
+      <w:pPr>
+        <w:tabs>
+          <w:tab w:val="num" w:pos="3600"/>
+        </w:tabs>
+        <w:ind w:left="3600" w:hanging="360"/>
+      </w:pPr>
+      <w:rPr>
+        <w:rFonts w:ascii="Wingdings" w:hAnsi="Wingdings" w:hint="default"/>
+        <w:sz w:val="20"/>
+      </w:rPr>
+    </w:lvl>
+    <w:lvl w:ilvl="5" w:tentative="1">
+      <w:start w:val="1"/>
+      <w:numFmt w:val="bullet"/>
+      <w:lvlText w:val=""/>
+      <w:lvlJc w:val="left"/>
+      <w:pPr>
+        <w:tabs>
+          <w:tab w:val="num" w:pos="4320"/>
+        </w:tabs>
+        <w:ind w:left="4320" w:hanging="360"/>
+      </w:pPr>
+      <w:rPr>
+        <w:rFonts w:ascii="Wingdings" w:hAnsi="Wingdings" w:hint="default"/>
+        <w:sz w:val="20"/>
+      </w:rPr>
+    </w:lvl>
+    <w:lvl w:ilvl="6" w:tentative="1">
+      <w:start w:val="1"/>
+      <w:numFmt w:val="bullet"/>
+      <w:lvlText w:val=""/>
+      <w:lvlJc w:val="left"/>
+      <w:pPr>
+        <w:tabs>
+          <w:tab w:val="num" w:pos="5040"/>
+        </w:tabs>
+        <w:ind w:left="5040" w:hanging="360"/>
+      </w:pPr>
+      <w:rPr>
+        <w:rFonts w:ascii="Wingdings" w:hAnsi="Wingdings" w:hint="default"/>
+        <w:sz w:val="20"/>
+      </w:rPr>
+    </w:lvl>
+    <w:lvl w:ilvl="7" w:tentative="1">
+      <w:start w:val="1"/>
+      <w:numFmt w:val="bullet"/>
+      <w:lvlText w:val=""/>
+      <w:lvlJc w:val="left"/>
+      <w:pPr>
+        <w:tabs>
+          <w:tab w:val="num" w:pos="5760"/>
+        </w:tabs>
+        <w:ind w:left="5760" w:hanging="360"/>
+      </w:pPr>
+      <w:rPr>
+        <w:rFonts w:ascii="Wingdings" w:hAnsi="Wingdings" w:hint="default"/>
+        <w:sz w:val="20"/>
+      </w:rPr>
+    </w:lvl>
+    <w:lvl w:ilvl="8" w:tentative="1">
+      <w:start w:val="1"/>
+      <w:numFmt w:val="bullet"/>
+      <w:lvlText w:val=""/>
+      <w:lvlJc w:val="left"/>
+      <w:pPr>
+        <w:tabs>
+          <w:tab w:val="num" w:pos="6480"/>
+        </w:tabs>
+        <w:ind w:left="6480" w:hanging="360"/>
+      </w:pPr>
+      <w:rPr>
+        <w:rFonts w:ascii="Wingdings" w:hAnsi="Wingdings" w:hint="default"/>
+        <w:sz w:val="20"/>
+      </w:rPr>
+    </w:lvl>
+  </w:abstractNum>
+  <w:num w:numId="1" w16cid:durableId="1237520319">
+    <w:abstractNumId w:val="0"/>
+  </w:num>
+  <w:num w:numId="2" w16cid:durableId="687027128">
+    <w:abstractNumId w:val="1"/>
+  </w:num>
+  <w:num w:numId="3" w16cid:durableId="1783452356">
+    <w:abstractNumId w:val="3"/>
+  </w:num>
+  <w:num w:numId="4" w16cid:durableId="519781801">
+    <w:abstractNumId w:val="2"/>
+  </w:num>
+</w:numbering>
 </file>
 
 <file path=word/styles.xml><?xml version="1.0" encoding="utf-8"?>
@@ -1085,7 +2159,6 @@
     <w:next w:val="Normal"/>
     <w:link w:val="Heading4Char"/>
     <w:uiPriority w:val="9"/>
-    <w:semiHidden/>
     <w:unhideWhenUsed/>
     <w:qFormat/>
     <w:rsid w:val="00002B01"/>
@@ -1281,7 +2354,6 @@
     <w:basedOn w:val="DefaultParagraphFont"/>
     <w:link w:val="Heading4"/>
     <w:uiPriority w:val="9"/>
-    <w:semiHidden/>
     <w:rsid w:val="00002B01"/>
     <w:rPr>
       <w:rFonts w:eastAsiaTheme="majorEastAsia" w:cstheme="majorBidi"/>
@@ -1543,6 +2615,29 @@
         <w:insideV w:val="single" w:sz="4" w:space="0" w:color="auto"/>
       </w:tblBorders>
     </w:tblPr>
+  </w:style>
+  <w:style w:type="character" w:styleId="Hyperlink">
+    <w:name w:val="Hyperlink"/>
+    <w:basedOn w:val="DefaultParagraphFont"/>
+    <w:uiPriority w:val="99"/>
+    <w:unhideWhenUsed/>
+    <w:rsid w:val="00812115"/>
+    <w:rPr>
+      <w:color w:val="467886" w:themeColor="hyperlink"/>
+      <w:u w:val="single"/>
+    </w:rPr>
+  </w:style>
+  <w:style w:type="character" w:styleId="UnresolvedMention">
+    <w:name w:val="Unresolved Mention"/>
+    <w:basedOn w:val="DefaultParagraphFont"/>
+    <w:uiPriority w:val="99"/>
+    <w:semiHidden/>
+    <w:unhideWhenUsed/>
+    <w:rsid w:val="00812115"/>
+    <w:rPr>
+      <w:color w:val="605E5C"/>
+      <w:shd w:val="clear" w:color="auto" w:fill="E1DFDD"/>
+    </w:rPr>
   </w:style>
 </w:styles>
 </file>

</xml_diff>

<commit_message>
Added analysis of ML model to documentation
</commit_message>
<xml_diff>
--- a/Progetto CodeStresser.docx
+++ b/Progetto CodeStresser.docx
@@ -639,11 +639,9 @@
           <w:bCs/>
         </w:rPr>
       </w:pPr>
-      <w:proofErr w:type="spellStart"/>
       <w:r>
         <w:t>Funzionalità</w:t>
       </w:r>
-      <w:proofErr w:type="spellEnd"/>
       <w:r>
         <w:rPr>
           <w:b/>
@@ -651,11 +649,9 @@
         </w:rPr>
         <w:t xml:space="preserve"> </w:t>
       </w:r>
-      <w:proofErr w:type="spellStart"/>
       <w:r>
         <w:t>Principali</w:t>
       </w:r>
-      <w:proofErr w:type="spellEnd"/>
     </w:p>
     <w:p>
       <w:pPr>
@@ -664,31 +660,13 @@
           <w:numId w:val="1"/>
         </w:numPr>
       </w:pPr>
-      <w:proofErr w:type="spellStart"/>
-      <w:r>
-        <w:rPr>
-          <w:b/>
-          <w:bCs/>
-        </w:rPr>
-        <w:t>Estrazione</w:t>
-      </w:r>
-      <w:proofErr w:type="spellEnd"/>
-      <w:r>
-        <w:rPr>
-          <w:b/>
-          <w:bCs/>
-        </w:rPr>
-        <w:t xml:space="preserve"> di Pattern a </w:t>
-      </w:r>
-      <w:proofErr w:type="spellStart"/>
-      <w:r>
-        <w:rPr>
-          <w:b/>
-          <w:bCs/>
-        </w:rPr>
-        <w:t>Rischio</w:t>
-      </w:r>
-      <w:proofErr w:type="spellEnd"/>
+      <w:r>
+        <w:rPr>
+          <w:b/>
+          <w:bCs/>
+        </w:rPr>
+        <w:t>Estrazione di Pattern a Rischio</w:t>
+      </w:r>
     </w:p>
     <w:p>
       <w:pPr>
@@ -830,31 +808,13 @@
           <w:numId w:val="1"/>
         </w:numPr>
       </w:pPr>
-      <w:proofErr w:type="spellStart"/>
-      <w:r>
-        <w:rPr>
-          <w:b/>
-          <w:bCs/>
-        </w:rPr>
-        <w:t>Metriche</w:t>
-      </w:r>
-      <w:proofErr w:type="spellEnd"/>
-      <w:r>
-        <w:rPr>
-          <w:b/>
-          <w:bCs/>
-        </w:rPr>
-        <w:t xml:space="preserve"> di </w:t>
-      </w:r>
-      <w:proofErr w:type="spellStart"/>
-      <w:r>
-        <w:rPr>
-          <w:b/>
-          <w:bCs/>
-        </w:rPr>
-        <w:t>Sicurezza</w:t>
-      </w:r>
-      <w:proofErr w:type="spellEnd"/>
+      <w:r>
+        <w:rPr>
+          <w:b/>
+          <w:bCs/>
+        </w:rPr>
+        <w:t>Metriche di Sicurezza</w:t>
+      </w:r>
     </w:p>
     <w:p>
       <w:pPr>
@@ -863,27 +823,9 @@
           <w:numId w:val="1"/>
         </w:numPr>
       </w:pPr>
-      <w:proofErr w:type="spellStart"/>
-      <w:r>
-        <w:t>Conteggio</w:t>
-      </w:r>
-      <w:proofErr w:type="spellEnd"/>
-      <w:r>
-        <w:t xml:space="preserve"> di </w:t>
-      </w:r>
-      <w:proofErr w:type="spellStart"/>
-      <w:r>
-        <w:t>funzioni</w:t>
-      </w:r>
-      <w:proofErr w:type="spellEnd"/>
-      <w:r>
-        <w:t xml:space="preserve"> non </w:t>
-      </w:r>
-      <w:proofErr w:type="spellStart"/>
-      <w:r>
-        <w:t>sicure</w:t>
-      </w:r>
-      <w:proofErr w:type="spellEnd"/>
+      <w:r>
+        <w:t>Conteggio di funzioni non sicure</w:t>
+      </w:r>
     </w:p>
     <w:p>
       <w:pPr>
@@ -954,45 +896,8 @@
         </w:rPr>
         <w:t xml:space="preserve">, una rappresentazione numerica e/o simbolica del codice, pronta per il modello ML. </w:t>
       </w:r>
-      <w:proofErr w:type="spellStart"/>
-      <w:r>
-        <w:t>Inoltre</w:t>
-      </w:r>
-      <w:proofErr w:type="spellEnd"/>
-      <w:r>
-        <w:t xml:space="preserve">, </w:t>
-      </w:r>
-      <w:proofErr w:type="spellStart"/>
-      <w:r>
-        <w:t>può</w:t>
-      </w:r>
-      <w:proofErr w:type="spellEnd"/>
-      <w:r>
-        <w:t xml:space="preserve"> </w:t>
-      </w:r>
-      <w:proofErr w:type="spellStart"/>
-      <w:r>
-        <w:t>generare</w:t>
-      </w:r>
-      <w:proofErr w:type="spellEnd"/>
-      <w:r>
-        <w:t xml:space="preserve"> </w:t>
-      </w:r>
-      <w:proofErr w:type="spellStart"/>
-      <w:r>
-        <w:t>metadati</w:t>
-      </w:r>
-      <w:proofErr w:type="spellEnd"/>
-      <w:r>
-        <w:t xml:space="preserve"> </w:t>
-      </w:r>
-      <w:proofErr w:type="spellStart"/>
-      <w:r>
-        <w:t>utili</w:t>
-      </w:r>
-      <w:proofErr w:type="spellEnd"/>
-      <w:r>
-        <w:t xml:space="preserve"> come:</w:t>
+      <w:r>
+        <w:t>Inoltre, può generare metadati utili come:</w:t>
       </w:r>
     </w:p>
     <w:p>
@@ -1019,27 +924,9 @@
           <w:numId w:val="2"/>
         </w:numPr>
       </w:pPr>
-      <w:proofErr w:type="spellStart"/>
-      <w:r>
-        <w:t>Numero</w:t>
-      </w:r>
-      <w:proofErr w:type="spellEnd"/>
-      <w:r>
-        <w:t xml:space="preserve"> di </w:t>
-      </w:r>
-      <w:proofErr w:type="spellStart"/>
-      <w:r>
-        <w:t>righe</w:t>
-      </w:r>
-      <w:proofErr w:type="spellEnd"/>
-      <w:r>
-        <w:t xml:space="preserve"> </w:t>
-      </w:r>
-      <w:proofErr w:type="spellStart"/>
-      <w:r>
-        <w:t>analizzate</w:t>
-      </w:r>
-      <w:proofErr w:type="spellEnd"/>
+      <w:r>
+        <w:t>Numero di righe analizzate</w:t>
+      </w:r>
     </w:p>
     <w:p>
       <w:pPr>
@@ -1058,7 +945,773 @@
         <w:t>Indicatori di rischio (es. “3 chiamate a eval()”)</w:t>
       </w:r>
     </w:p>
-    <w:p/>
+    <w:p>
+      <w:pPr>
+        <w:pStyle w:val="Heading3"/>
+      </w:pPr>
+    </w:p>
+    <w:p>
+      <w:pPr>
+        <w:pStyle w:val="Heading3"/>
+        <w:rPr>
+          <w:lang w:val="it-IT"/>
+        </w:rPr>
+      </w:pPr>
+      <w:r>
+        <w:rPr>
+          <w:lang w:val="it-IT"/>
+        </w:rPr>
+        <w:t>Modello di Machine Learning</w:t>
+      </w:r>
+    </w:p>
+    <w:p>
+      <w:pPr>
+        <w:rPr>
+          <w:lang w:val="it-IT"/>
+        </w:rPr>
+      </w:pPr>
+      <w:r>
+        <w:rPr>
+          <w:lang w:val="it-IT"/>
+        </w:rPr>
+        <w:t xml:space="preserve">Il modulo di Machine Learning riceve in input i </w:t>
+      </w:r>
+      <w:r>
+        <w:rPr>
+          <w:b/>
+          <w:bCs/>
+          <w:lang w:val="it-IT"/>
+        </w:rPr>
+        <w:t>vettori di feature</w:t>
+      </w:r>
+      <w:r>
+        <w:rPr>
+          <w:lang w:val="it-IT"/>
+        </w:rPr>
+        <w:t xml:space="preserve"> generati dall’Analizzatore Statico e restituisce una previsione sul rischio di vulnerabilità del codice analizzato. Il modello apprende da esempi noti di codice vulnerabile per identificare pattern pericolosi anche in codice non visto.</w:t>
+      </w:r>
+    </w:p>
+    <w:p>
+      <w:pPr>
+        <w:pStyle w:val="Heading4"/>
+      </w:pPr>
+      <w:r>
+        <w:t>Funzionalità Principali</w:t>
+      </w:r>
+    </w:p>
+    <w:p>
+      <w:pPr>
+        <w:numPr>
+          <w:ilvl w:val="0"/>
+          <w:numId w:val="5"/>
+        </w:numPr>
+      </w:pPr>
+      <w:r>
+        <w:rPr>
+          <w:b/>
+          <w:bCs/>
+        </w:rPr>
+        <w:t>Addestramento</w:t>
+      </w:r>
+    </w:p>
+    <w:p>
+      <w:pPr>
+        <w:numPr>
+          <w:ilvl w:val="1"/>
+          <w:numId w:val="5"/>
+        </w:numPr>
+        <w:rPr>
+          <w:lang w:val="it-IT"/>
+        </w:rPr>
+      </w:pPr>
+      <w:r>
+        <w:rPr>
+          <w:lang w:val="it-IT"/>
+        </w:rPr>
+        <w:t>Il modello viene addestrato su dataset etichettati (vulnerabile / sicuro).</w:t>
+      </w:r>
+    </w:p>
+    <w:p>
+      <w:pPr>
+        <w:numPr>
+          <w:ilvl w:val="1"/>
+          <w:numId w:val="5"/>
+        </w:numPr>
+      </w:pPr>
+      <w:r>
+        <w:t>Esempi di dataset:</w:t>
+      </w:r>
+    </w:p>
+    <w:p>
+      <w:pPr>
+        <w:numPr>
+          <w:ilvl w:val="2"/>
+          <w:numId w:val="5"/>
+        </w:numPr>
+      </w:pPr>
+      <w:r>
+        <w:rPr>
+          <w:b/>
+          <w:bCs/>
+        </w:rPr>
+        <w:t>Juliet Test Suite</w:t>
+      </w:r>
+      <w:r>
+        <w:t xml:space="preserve"> (C/C++)</w:t>
+      </w:r>
+    </w:p>
+    <w:p>
+      <w:pPr>
+        <w:numPr>
+          <w:ilvl w:val="2"/>
+          <w:numId w:val="5"/>
+        </w:numPr>
+        <w:rPr>
+          <w:lang w:val="it-IT"/>
+        </w:rPr>
+      </w:pPr>
+      <w:r>
+        <w:rPr>
+          <w:b/>
+          <w:bCs/>
+          <w:lang w:val="it-IT"/>
+        </w:rPr>
+        <w:t>BigVul</w:t>
+      </w:r>
+      <w:r>
+        <w:rPr>
+          <w:lang w:val="it-IT"/>
+        </w:rPr>
+        <w:t xml:space="preserve"> (vulnerabilità reali da GitHub)</w:t>
+      </w:r>
+    </w:p>
+    <w:p>
+      <w:pPr>
+        <w:numPr>
+          <w:ilvl w:val="2"/>
+          <w:numId w:val="5"/>
+        </w:numPr>
+      </w:pPr>
+      <w:r>
+        <w:rPr>
+          <w:b/>
+          <w:bCs/>
+        </w:rPr>
+        <w:t>SARD</w:t>
+      </w:r>
+      <w:r>
+        <w:t xml:space="preserve"> (Software Assurance Reference Dataset)</w:t>
+      </w:r>
+    </w:p>
+    <w:p>
+      <w:pPr>
+        <w:numPr>
+          <w:ilvl w:val="1"/>
+          <w:numId w:val="5"/>
+        </w:numPr>
+        <w:rPr>
+          <w:lang w:val="it-IT"/>
+        </w:rPr>
+      </w:pPr>
+      <w:r>
+        <w:rPr>
+          <w:lang w:val="it-IT"/>
+        </w:rPr>
+        <w:t>Possibilità di arricchimento con esempi sintetici (vulnerabilità artificialmente iniettate)</w:t>
+      </w:r>
+    </w:p>
+    <w:p>
+      <w:pPr>
+        <w:numPr>
+          <w:ilvl w:val="0"/>
+          <w:numId w:val="5"/>
+        </w:numPr>
+      </w:pPr>
+      <w:r>
+        <w:rPr>
+          <w:b/>
+          <w:bCs/>
+        </w:rPr>
+        <w:t>Predizione</w:t>
+      </w:r>
+    </w:p>
+    <w:p>
+      <w:pPr>
+        <w:numPr>
+          <w:ilvl w:val="1"/>
+          <w:numId w:val="5"/>
+        </w:numPr>
+        <w:rPr>
+          <w:lang w:val="it-IT"/>
+        </w:rPr>
+      </w:pPr>
+      <w:r>
+        <w:rPr>
+          <w:lang w:val="it-IT"/>
+        </w:rPr>
+        <w:t>In fase di esecuzione, il modello riceve il vettore di feature e restituisce:</w:t>
+      </w:r>
+    </w:p>
+    <w:p>
+      <w:pPr>
+        <w:numPr>
+          <w:ilvl w:val="2"/>
+          <w:numId w:val="5"/>
+        </w:numPr>
+        <w:rPr>
+          <w:lang w:val="it-IT"/>
+        </w:rPr>
+      </w:pPr>
+      <w:r>
+        <w:rPr>
+          <w:b/>
+          <w:bCs/>
+          <w:lang w:val="it-IT"/>
+        </w:rPr>
+        <w:t>Etichetta di vulnerabilità</w:t>
+      </w:r>
+      <w:r>
+        <w:rPr>
+          <w:lang w:val="it-IT"/>
+        </w:rPr>
+        <w:t xml:space="preserve"> (es. SQL Injection, Buffer Overflow, ecc.)</w:t>
+      </w:r>
+    </w:p>
+    <w:p>
+      <w:pPr>
+        <w:numPr>
+          <w:ilvl w:val="2"/>
+          <w:numId w:val="5"/>
+        </w:numPr>
+        <w:rPr>
+          <w:lang w:val="it-IT"/>
+        </w:rPr>
+      </w:pPr>
+      <w:r>
+        <w:rPr>
+          <w:b/>
+          <w:bCs/>
+          <w:lang w:val="it-IT"/>
+        </w:rPr>
+        <w:lastRenderedPageBreak/>
+        <w:t>Punteggio di confidenza</w:t>
+      </w:r>
+      <w:r>
+        <w:rPr>
+          <w:lang w:val="it-IT"/>
+        </w:rPr>
+        <w:t xml:space="preserve"> (es. 0.87 = alta probabilità)</w:t>
+      </w:r>
+    </w:p>
+    <w:p>
+      <w:pPr>
+        <w:numPr>
+          <w:ilvl w:val="2"/>
+          <w:numId w:val="5"/>
+        </w:numPr>
+        <w:rPr>
+          <w:lang w:val="it-IT"/>
+        </w:rPr>
+      </w:pPr>
+      <w:r>
+        <w:rPr>
+          <w:b/>
+          <w:bCs/>
+          <w:lang w:val="it-IT"/>
+        </w:rPr>
+        <w:t>Classe di rischio</w:t>
+      </w:r>
+      <w:r>
+        <w:rPr>
+          <w:lang w:val="it-IT"/>
+        </w:rPr>
+        <w:t xml:space="preserve"> (basso, medio, alto, critico)</w:t>
+      </w:r>
+    </w:p>
+    <w:p>
+      <w:pPr>
+        <w:numPr>
+          <w:ilvl w:val="0"/>
+          <w:numId w:val="5"/>
+        </w:numPr>
+      </w:pPr>
+      <w:r>
+        <w:rPr>
+          <w:b/>
+          <w:bCs/>
+        </w:rPr>
+        <w:t xml:space="preserve">Supporto </w:t>
+      </w:r>
+      <w:proofErr w:type="gramStart"/>
+      <w:r>
+        <w:rPr>
+          <w:b/>
+          <w:bCs/>
+        </w:rPr>
+        <w:t>Multi-classe</w:t>
+      </w:r>
+      <w:proofErr w:type="gramEnd"/>
+      <w:r>
+        <w:rPr>
+          <w:b/>
+          <w:bCs/>
+        </w:rPr>
+        <w:t xml:space="preserve"> (opzionale)</w:t>
+      </w:r>
+    </w:p>
+    <w:p>
+      <w:pPr>
+        <w:numPr>
+          <w:ilvl w:val="1"/>
+          <w:numId w:val="5"/>
+        </w:numPr>
+        <w:rPr>
+          <w:lang w:val="it-IT"/>
+        </w:rPr>
+      </w:pPr>
+      <w:r>
+        <w:rPr>
+          <w:lang w:val="it-IT"/>
+        </w:rPr>
+        <w:t>Estensione del modello per classificare diversi tipi di vulnerabilità, non solo “vulnerabile/sicuro”.</w:t>
+      </w:r>
+    </w:p>
+    <w:p>
+      <w:pPr>
+        <w:pStyle w:val="Heading4"/>
+      </w:pPr>
+      <w:r>
+        <w:t>Tecnologie e Algoritmi</w:t>
+      </w:r>
+    </w:p>
+    <w:p>
+      <w:pPr>
+        <w:numPr>
+          <w:ilvl w:val="0"/>
+          <w:numId w:val="6"/>
+        </w:numPr>
+        <w:rPr>
+          <w:lang w:val="it-IT"/>
+        </w:rPr>
+      </w:pPr>
+      <w:r>
+        <w:rPr>
+          <w:b/>
+          <w:bCs/>
+          <w:lang w:val="it-IT"/>
+        </w:rPr>
+        <w:t>Algoritmi Tabulari (vettori di feature)</w:t>
+      </w:r>
+      <w:r>
+        <w:rPr>
+          <w:lang w:val="it-IT"/>
+        </w:rPr>
+        <w:t>:</w:t>
+      </w:r>
+    </w:p>
+    <w:p>
+      <w:pPr>
+        <w:numPr>
+          <w:ilvl w:val="1"/>
+          <w:numId w:val="6"/>
+        </w:numPr>
+      </w:pPr>
+      <w:r>
+        <w:rPr>
+          <w:b/>
+          <w:bCs/>
+        </w:rPr>
+        <w:t>Random Forest</w:t>
+      </w:r>
+      <w:r>
+        <w:t xml:space="preserve">, </w:t>
+      </w:r>
+      <w:r>
+        <w:rPr>
+          <w:b/>
+          <w:bCs/>
+        </w:rPr>
+        <w:t>XGBoost</w:t>
+      </w:r>
+      <w:r>
+        <w:t xml:space="preserve">, </w:t>
+      </w:r>
+      <w:r>
+        <w:rPr>
+          <w:b/>
+          <w:bCs/>
+        </w:rPr>
+        <w:t>Gradient Boosting</w:t>
+      </w:r>
+    </w:p>
+    <w:p>
+      <w:pPr>
+        <w:numPr>
+          <w:ilvl w:val="1"/>
+          <w:numId w:val="6"/>
+        </w:numPr>
+        <w:rPr>
+          <w:lang w:val="it-IT"/>
+        </w:rPr>
+      </w:pPr>
+      <w:r>
+        <w:rPr>
+          <w:lang w:val="it-IT"/>
+        </w:rPr>
+        <w:t>Adatti a feature numeriche ed etichette classiche</w:t>
+      </w:r>
+    </w:p>
+    <w:p>
+      <w:pPr>
+        <w:numPr>
+          <w:ilvl w:val="1"/>
+          <w:numId w:val="6"/>
+        </w:numPr>
+      </w:pPr>
+      <w:r>
+        <w:t xml:space="preserve">Implementabili con </w:t>
+      </w:r>
+      <w:r>
+        <w:rPr>
+          <w:b/>
+          <w:bCs/>
+        </w:rPr>
+        <w:t>Scikit-learn</w:t>
+      </w:r>
+      <w:r>
+        <w:t xml:space="preserve">, </w:t>
+      </w:r>
+      <w:r>
+        <w:rPr>
+          <w:b/>
+          <w:bCs/>
+        </w:rPr>
+        <w:t>LightGBM</w:t>
+      </w:r>
+    </w:p>
+    <w:p>
+      <w:pPr>
+        <w:numPr>
+          <w:ilvl w:val="0"/>
+          <w:numId w:val="6"/>
+        </w:numPr>
+      </w:pPr>
+      <w:r>
+        <w:rPr>
+          <w:b/>
+          <w:bCs/>
+        </w:rPr>
+        <w:t>Algoritmi Sequenziali (token stream)</w:t>
+      </w:r>
+      <w:r>
+        <w:t>:</w:t>
+      </w:r>
+    </w:p>
+    <w:p>
+      <w:pPr>
+        <w:numPr>
+          <w:ilvl w:val="1"/>
+          <w:numId w:val="6"/>
+        </w:numPr>
+      </w:pPr>
+      <w:r>
+        <w:rPr>
+          <w:b/>
+          <w:bCs/>
+        </w:rPr>
+        <w:t>LSTM</w:t>
+      </w:r>
+      <w:r>
+        <w:t xml:space="preserve">, </w:t>
+      </w:r>
+      <w:r>
+        <w:rPr>
+          <w:b/>
+          <w:bCs/>
+        </w:rPr>
+        <w:t>Transformer</w:t>
+      </w:r>
+    </w:p>
+    <w:p>
+      <w:pPr>
+        <w:numPr>
+          <w:ilvl w:val="1"/>
+          <w:numId w:val="6"/>
+        </w:numPr>
+        <w:rPr>
+          <w:lang w:val="it-IT"/>
+        </w:rPr>
+      </w:pPr>
+      <w:r>
+        <w:rPr>
+          <w:lang w:val="it-IT"/>
+        </w:rPr>
+        <w:t>Adatti all’analisi semantica delle sequenze di token nel codice</w:t>
+      </w:r>
+    </w:p>
+    <w:p>
+      <w:pPr>
+        <w:numPr>
+          <w:ilvl w:val="1"/>
+          <w:numId w:val="6"/>
+        </w:numPr>
+      </w:pPr>
+      <w:r>
+        <w:t xml:space="preserve">Implementabili con </w:t>
+      </w:r>
+      <w:r>
+        <w:rPr>
+          <w:b/>
+          <w:bCs/>
+        </w:rPr>
+        <w:t>PyTorch</w:t>
+      </w:r>
+      <w:r>
+        <w:t xml:space="preserve">, </w:t>
+      </w:r>
+      <w:r>
+        <w:rPr>
+          <w:b/>
+          <w:bCs/>
+        </w:rPr>
+        <w:t>TensorFlow</w:t>
+      </w:r>
+      <w:r>
+        <w:t xml:space="preserve">, </w:t>
+      </w:r>
+      <w:r>
+        <w:rPr>
+          <w:b/>
+          <w:bCs/>
+        </w:rPr>
+        <w:t>HuggingFace Transformers</w:t>
+      </w:r>
+    </w:p>
+    <w:p>
+      <w:pPr>
+        <w:numPr>
+          <w:ilvl w:val="0"/>
+          <w:numId w:val="6"/>
+        </w:numPr>
+      </w:pPr>
+      <w:r>
+        <w:rPr>
+          <w:b/>
+          <w:bCs/>
+        </w:rPr>
+        <w:t>Graph Neural Networks (AST/CFG)</w:t>
+      </w:r>
+      <w:r>
+        <w:t>:</w:t>
+      </w:r>
+    </w:p>
+    <w:p>
+      <w:pPr>
+        <w:numPr>
+          <w:ilvl w:val="1"/>
+          <w:numId w:val="6"/>
+        </w:numPr>
+      </w:pPr>
+      <w:r>
+        <w:rPr>
+          <w:b/>
+          <w:bCs/>
+        </w:rPr>
+        <w:t>GNN (Graph Neural Network)</w:t>
+      </w:r>
+      <w:r>
+        <w:t xml:space="preserve">, </w:t>
+      </w:r>
+      <w:r>
+        <w:rPr>
+          <w:b/>
+          <w:bCs/>
+        </w:rPr>
+        <w:t>GGNN</w:t>
+      </w:r>
+      <w:r>
+        <w:t xml:space="preserve">, </w:t>
+      </w:r>
+      <w:r>
+        <w:rPr>
+          <w:b/>
+          <w:bCs/>
+        </w:rPr>
+        <w:t>GAT</w:t>
+      </w:r>
+    </w:p>
+    <w:p>
+      <w:pPr>
+        <w:numPr>
+          <w:ilvl w:val="1"/>
+          <w:numId w:val="6"/>
+        </w:numPr>
+        <w:rPr>
+          <w:lang w:val="it-IT"/>
+        </w:rPr>
+      </w:pPr>
+      <w:r>
+        <w:rPr>
+          <w:lang w:val="it-IT"/>
+        </w:rPr>
+        <w:t>Adatti per rappresentazioni strutturate come AST o CFG</w:t>
+      </w:r>
+    </w:p>
+    <w:p>
+      <w:pPr>
+        <w:numPr>
+          <w:ilvl w:val="1"/>
+          <w:numId w:val="6"/>
+        </w:numPr>
+      </w:pPr>
+      <w:r>
+        <w:t xml:space="preserve">Implementabili con </w:t>
+      </w:r>
+      <w:r>
+        <w:rPr>
+          <w:b/>
+          <w:bCs/>
+        </w:rPr>
+        <w:t>PyTorch Geometric</w:t>
+      </w:r>
+      <w:r>
+        <w:t xml:space="preserve">, </w:t>
+      </w:r>
+      <w:r>
+        <w:rPr>
+          <w:b/>
+          <w:bCs/>
+        </w:rPr>
+        <w:t>DGL</w:t>
+      </w:r>
+    </w:p>
+    <w:p>
+      <w:pPr>
+        <w:pStyle w:val="Heading4"/>
+        <w:rPr>
+          <w:lang w:val="it-IT"/>
+        </w:rPr>
+      </w:pPr>
+      <w:r>
+        <w:rPr>
+          <w:lang w:val="it-IT"/>
+        </w:rPr>
+        <w:t>Output del Modulo</w:t>
+      </w:r>
+    </w:p>
+    <w:p>
+      <w:pPr>
+        <w:rPr>
+          <w:lang w:val="it-IT"/>
+        </w:rPr>
+      </w:pPr>
+      <w:r>
+        <w:rPr>
+          <w:lang w:val="it-IT"/>
+        </w:rPr>
+        <w:t>Il modulo produce una serie di risultati utilizzabili dai moduli successivi:</w:t>
+      </w:r>
+    </w:p>
+    <w:p>
+      <w:pPr>
+        <w:numPr>
+          <w:ilvl w:val="0"/>
+          <w:numId w:val="7"/>
+        </w:numPr>
+      </w:pPr>
+      <w:r>
+        <w:rPr>
+          <w:b/>
+          <w:bCs/>
+          <w:lang w:val="it-IT"/>
+        </w:rPr>
+        <w:t>Etichetta Predetta</w:t>
+      </w:r>
+      <w:r>
+        <w:rPr>
+          <w:lang w:val="it-IT"/>
+        </w:rPr>
+        <w:t xml:space="preserve">: vulnerabilità rilevata (es. </w:t>
+      </w:r>
+      <w:r>
+        <w:t>“SQL Injection”)</w:t>
+      </w:r>
+    </w:p>
+    <w:p>
+      <w:pPr>
+        <w:numPr>
+          <w:ilvl w:val="0"/>
+          <w:numId w:val="7"/>
+        </w:numPr>
+        <w:rPr>
+          <w:lang w:val="it-IT"/>
+        </w:rPr>
+      </w:pPr>
+      <w:r>
+        <w:rPr>
+          <w:b/>
+          <w:bCs/>
+          <w:lang w:val="it-IT"/>
+        </w:rPr>
+        <w:t>Score di Confidenza</w:t>
+      </w:r>
+      <w:r>
+        <w:rPr>
+          <w:lang w:val="it-IT"/>
+        </w:rPr>
+        <w:t>: valore tra 0 e 1 che rappresenta la probabilità stimata</w:t>
+      </w:r>
+    </w:p>
+    <w:p>
+      <w:pPr>
+        <w:numPr>
+          <w:ilvl w:val="0"/>
+          <w:numId w:val="7"/>
+        </w:numPr>
+        <w:rPr>
+          <w:lang w:val="it-IT"/>
+        </w:rPr>
+      </w:pPr>
+      <w:r>
+        <w:rPr>
+          <w:b/>
+          <w:bCs/>
+          <w:lang w:val="it-IT"/>
+        </w:rPr>
+        <w:t>Classe di Severità</w:t>
+      </w:r>
+      <w:r>
+        <w:rPr>
+          <w:lang w:val="it-IT"/>
+        </w:rPr>
+        <w:t>: (facoltativo) stimata sulla base della vulnerabilità rilevata</w:t>
+      </w:r>
+    </w:p>
+    <w:p>
+      <w:pPr>
+        <w:numPr>
+          <w:ilvl w:val="0"/>
+          <w:numId w:val="7"/>
+        </w:numPr>
+        <w:rPr>
+          <w:lang w:val="it-IT"/>
+        </w:rPr>
+      </w:pPr>
+      <w:r>
+        <w:rPr>
+          <w:b/>
+          <w:bCs/>
+          <w:lang w:val="it-IT"/>
+        </w:rPr>
+        <w:t>Metadati</w:t>
+      </w:r>
+      <w:r>
+        <w:rPr>
+          <w:lang w:val="it-IT"/>
+        </w:rPr>
+        <w:t>: ID del frammento di codice, posizione, riferimenti al file originale</w:t>
+      </w:r>
+    </w:p>
     <w:p>
       <w:pPr>
         <w:rPr>
@@ -1079,6 +1732,155 @@
 <file path=word/numbering.xml><?xml version="1.0" encoding="utf-8"?>
 <w:numbering xmlns:wpc="http://schemas.microsoft.com/office/word/2010/wordprocessingCanvas" xmlns:cx="http://schemas.microsoft.com/office/drawing/2014/chartex" xmlns:cx1="http://schemas.microsoft.com/office/drawing/2015/9/8/chartex" xmlns:cx2="http://schemas.microsoft.com/office/drawing/2015/10/21/chartex" xmlns:cx3="http://schemas.microsoft.com/office/drawing/2016/5/9/chartex" xmlns:cx4="http://schemas.microsoft.com/office/drawing/2016/5/10/chartex" xmlns:cx5="http://schemas.microsoft.com/office/drawing/2016/5/11/chartex" xmlns:cx6="http://schemas.microsoft.com/office/drawing/2016/5/12/chartex" xmlns:cx7="http://schemas.microsoft.com/office/drawing/2016/5/13/chartex" xmlns:cx8="http://schemas.microsoft.com/office/drawing/2016/5/14/chartex" xmlns:mc="http://schemas.openxmlformats.org/markup-compatibility/2006" xmlns:aink="http://schemas.microsoft.com/office/drawing/2016/ink" xmlns:am3d="http://schemas.microsoft.com/office/drawing/2017/model3d" xmlns:o="urn:schemas-microsoft-com:office:office" xmlns:oel="http://schemas.microsoft.com/office/2019/extlst" xmlns:r="http://schemas.openxmlformats.org/officeDocument/2006/relationships" xmlns:m="http://schemas.openxmlformats.org/officeDocument/2006/math" xmlns:v="urn:schemas-microsoft-com:vml" xmlns:wp14="http://schemas.microsoft.com/office/word/2010/wordprocessingDrawing" xmlns:wp="http://schemas.openxmlformats.org/drawingml/2006/wordprocessingDrawing" xmlns:w10="urn:schemas-microsoft-com:office:word" xmlns:w="http://schemas.openxmlformats.org/wordprocessingml/2006/main" xmlns:w14="http://schemas.microsoft.com/office/word/2010/wordml" xmlns:w15="http://schemas.microsoft.com/office/word/2012/wordml" xmlns:w16cex="http://schemas.microsoft.com/office/word/2018/wordml/cex" xmlns:w16cid="http://schemas.microsoft.com/office/word/2016/wordml/cid" xmlns:w16="http://schemas.microsoft.com/office/word/2018/wordml" xmlns:w16du="http://schemas.microsoft.com/office/word/2023/wordml/word16du" xmlns:w16sdtdh="http://schemas.microsoft.com/office/word/2020/wordml/sdtdatahash" xmlns:w16sdtfl="http://schemas.microsoft.com/office/word/2024/wordml/sdtformatlock" xmlns:w16se="http://schemas.microsoft.com/office/word/2015/wordml/symex" xmlns:wpg="http://schemas.microsoft.com/office/word/2010/wordprocessingGroup" xmlns:wpi="http://schemas.microsoft.com/office/word/2010/wordprocessingInk" xmlns:wne="http://schemas.microsoft.com/office/word/2006/wordml" xmlns:wps="http://schemas.microsoft.com/office/word/2010/wordprocessingShape" mc:Ignorable="w14 w15 w16se w16cid w16 w16cex w16sdtdh w16sdtfl w16du wp14">
   <w:abstractNum w:abstractNumId="0" w15:restartNumberingAfterBreak="0">
+    <w:nsid w:val="0B6312D7"/>
+    <w:multiLevelType w:val="multilevel"/>
+    <w:tmpl w:val="FB3CEB60"/>
+    <w:lvl w:ilvl="0">
+      <w:start w:val="1"/>
+      <w:numFmt w:val="bullet"/>
+      <w:lvlText w:val=""/>
+      <w:lvlJc w:val="left"/>
+      <w:pPr>
+        <w:tabs>
+          <w:tab w:val="num" w:pos="720"/>
+        </w:tabs>
+        <w:ind w:left="720" w:hanging="360"/>
+      </w:pPr>
+      <w:rPr>
+        <w:rFonts w:ascii="Symbol" w:hAnsi="Symbol" w:hint="default"/>
+        <w:sz w:val="20"/>
+      </w:rPr>
+    </w:lvl>
+    <w:lvl w:ilvl="1">
+      <w:start w:val="1"/>
+      <w:numFmt w:val="bullet"/>
+      <w:lvlText w:val="o"/>
+      <w:lvlJc w:val="left"/>
+      <w:pPr>
+        <w:tabs>
+          <w:tab w:val="num" w:pos="1440"/>
+        </w:tabs>
+        <w:ind w:left="1440" w:hanging="360"/>
+      </w:pPr>
+      <w:rPr>
+        <w:rFonts w:ascii="Courier New" w:hAnsi="Courier New" w:hint="default"/>
+        <w:sz w:val="20"/>
+      </w:rPr>
+    </w:lvl>
+    <w:lvl w:ilvl="2">
+      <w:start w:val="1"/>
+      <w:numFmt w:val="bullet"/>
+      <w:lvlText w:val=""/>
+      <w:lvlJc w:val="left"/>
+      <w:pPr>
+        <w:tabs>
+          <w:tab w:val="num" w:pos="2160"/>
+        </w:tabs>
+        <w:ind w:left="2160" w:hanging="360"/>
+      </w:pPr>
+      <w:rPr>
+        <w:rFonts w:ascii="Wingdings" w:hAnsi="Wingdings" w:hint="default"/>
+        <w:sz w:val="20"/>
+      </w:rPr>
+    </w:lvl>
+    <w:lvl w:ilvl="3" w:tentative="1">
+      <w:start w:val="1"/>
+      <w:numFmt w:val="bullet"/>
+      <w:lvlText w:val=""/>
+      <w:lvlJc w:val="left"/>
+      <w:pPr>
+        <w:tabs>
+          <w:tab w:val="num" w:pos="2880"/>
+        </w:tabs>
+        <w:ind w:left="2880" w:hanging="360"/>
+      </w:pPr>
+      <w:rPr>
+        <w:rFonts w:ascii="Wingdings" w:hAnsi="Wingdings" w:hint="default"/>
+        <w:sz w:val="20"/>
+      </w:rPr>
+    </w:lvl>
+    <w:lvl w:ilvl="4" w:tentative="1">
+      <w:start w:val="1"/>
+      <w:numFmt w:val="bullet"/>
+      <w:lvlText w:val=""/>
+      <w:lvlJc w:val="left"/>
+      <w:pPr>
+        <w:tabs>
+          <w:tab w:val="num" w:pos="3600"/>
+        </w:tabs>
+        <w:ind w:left="3600" w:hanging="360"/>
+      </w:pPr>
+      <w:rPr>
+        <w:rFonts w:ascii="Wingdings" w:hAnsi="Wingdings" w:hint="default"/>
+        <w:sz w:val="20"/>
+      </w:rPr>
+    </w:lvl>
+    <w:lvl w:ilvl="5" w:tentative="1">
+      <w:start w:val="1"/>
+      <w:numFmt w:val="bullet"/>
+      <w:lvlText w:val=""/>
+      <w:lvlJc w:val="left"/>
+      <w:pPr>
+        <w:tabs>
+          <w:tab w:val="num" w:pos="4320"/>
+        </w:tabs>
+        <w:ind w:left="4320" w:hanging="360"/>
+      </w:pPr>
+      <w:rPr>
+        <w:rFonts w:ascii="Wingdings" w:hAnsi="Wingdings" w:hint="default"/>
+        <w:sz w:val="20"/>
+      </w:rPr>
+    </w:lvl>
+    <w:lvl w:ilvl="6" w:tentative="1">
+      <w:start w:val="1"/>
+      <w:numFmt w:val="bullet"/>
+      <w:lvlText w:val=""/>
+      <w:lvlJc w:val="left"/>
+      <w:pPr>
+        <w:tabs>
+          <w:tab w:val="num" w:pos="5040"/>
+        </w:tabs>
+        <w:ind w:left="5040" w:hanging="360"/>
+      </w:pPr>
+      <w:rPr>
+        <w:rFonts w:ascii="Wingdings" w:hAnsi="Wingdings" w:hint="default"/>
+        <w:sz w:val="20"/>
+      </w:rPr>
+    </w:lvl>
+    <w:lvl w:ilvl="7" w:tentative="1">
+      <w:start w:val="1"/>
+      <w:numFmt w:val="bullet"/>
+      <w:lvlText w:val=""/>
+      <w:lvlJc w:val="left"/>
+      <w:pPr>
+        <w:tabs>
+          <w:tab w:val="num" w:pos="5760"/>
+        </w:tabs>
+        <w:ind w:left="5760" w:hanging="360"/>
+      </w:pPr>
+      <w:rPr>
+        <w:rFonts w:ascii="Wingdings" w:hAnsi="Wingdings" w:hint="default"/>
+        <w:sz w:val="20"/>
+      </w:rPr>
+    </w:lvl>
+    <w:lvl w:ilvl="8" w:tentative="1">
+      <w:start w:val="1"/>
+      <w:numFmt w:val="bullet"/>
+      <w:lvlText w:val=""/>
+      <w:lvlJc w:val="left"/>
+      <w:pPr>
+        <w:tabs>
+          <w:tab w:val="num" w:pos="6480"/>
+        </w:tabs>
+        <w:ind w:left="6480" w:hanging="360"/>
+      </w:pPr>
+      <w:rPr>
+        <w:rFonts w:ascii="Wingdings" w:hAnsi="Wingdings" w:hint="default"/>
+        <w:sz w:val="20"/>
+      </w:rPr>
+    </w:lvl>
+  </w:abstractNum>
+  <w:abstractNum w:abstractNumId="1" w15:restartNumberingAfterBreak="0">
     <w:nsid w:val="350E0C9C"/>
     <w:multiLevelType w:val="multilevel"/>
     <w:tmpl w:val="F490C8B6"/>
@@ -1227,7 +2029,7 @@
       </w:rPr>
     </w:lvl>
   </w:abstractNum>
-  <w:abstractNum w:abstractNumId="1" w15:restartNumberingAfterBreak="0">
+  <w:abstractNum w:abstractNumId="2" w15:restartNumberingAfterBreak="0">
     <w:nsid w:val="3C611353"/>
     <w:multiLevelType w:val="multilevel"/>
     <w:tmpl w:val="FF980D94"/>
@@ -1376,7 +2178,156 @@
       </w:rPr>
     </w:lvl>
   </w:abstractNum>
-  <w:abstractNum w:abstractNumId="2" w15:restartNumberingAfterBreak="0">
+  <w:abstractNum w:abstractNumId="3" w15:restartNumberingAfterBreak="0">
+    <w:nsid w:val="427953A3"/>
+    <w:multiLevelType w:val="multilevel"/>
+    <w:tmpl w:val="C25CD376"/>
+    <w:lvl w:ilvl="0">
+      <w:start w:val="1"/>
+      <w:numFmt w:val="bullet"/>
+      <w:lvlText w:val=""/>
+      <w:lvlJc w:val="left"/>
+      <w:pPr>
+        <w:tabs>
+          <w:tab w:val="num" w:pos="720"/>
+        </w:tabs>
+        <w:ind w:left="720" w:hanging="360"/>
+      </w:pPr>
+      <w:rPr>
+        <w:rFonts w:ascii="Symbol" w:hAnsi="Symbol" w:hint="default"/>
+        <w:sz w:val="20"/>
+      </w:rPr>
+    </w:lvl>
+    <w:lvl w:ilvl="1" w:tentative="1">
+      <w:start w:val="1"/>
+      <w:numFmt w:val="bullet"/>
+      <w:lvlText w:val="o"/>
+      <w:lvlJc w:val="left"/>
+      <w:pPr>
+        <w:tabs>
+          <w:tab w:val="num" w:pos="1440"/>
+        </w:tabs>
+        <w:ind w:left="1440" w:hanging="360"/>
+      </w:pPr>
+      <w:rPr>
+        <w:rFonts w:ascii="Courier New" w:hAnsi="Courier New" w:hint="default"/>
+        <w:sz w:val="20"/>
+      </w:rPr>
+    </w:lvl>
+    <w:lvl w:ilvl="2" w:tentative="1">
+      <w:start w:val="1"/>
+      <w:numFmt w:val="bullet"/>
+      <w:lvlText w:val=""/>
+      <w:lvlJc w:val="left"/>
+      <w:pPr>
+        <w:tabs>
+          <w:tab w:val="num" w:pos="2160"/>
+        </w:tabs>
+        <w:ind w:left="2160" w:hanging="360"/>
+      </w:pPr>
+      <w:rPr>
+        <w:rFonts w:ascii="Wingdings" w:hAnsi="Wingdings" w:hint="default"/>
+        <w:sz w:val="20"/>
+      </w:rPr>
+    </w:lvl>
+    <w:lvl w:ilvl="3" w:tentative="1">
+      <w:start w:val="1"/>
+      <w:numFmt w:val="bullet"/>
+      <w:lvlText w:val=""/>
+      <w:lvlJc w:val="left"/>
+      <w:pPr>
+        <w:tabs>
+          <w:tab w:val="num" w:pos="2880"/>
+        </w:tabs>
+        <w:ind w:left="2880" w:hanging="360"/>
+      </w:pPr>
+      <w:rPr>
+        <w:rFonts w:ascii="Wingdings" w:hAnsi="Wingdings" w:hint="default"/>
+        <w:sz w:val="20"/>
+      </w:rPr>
+    </w:lvl>
+    <w:lvl w:ilvl="4" w:tentative="1">
+      <w:start w:val="1"/>
+      <w:numFmt w:val="bullet"/>
+      <w:lvlText w:val=""/>
+      <w:lvlJc w:val="left"/>
+      <w:pPr>
+        <w:tabs>
+          <w:tab w:val="num" w:pos="3600"/>
+        </w:tabs>
+        <w:ind w:left="3600" w:hanging="360"/>
+      </w:pPr>
+      <w:rPr>
+        <w:rFonts w:ascii="Wingdings" w:hAnsi="Wingdings" w:hint="default"/>
+        <w:sz w:val="20"/>
+      </w:rPr>
+    </w:lvl>
+    <w:lvl w:ilvl="5" w:tentative="1">
+      <w:start w:val="1"/>
+      <w:numFmt w:val="bullet"/>
+      <w:lvlText w:val=""/>
+      <w:lvlJc w:val="left"/>
+      <w:pPr>
+        <w:tabs>
+          <w:tab w:val="num" w:pos="4320"/>
+        </w:tabs>
+        <w:ind w:left="4320" w:hanging="360"/>
+      </w:pPr>
+      <w:rPr>
+        <w:rFonts w:ascii="Wingdings" w:hAnsi="Wingdings" w:hint="default"/>
+        <w:sz w:val="20"/>
+      </w:rPr>
+    </w:lvl>
+    <w:lvl w:ilvl="6" w:tentative="1">
+      <w:start w:val="1"/>
+      <w:numFmt w:val="bullet"/>
+      <w:lvlText w:val=""/>
+      <w:lvlJc w:val="left"/>
+      <w:pPr>
+        <w:tabs>
+          <w:tab w:val="num" w:pos="5040"/>
+        </w:tabs>
+        <w:ind w:left="5040" w:hanging="360"/>
+      </w:pPr>
+      <w:rPr>
+        <w:rFonts w:ascii="Wingdings" w:hAnsi="Wingdings" w:hint="default"/>
+        <w:sz w:val="20"/>
+      </w:rPr>
+    </w:lvl>
+    <w:lvl w:ilvl="7" w:tentative="1">
+      <w:start w:val="1"/>
+      <w:numFmt w:val="bullet"/>
+      <w:lvlText w:val=""/>
+      <w:lvlJc w:val="left"/>
+      <w:pPr>
+        <w:tabs>
+          <w:tab w:val="num" w:pos="5760"/>
+        </w:tabs>
+        <w:ind w:left="5760" w:hanging="360"/>
+      </w:pPr>
+      <w:rPr>
+        <w:rFonts w:ascii="Wingdings" w:hAnsi="Wingdings" w:hint="default"/>
+        <w:sz w:val="20"/>
+      </w:rPr>
+    </w:lvl>
+    <w:lvl w:ilvl="8" w:tentative="1">
+      <w:start w:val="1"/>
+      <w:numFmt w:val="bullet"/>
+      <w:lvlText w:val=""/>
+      <w:lvlJc w:val="left"/>
+      <w:pPr>
+        <w:tabs>
+          <w:tab w:val="num" w:pos="6480"/>
+        </w:tabs>
+        <w:ind w:left="6480" w:hanging="360"/>
+      </w:pPr>
+      <w:rPr>
+        <w:rFonts w:ascii="Wingdings" w:hAnsi="Wingdings" w:hint="default"/>
+        <w:sz w:val="20"/>
+      </w:rPr>
+    </w:lvl>
+  </w:abstractNum>
+  <w:abstractNum w:abstractNumId="4" w15:restartNumberingAfterBreak="0">
     <w:nsid w:val="5FE22466"/>
     <w:multiLevelType w:val="multilevel"/>
     <w:tmpl w:val="0A16356E"/>
@@ -1525,7 +2476,7 @@
       </w:rPr>
     </w:lvl>
   </w:abstractNum>
-  <w:abstractNum w:abstractNumId="3" w15:restartNumberingAfterBreak="0">
+  <w:abstractNum w:abstractNumId="5" w15:restartNumberingAfterBreak="0">
     <w:nsid w:val="67E21863"/>
     <w:multiLevelType w:val="multilevel"/>
     <w:tmpl w:val="A6189698"/>
@@ -1674,17 +2625,175 @@
       </w:rPr>
     </w:lvl>
   </w:abstractNum>
+  <w:abstractNum w:abstractNumId="6" w15:restartNumberingAfterBreak="0">
+    <w:nsid w:val="7BB35D4D"/>
+    <w:multiLevelType w:val="multilevel"/>
+    <w:tmpl w:val="38B4E2C2"/>
+    <w:lvl w:ilvl="0">
+      <w:start w:val="1"/>
+      <w:numFmt w:val="bullet"/>
+      <w:lvlText w:val=""/>
+      <w:lvlJc w:val="left"/>
+      <w:pPr>
+        <w:tabs>
+          <w:tab w:val="num" w:pos="720"/>
+        </w:tabs>
+        <w:ind w:left="720" w:hanging="360"/>
+      </w:pPr>
+      <w:rPr>
+        <w:rFonts w:ascii="Symbol" w:hAnsi="Symbol" w:hint="default"/>
+        <w:sz w:val="20"/>
+      </w:rPr>
+    </w:lvl>
+    <w:lvl w:ilvl="1">
+      <w:start w:val="1"/>
+      <w:numFmt w:val="bullet"/>
+      <w:lvlText w:val="o"/>
+      <w:lvlJc w:val="left"/>
+      <w:pPr>
+        <w:tabs>
+          <w:tab w:val="num" w:pos="1440"/>
+        </w:tabs>
+        <w:ind w:left="1440" w:hanging="360"/>
+      </w:pPr>
+      <w:rPr>
+        <w:rFonts w:ascii="Courier New" w:hAnsi="Courier New" w:hint="default"/>
+        <w:sz w:val="20"/>
+      </w:rPr>
+    </w:lvl>
+    <w:lvl w:ilvl="2" w:tentative="1">
+      <w:start w:val="1"/>
+      <w:numFmt w:val="bullet"/>
+      <w:lvlText w:val=""/>
+      <w:lvlJc w:val="left"/>
+      <w:pPr>
+        <w:tabs>
+          <w:tab w:val="num" w:pos="2160"/>
+        </w:tabs>
+        <w:ind w:left="2160" w:hanging="360"/>
+      </w:pPr>
+      <w:rPr>
+        <w:rFonts w:ascii="Wingdings" w:hAnsi="Wingdings" w:hint="default"/>
+        <w:sz w:val="20"/>
+      </w:rPr>
+    </w:lvl>
+    <w:lvl w:ilvl="3" w:tentative="1">
+      <w:start w:val="1"/>
+      <w:numFmt w:val="bullet"/>
+      <w:lvlText w:val=""/>
+      <w:lvlJc w:val="left"/>
+      <w:pPr>
+        <w:tabs>
+          <w:tab w:val="num" w:pos="2880"/>
+        </w:tabs>
+        <w:ind w:left="2880" w:hanging="360"/>
+      </w:pPr>
+      <w:rPr>
+        <w:rFonts w:ascii="Wingdings" w:hAnsi="Wingdings" w:hint="default"/>
+        <w:sz w:val="20"/>
+      </w:rPr>
+    </w:lvl>
+    <w:lvl w:ilvl="4" w:tentative="1">
+      <w:start w:val="1"/>
+      <w:numFmt w:val="bullet"/>
+      <w:lvlText w:val=""/>
+      <w:lvlJc w:val="left"/>
+      <w:pPr>
+        <w:tabs>
+          <w:tab w:val="num" w:pos="3600"/>
+        </w:tabs>
+        <w:ind w:left="3600" w:hanging="360"/>
+      </w:pPr>
+      <w:rPr>
+        <w:rFonts w:ascii="Wingdings" w:hAnsi="Wingdings" w:hint="default"/>
+        <w:sz w:val="20"/>
+      </w:rPr>
+    </w:lvl>
+    <w:lvl w:ilvl="5" w:tentative="1">
+      <w:start w:val="1"/>
+      <w:numFmt w:val="bullet"/>
+      <w:lvlText w:val=""/>
+      <w:lvlJc w:val="left"/>
+      <w:pPr>
+        <w:tabs>
+          <w:tab w:val="num" w:pos="4320"/>
+        </w:tabs>
+        <w:ind w:left="4320" w:hanging="360"/>
+      </w:pPr>
+      <w:rPr>
+        <w:rFonts w:ascii="Wingdings" w:hAnsi="Wingdings" w:hint="default"/>
+        <w:sz w:val="20"/>
+      </w:rPr>
+    </w:lvl>
+    <w:lvl w:ilvl="6" w:tentative="1">
+      <w:start w:val="1"/>
+      <w:numFmt w:val="bullet"/>
+      <w:lvlText w:val=""/>
+      <w:lvlJc w:val="left"/>
+      <w:pPr>
+        <w:tabs>
+          <w:tab w:val="num" w:pos="5040"/>
+        </w:tabs>
+        <w:ind w:left="5040" w:hanging="360"/>
+      </w:pPr>
+      <w:rPr>
+        <w:rFonts w:ascii="Wingdings" w:hAnsi="Wingdings" w:hint="default"/>
+        <w:sz w:val="20"/>
+      </w:rPr>
+    </w:lvl>
+    <w:lvl w:ilvl="7" w:tentative="1">
+      <w:start w:val="1"/>
+      <w:numFmt w:val="bullet"/>
+      <w:lvlText w:val=""/>
+      <w:lvlJc w:val="left"/>
+      <w:pPr>
+        <w:tabs>
+          <w:tab w:val="num" w:pos="5760"/>
+        </w:tabs>
+        <w:ind w:left="5760" w:hanging="360"/>
+      </w:pPr>
+      <w:rPr>
+        <w:rFonts w:ascii="Wingdings" w:hAnsi="Wingdings" w:hint="default"/>
+        <w:sz w:val="20"/>
+      </w:rPr>
+    </w:lvl>
+    <w:lvl w:ilvl="8" w:tentative="1">
+      <w:start w:val="1"/>
+      <w:numFmt w:val="bullet"/>
+      <w:lvlText w:val=""/>
+      <w:lvlJc w:val="left"/>
+      <w:pPr>
+        <w:tabs>
+          <w:tab w:val="num" w:pos="6480"/>
+        </w:tabs>
+        <w:ind w:left="6480" w:hanging="360"/>
+      </w:pPr>
+      <w:rPr>
+        <w:rFonts w:ascii="Wingdings" w:hAnsi="Wingdings" w:hint="default"/>
+        <w:sz w:val="20"/>
+      </w:rPr>
+    </w:lvl>
+  </w:abstractNum>
   <w:num w:numId="1" w16cid:durableId="1237520319">
+    <w:abstractNumId w:val="1"/>
+  </w:num>
+  <w:num w:numId="2" w16cid:durableId="687027128">
+    <w:abstractNumId w:val="2"/>
+  </w:num>
+  <w:num w:numId="3" w16cid:durableId="1783452356">
+    <w:abstractNumId w:val="5"/>
+  </w:num>
+  <w:num w:numId="4" w16cid:durableId="519781801">
+    <w:abstractNumId w:val="4"/>
+  </w:num>
+  <w:num w:numId="5" w16cid:durableId="911893450">
     <w:abstractNumId w:val="0"/>
   </w:num>
-  <w:num w:numId="2" w16cid:durableId="687027128">
-    <w:abstractNumId w:val="1"/>
+  <w:num w:numId="6" w16cid:durableId="1795564997">
+    <w:abstractNumId w:val="6"/>
   </w:num>
-  <w:num w:numId="3" w16cid:durableId="1783452356">
+  <w:num w:numId="7" w16cid:durableId="37975830">
     <w:abstractNumId w:val="3"/>
-  </w:num>
-  <w:num w:numId="4" w16cid:durableId="519781801">
-    <w:abstractNumId w:val="2"/>
   </w:num>
 </w:numbering>
 </file>

</xml_diff>

<commit_message>
Added analysis of report generator to documentation
</commit_message>
<xml_diff>
--- a/Progetto CodeStresser.docx
+++ b/Progetto CodeStresser.docx
@@ -1240,48 +1240,137 @@
           <w:b/>
           <w:bCs/>
         </w:rPr>
-        <w:t xml:space="preserve">Supporto </w:t>
-      </w:r>
-      <w:proofErr w:type="gramStart"/>
+        <w:t>Supporto Multi-classe (opzionale)</w:t>
+      </w:r>
+    </w:p>
+    <w:p>
+      <w:pPr>
+        <w:numPr>
+          <w:ilvl w:val="1"/>
+          <w:numId w:val="5"/>
+        </w:numPr>
+        <w:rPr>
+          <w:lang w:val="it-IT"/>
+        </w:rPr>
+      </w:pPr>
+      <w:r>
+        <w:rPr>
+          <w:lang w:val="it-IT"/>
+        </w:rPr>
+        <w:t>Estensione del modello per classificare diversi tipi di vulnerabilità, non solo “vulnerabile/sicuro”.</w:t>
+      </w:r>
+    </w:p>
+    <w:p>
+      <w:pPr>
+        <w:pStyle w:val="Heading4"/>
+      </w:pPr>
+      <w:r>
+        <w:t>Tecnologie e Algoritmi</w:t>
+      </w:r>
+    </w:p>
+    <w:p>
+      <w:pPr>
+        <w:numPr>
+          <w:ilvl w:val="0"/>
+          <w:numId w:val="6"/>
+        </w:numPr>
+        <w:rPr>
+          <w:lang w:val="it-IT"/>
+        </w:rPr>
+      </w:pPr>
       <w:r>
         <w:rPr>
           <w:b/>
           <w:bCs/>
-        </w:rPr>
-        <w:t>Multi-classe</w:t>
-      </w:r>
-      <w:proofErr w:type="gramEnd"/>
+          <w:lang w:val="it-IT"/>
+        </w:rPr>
+        <w:t>Algoritmi Tabulari (vettori di feature)</w:t>
+      </w:r>
+      <w:r>
+        <w:rPr>
+          <w:lang w:val="it-IT"/>
+        </w:rPr>
+        <w:t>:</w:t>
+      </w:r>
+    </w:p>
+    <w:p>
+      <w:pPr>
+        <w:numPr>
+          <w:ilvl w:val="1"/>
+          <w:numId w:val="6"/>
+        </w:numPr>
+      </w:pPr>
       <w:r>
         <w:rPr>
           <w:b/>
           <w:bCs/>
         </w:rPr>
-        <w:t xml:space="preserve"> (opzionale)</w:t>
+        <w:t>Random Forest</w:t>
+      </w:r>
+      <w:r>
+        <w:t xml:space="preserve">, </w:t>
+      </w:r>
+      <w:r>
+        <w:rPr>
+          <w:b/>
+          <w:bCs/>
+        </w:rPr>
+        <w:t>XGBoost</w:t>
+      </w:r>
+      <w:r>
+        <w:t xml:space="preserve">, </w:t>
+      </w:r>
+      <w:r>
+        <w:rPr>
+          <w:b/>
+          <w:bCs/>
+        </w:rPr>
+        <w:t>Gradient Boosting</w:t>
       </w:r>
     </w:p>
     <w:p>
       <w:pPr>
         <w:numPr>
           <w:ilvl w:val="1"/>
-          <w:numId w:val="5"/>
-        </w:numPr>
-        <w:rPr>
-          <w:lang w:val="it-IT"/>
-        </w:rPr>
-      </w:pPr>
-      <w:r>
-        <w:rPr>
-          <w:lang w:val="it-IT"/>
-        </w:rPr>
-        <w:t>Estensione del modello per classificare diversi tipi di vulnerabilità, non solo “vulnerabile/sicuro”.</w:t>
-      </w:r>
-    </w:p>
-    <w:p>
-      <w:pPr>
-        <w:pStyle w:val="Heading4"/>
-      </w:pPr>
-      <w:r>
-        <w:t>Tecnologie e Algoritmi</w:t>
+          <w:numId w:val="6"/>
+        </w:numPr>
+        <w:rPr>
+          <w:lang w:val="it-IT"/>
+        </w:rPr>
+      </w:pPr>
+      <w:r>
+        <w:rPr>
+          <w:lang w:val="it-IT"/>
+        </w:rPr>
+        <w:t>Adatti a feature numeriche ed etichette classiche</w:t>
+      </w:r>
+    </w:p>
+    <w:p>
+      <w:pPr>
+        <w:numPr>
+          <w:ilvl w:val="1"/>
+          <w:numId w:val="6"/>
+        </w:numPr>
+      </w:pPr>
+      <w:r>
+        <w:t xml:space="preserve">Implementabili con </w:t>
+      </w:r>
+      <w:r>
+        <w:rPr>
+          <w:b/>
+          <w:bCs/>
+        </w:rPr>
+        <w:t>Scikit-learn</w:t>
+      </w:r>
+      <w:r>
+        <w:t xml:space="preserve">, </w:t>
+      </w:r>
+      <w:r>
+        <w:rPr>
+          <w:b/>
+          <w:bCs/>
+        </w:rPr>
+        <w:t>LightGBM</w:t>
       </w:r>
     </w:p>
     <w:p>
@@ -1290,22 +1379,15 @@
           <w:ilvl w:val="0"/>
           <w:numId w:val="6"/>
         </w:numPr>
-        <w:rPr>
-          <w:lang w:val="it-IT"/>
-        </w:rPr>
       </w:pPr>
       <w:r>
         <w:rPr>
           <w:b/>
           <w:bCs/>
-          <w:lang w:val="it-IT"/>
-        </w:rPr>
-        <w:t>Algoritmi Tabulari (vettori di feature)</w:t>
-      </w:r>
-      <w:r>
-        <w:rPr>
-          <w:lang w:val="it-IT"/>
-        </w:rPr>
+        </w:rPr>
+        <w:t>Algoritmi Sequenziali (token stream)</w:t>
+      </w:r>
+      <w:r>
         <w:t>:</w:t>
       </w:r>
     </w:p>
@@ -1321,7 +1403,7 @@
           <w:b/>
           <w:bCs/>
         </w:rPr>
-        <w:t>Random Forest</w:t>
+        <w:t>LSTM</w:t>
       </w:r>
       <w:r>
         <w:t xml:space="preserve">, </w:t>
@@ -1331,17 +1413,80 @@
           <w:b/>
           <w:bCs/>
         </w:rPr>
-        <w:t>XGBoost</w:t>
-      </w:r>
-      <w:r>
-        <w:t xml:space="preserve">, </w:t>
+        <w:t>Transformer</w:t>
+      </w:r>
+    </w:p>
+    <w:p>
+      <w:pPr>
+        <w:numPr>
+          <w:ilvl w:val="1"/>
+          <w:numId w:val="6"/>
+        </w:numPr>
+        <w:rPr>
+          <w:lang w:val="it-IT"/>
+        </w:rPr>
+      </w:pPr>
+      <w:r>
+        <w:rPr>
+          <w:lang w:val="it-IT"/>
+        </w:rPr>
+        <w:t>Adatti all’analisi semantica delle sequenze di token nel codice</w:t>
+      </w:r>
+    </w:p>
+    <w:p>
+      <w:pPr>
+        <w:numPr>
+          <w:ilvl w:val="1"/>
+          <w:numId w:val="6"/>
+        </w:numPr>
+      </w:pPr>
+      <w:r>
+        <w:t xml:space="preserve">Implementabili con </w:t>
       </w:r>
       <w:r>
         <w:rPr>
           <w:b/>
           <w:bCs/>
         </w:rPr>
-        <w:t>Gradient Boosting</w:t>
+        <w:t>PyTorch</w:t>
+      </w:r>
+      <w:r>
+        <w:t xml:space="preserve">, </w:t>
+      </w:r>
+      <w:r>
+        <w:rPr>
+          <w:b/>
+          <w:bCs/>
+        </w:rPr>
+        <w:t>TensorFlow</w:t>
+      </w:r>
+      <w:r>
+        <w:t xml:space="preserve">, </w:t>
+      </w:r>
+      <w:r>
+        <w:rPr>
+          <w:b/>
+          <w:bCs/>
+        </w:rPr>
+        <w:t>HuggingFace Transformers</w:t>
+      </w:r>
+    </w:p>
+    <w:p>
+      <w:pPr>
+        <w:numPr>
+          <w:ilvl w:val="0"/>
+          <w:numId w:val="6"/>
+        </w:numPr>
+      </w:pPr>
+      <w:r>
+        <w:rPr>
+          <w:b/>
+          <w:bCs/>
+        </w:rPr>
+        <w:t>Graph Neural Networks (AST/CFG)</w:t>
+      </w:r>
+      <w:r>
+        <w:t>:</w:t>
       </w:r>
     </w:p>
     <w:p>
@@ -1350,15 +1495,33 @@
           <w:ilvl w:val="1"/>
           <w:numId w:val="6"/>
         </w:numPr>
-        <w:rPr>
-          <w:lang w:val="it-IT"/>
-        </w:rPr>
-      </w:pPr>
-      <w:r>
-        <w:rPr>
-          <w:lang w:val="it-IT"/>
-        </w:rPr>
-        <w:t>Adatti a feature numeriche ed etichette classiche</w:t>
+      </w:pPr>
+      <w:r>
+        <w:rPr>
+          <w:b/>
+          <w:bCs/>
+        </w:rPr>
+        <w:t>GNN (Graph Neural Network)</w:t>
+      </w:r>
+      <w:r>
+        <w:t xml:space="preserve">, </w:t>
+      </w:r>
+      <w:r>
+        <w:rPr>
+          <w:b/>
+          <w:bCs/>
+        </w:rPr>
+        <w:t>GGNN</w:t>
+      </w:r>
+      <w:r>
+        <w:t xml:space="preserve">, </w:t>
+      </w:r>
+      <w:r>
+        <w:rPr>
+          <w:b/>
+          <w:bCs/>
+        </w:rPr>
+        <w:t>GAT</w:t>
       </w:r>
     </w:p>
     <w:p>
@@ -1367,6 +1530,23 @@
           <w:ilvl w:val="1"/>
           <w:numId w:val="6"/>
         </w:numPr>
+        <w:rPr>
+          <w:lang w:val="it-IT"/>
+        </w:rPr>
+      </w:pPr>
+      <w:r>
+        <w:rPr>
+          <w:lang w:val="it-IT"/>
+        </w:rPr>
+        <w:t>Adatti per rappresentazioni strutturate come AST o CFG</w:t>
+      </w:r>
+    </w:p>
+    <w:p>
+      <w:pPr>
+        <w:numPr>
+          <w:ilvl w:val="1"/>
+          <w:numId w:val="6"/>
+        </w:numPr>
       </w:pPr>
       <w:r>
         <w:t xml:space="preserve">Implementabili con </w:t>
@@ -1376,7 +1556,7 @@
           <w:b/>
           <w:bCs/>
         </w:rPr>
-        <w:t>Scikit-learn</w:t>
+        <w:t>PyTorch Geometric</w:t>
       </w:r>
       <w:r>
         <w:t xml:space="preserve">, </w:t>
@@ -1386,112 +1566,316 @@
           <w:b/>
           <w:bCs/>
         </w:rPr>
-        <w:t>LightGBM</w:t>
+        <w:t>DGL</w:t>
+      </w:r>
+    </w:p>
+    <w:p>
+      <w:pPr>
+        <w:pStyle w:val="Heading4"/>
+        <w:rPr>
+          <w:lang w:val="it-IT"/>
+        </w:rPr>
+      </w:pPr>
+      <w:r>
+        <w:rPr>
+          <w:lang w:val="it-IT"/>
+        </w:rPr>
+        <w:t>Output del Modulo</w:t>
+      </w:r>
+    </w:p>
+    <w:p>
+      <w:pPr>
+        <w:rPr>
+          <w:lang w:val="it-IT"/>
+        </w:rPr>
+      </w:pPr>
+      <w:r>
+        <w:rPr>
+          <w:lang w:val="it-IT"/>
+        </w:rPr>
+        <w:t>Il modulo produce una serie di risultati utilizzabili dai moduli successivi:</w:t>
       </w:r>
     </w:p>
     <w:p>
       <w:pPr>
         <w:numPr>
           <w:ilvl w:val="0"/>
-          <w:numId w:val="6"/>
+          <w:numId w:val="7"/>
         </w:numPr>
       </w:pPr>
       <w:r>
         <w:rPr>
           <w:b/>
           <w:bCs/>
-        </w:rPr>
-        <w:t>Algoritmi Sequenziali (token stream)</w:t>
-      </w:r>
-      <w:r>
-        <w:t>:</w:t>
-      </w:r>
-    </w:p>
-    <w:p>
-      <w:pPr>
-        <w:numPr>
-          <w:ilvl w:val="1"/>
-          <w:numId w:val="6"/>
-        </w:numPr>
+          <w:lang w:val="it-IT"/>
+        </w:rPr>
+        <w:t>Etichetta Predetta</w:t>
+      </w:r>
+      <w:r>
+        <w:rPr>
+          <w:lang w:val="it-IT"/>
+        </w:rPr>
+        <w:t xml:space="preserve">: vulnerabilità rilevata (es. </w:t>
+      </w:r>
+      <w:r>
+        <w:t>“SQL Injection”)</w:t>
+      </w:r>
+    </w:p>
+    <w:p>
+      <w:pPr>
+        <w:numPr>
+          <w:ilvl w:val="0"/>
+          <w:numId w:val="7"/>
+        </w:numPr>
+        <w:rPr>
+          <w:lang w:val="it-IT"/>
+        </w:rPr>
       </w:pPr>
       <w:r>
         <w:rPr>
           <w:b/>
           <w:bCs/>
-        </w:rPr>
-        <w:t>LSTM</w:t>
-      </w:r>
-      <w:r>
-        <w:t xml:space="preserve">, </w:t>
-      </w:r>
+          <w:lang w:val="it-IT"/>
+        </w:rPr>
+        <w:t>Score di Confidenza</w:t>
+      </w:r>
+      <w:r>
+        <w:rPr>
+          <w:lang w:val="it-IT"/>
+        </w:rPr>
+        <w:t>: valore tra 0 e 1 che rappresenta la probabilità stimata</w:t>
+      </w:r>
+    </w:p>
+    <w:p>
+      <w:pPr>
+        <w:numPr>
+          <w:ilvl w:val="0"/>
+          <w:numId w:val="7"/>
+        </w:numPr>
+        <w:rPr>
+          <w:lang w:val="it-IT"/>
+        </w:rPr>
+      </w:pPr>
       <w:r>
         <w:rPr>
           <w:b/>
           <w:bCs/>
-        </w:rPr>
-        <w:t>Transformer</w:t>
-      </w:r>
-    </w:p>
-    <w:p>
-      <w:pPr>
-        <w:numPr>
-          <w:ilvl w:val="1"/>
-          <w:numId w:val="6"/>
-        </w:numPr>
-        <w:rPr>
-          <w:lang w:val="it-IT"/>
-        </w:rPr>
-      </w:pPr>
-      <w:r>
-        <w:rPr>
-          <w:lang w:val="it-IT"/>
-        </w:rPr>
-        <w:t>Adatti all’analisi semantica delle sequenze di token nel codice</w:t>
-      </w:r>
-    </w:p>
-    <w:p>
-      <w:pPr>
-        <w:numPr>
-          <w:ilvl w:val="1"/>
-          <w:numId w:val="6"/>
-        </w:numPr>
-      </w:pPr>
-      <w:r>
-        <w:t xml:space="preserve">Implementabili con </w:t>
-      </w:r>
+          <w:lang w:val="it-IT"/>
+        </w:rPr>
+        <w:t>Classe di Severità</w:t>
+      </w:r>
+      <w:r>
+        <w:rPr>
+          <w:lang w:val="it-IT"/>
+        </w:rPr>
+        <w:t>: (facoltativo) stimata sulla base della vulnerabilità rilevata</w:t>
+      </w:r>
+    </w:p>
+    <w:p>
+      <w:pPr>
+        <w:numPr>
+          <w:ilvl w:val="0"/>
+          <w:numId w:val="7"/>
+        </w:numPr>
+        <w:rPr>
+          <w:lang w:val="it-IT"/>
+        </w:rPr>
+      </w:pPr>
       <w:r>
         <w:rPr>
           <w:b/>
           <w:bCs/>
-        </w:rPr>
-        <w:t>PyTorch</w:t>
-      </w:r>
-      <w:r>
-        <w:t xml:space="preserve">, </w:t>
-      </w:r>
+          <w:lang w:val="it-IT"/>
+        </w:rPr>
+        <w:t>Metadati</w:t>
+      </w:r>
+      <w:r>
+        <w:rPr>
+          <w:lang w:val="it-IT"/>
+        </w:rPr>
+        <w:t>: ID del frammento di codice, posizione, riferimenti al file originale</w:t>
+      </w:r>
+    </w:p>
+    <w:p>
+      <w:pPr>
+        <w:rPr>
+          <w:lang w:val="it-IT"/>
+        </w:rPr>
+      </w:pPr>
+    </w:p>
+    <w:p>
+      <w:pPr>
+        <w:pStyle w:val="Heading3"/>
+        <w:rPr>
+          <w:lang w:val="it-IT"/>
+        </w:rPr>
+      </w:pPr>
+      <w:r>
+        <w:rPr>
+          <w:lang w:val="it-IT"/>
+        </w:rPr>
+        <w:t>Generatore del Report</w:t>
+      </w:r>
+    </w:p>
+    <w:p>
+      <w:pPr>
+        <w:rPr>
+          <w:lang w:val="it-IT"/>
+        </w:rPr>
+      </w:pPr>
+      <w:r>
+        <w:rPr>
+          <w:lang w:val="it-IT"/>
+        </w:rPr>
+        <w:t>Il Generatore del Report è il modulo finale del sistema: riceve le predizioni effettuate dal modello di Machine Learning e costruisce un report leggibile e strutturato per lo sviluppatore o il team di sicurezza. Il report evidenzia i problemi rilevati, ne indica la gravità, la posizione nel codice e propone eventuali azioni correttive.</w:t>
+      </w:r>
+    </w:p>
+    <w:p>
+      <w:pPr>
+        <w:pStyle w:val="Heading4"/>
+      </w:pPr>
+      <w:r>
+        <w:t>Funzionalità Principali</w:t>
+      </w:r>
+    </w:p>
+    <w:p>
+      <w:pPr>
+        <w:numPr>
+          <w:ilvl w:val="0"/>
+          <w:numId w:val="8"/>
+        </w:numPr>
+      </w:pPr>
       <w:r>
         <w:rPr>
           <w:b/>
           <w:bCs/>
         </w:rPr>
-        <w:t>TensorFlow</w:t>
-      </w:r>
-      <w:r>
-        <w:t xml:space="preserve">, </w:t>
-      </w:r>
+        <w:t>Compilazione delle informazioni</w:t>
+      </w:r>
+    </w:p>
+    <w:p>
+      <w:pPr>
+        <w:numPr>
+          <w:ilvl w:val="1"/>
+          <w:numId w:val="8"/>
+        </w:numPr>
+        <w:rPr>
+          <w:lang w:val="it-IT"/>
+        </w:rPr>
+      </w:pPr>
+      <w:r>
+        <w:rPr>
+          <w:lang w:val="it-IT"/>
+        </w:rPr>
+        <w:t>Raccoglie i risultati di analisi: tipo di vulnerabilità, punteggio di rischio, posizione (file/linea).</w:t>
+      </w:r>
+    </w:p>
+    <w:p>
+      <w:pPr>
+        <w:numPr>
+          <w:ilvl w:val="1"/>
+          <w:numId w:val="8"/>
+        </w:numPr>
+        <w:rPr>
+          <w:lang w:val="it-IT"/>
+        </w:rPr>
+      </w:pPr>
+      <w:r>
+        <w:rPr>
+          <w:lang w:val="it-IT"/>
+        </w:rPr>
+        <w:lastRenderedPageBreak/>
+        <w:t>Includere snippet di codice per maggiore contesto.</w:t>
+      </w:r>
+    </w:p>
+    <w:p>
+      <w:pPr>
+        <w:numPr>
+          <w:ilvl w:val="1"/>
+          <w:numId w:val="8"/>
+        </w:numPr>
+        <w:rPr>
+          <w:lang w:val="it-IT"/>
+        </w:rPr>
+      </w:pPr>
+      <w:r>
+        <w:rPr>
+          <w:lang w:val="it-IT"/>
+        </w:rPr>
+        <w:t>Mappa i risultati a linee specifiche per facilitare la correzione.</w:t>
+      </w:r>
+    </w:p>
+    <w:p>
+      <w:pPr>
+        <w:numPr>
+          <w:ilvl w:val="0"/>
+          <w:numId w:val="8"/>
+        </w:numPr>
+      </w:pPr>
       <w:r>
         <w:rPr>
           <w:b/>
           <w:bCs/>
         </w:rPr>
-        <w:t>HuggingFace Transformers</w:t>
+        <w:t>Formattazione del report</w:t>
+      </w:r>
+    </w:p>
+    <w:p>
+      <w:pPr>
+        <w:numPr>
+          <w:ilvl w:val="1"/>
+          <w:numId w:val="8"/>
+        </w:numPr>
+        <w:rPr>
+          <w:lang w:val="it-IT"/>
+        </w:rPr>
+      </w:pPr>
+      <w:r>
+        <w:rPr>
+          <w:lang w:val="it-IT"/>
+        </w:rPr>
+        <w:t>Report leggibile per esseri umani (sviluppatori)</w:t>
+      </w:r>
+    </w:p>
+    <w:p>
+      <w:pPr>
+        <w:numPr>
+          <w:ilvl w:val="1"/>
+          <w:numId w:val="8"/>
+        </w:numPr>
+        <w:rPr>
+          <w:lang w:val="it-IT"/>
+        </w:rPr>
+      </w:pPr>
+      <w:r>
+        <w:rPr>
+          <w:lang w:val="it-IT"/>
+        </w:rPr>
+        <w:t>Output strutturato per strumenti CI/CD</w:t>
+      </w:r>
+    </w:p>
+    <w:p>
+      <w:pPr>
+        <w:numPr>
+          <w:ilvl w:val="1"/>
+          <w:numId w:val="8"/>
+        </w:numPr>
+        <w:rPr>
+          <w:lang w:val="it-IT"/>
+        </w:rPr>
+      </w:pPr>
+      <w:r>
+        <w:rPr>
+          <w:lang w:val="it-IT"/>
+        </w:rPr>
+        <w:t>Evidenziazione della gravità e della priorità di ciascun problema</w:t>
       </w:r>
     </w:p>
     <w:p>
       <w:pPr>
         <w:numPr>
           <w:ilvl w:val="0"/>
-          <w:numId w:val="6"/>
+          <w:numId w:val="8"/>
         </w:numPr>
       </w:pPr>
       <w:r>
@@ -1499,217 +1883,72 @@
           <w:b/>
           <w:bCs/>
         </w:rPr>
-        <w:t>Graph Neural Networks (AST/CFG)</w:t>
-      </w:r>
-      <w:r>
-        <w:t>:</w:t>
+        <w:t>Suggerimenti di mitigazione</w:t>
       </w:r>
     </w:p>
     <w:p>
       <w:pPr>
         <w:numPr>
           <w:ilvl w:val="1"/>
-          <w:numId w:val="6"/>
-        </w:numPr>
-      </w:pPr>
-      <w:r>
-        <w:rPr>
-          <w:b/>
-          <w:bCs/>
-        </w:rPr>
-        <w:t>GNN (Graph Neural Network)</w:t>
-      </w:r>
-      <w:r>
-        <w:t xml:space="preserve">, </w:t>
-      </w:r>
-      <w:r>
-        <w:rPr>
-          <w:b/>
-          <w:bCs/>
-        </w:rPr>
-        <w:t>GGNN</w:t>
-      </w:r>
-      <w:r>
-        <w:t xml:space="preserve">, </w:t>
-      </w:r>
-      <w:r>
-        <w:rPr>
-          <w:b/>
-          <w:bCs/>
-        </w:rPr>
-        <w:t>GAT</w:t>
-      </w:r>
-    </w:p>
-    <w:p>
-      <w:pPr>
-        <w:numPr>
-          <w:ilvl w:val="1"/>
-          <w:numId w:val="6"/>
-        </w:numPr>
-        <w:rPr>
-          <w:lang w:val="it-IT"/>
-        </w:rPr>
-      </w:pPr>
-      <w:r>
-        <w:rPr>
-          <w:lang w:val="it-IT"/>
-        </w:rPr>
-        <w:t>Adatti per rappresentazioni strutturate come AST o CFG</w:t>
-      </w:r>
-    </w:p>
-    <w:p>
-      <w:pPr>
-        <w:numPr>
-          <w:ilvl w:val="1"/>
-          <w:numId w:val="6"/>
-        </w:numPr>
-      </w:pPr>
-      <w:r>
-        <w:t xml:space="preserve">Implementabili con </w:t>
-      </w:r>
-      <w:r>
-        <w:rPr>
-          <w:b/>
-          <w:bCs/>
-        </w:rPr>
-        <w:t>PyTorch Geometric</w:t>
-      </w:r>
-      <w:r>
-        <w:t xml:space="preserve">, </w:t>
-      </w:r>
-      <w:r>
-        <w:rPr>
-          <w:b/>
-          <w:bCs/>
-        </w:rPr>
-        <w:t>DGL</w:t>
+          <w:numId w:val="8"/>
+        </w:numPr>
+      </w:pPr>
+      <w:r>
+        <w:rPr>
+          <w:lang w:val="it-IT"/>
+        </w:rPr>
+        <w:t xml:space="preserve">Per ogni vulnerabilità può essere incluso un consiglio automatico (es. </w:t>
+      </w:r>
+      <w:r>
+        <w:t>"Utilizzare query parametrizzate invece di concatenazioni").</w:t>
       </w:r>
     </w:p>
     <w:p>
       <w:pPr>
         <w:pStyle w:val="Heading4"/>
-        <w:rPr>
-          <w:lang w:val="it-IT"/>
-        </w:rPr>
-      </w:pPr>
-      <w:r>
-        <w:rPr>
-          <w:lang w:val="it-IT"/>
-        </w:rPr>
-        <w:t>Output del Modulo</w:t>
-      </w:r>
-    </w:p>
-    <w:p>
-      <w:pPr>
-        <w:rPr>
-          <w:lang w:val="it-IT"/>
-        </w:rPr>
-      </w:pPr>
-      <w:r>
-        <w:rPr>
-          <w:lang w:val="it-IT"/>
-        </w:rPr>
-        <w:t>Il modulo produce una serie di risultati utilizzabili dai moduli successivi:</w:t>
-      </w:r>
-    </w:p>
-    <w:p>
-      <w:pPr>
-        <w:numPr>
-          <w:ilvl w:val="0"/>
-          <w:numId w:val="7"/>
-        </w:numPr>
-      </w:pPr>
-      <w:r>
-        <w:rPr>
-          <w:b/>
-          <w:bCs/>
-          <w:lang w:val="it-IT"/>
-        </w:rPr>
-        <w:t>Etichetta Predetta</w:t>
-      </w:r>
-      <w:r>
-        <w:rPr>
-          <w:lang w:val="it-IT"/>
-        </w:rPr>
-        <w:t xml:space="preserve">: vulnerabilità rilevata (es. </w:t>
-      </w:r>
-      <w:r>
-        <w:t>“SQL Injection”)</w:t>
-      </w:r>
-    </w:p>
-    <w:p>
-      <w:pPr>
-        <w:numPr>
-          <w:ilvl w:val="0"/>
-          <w:numId w:val="7"/>
-        </w:numPr>
-        <w:rPr>
-          <w:lang w:val="it-IT"/>
-        </w:rPr>
-      </w:pPr>
-      <w:r>
-        <w:rPr>
-          <w:b/>
-          <w:bCs/>
-          <w:lang w:val="it-IT"/>
-        </w:rPr>
-        <w:t>Score di Confidenza</w:t>
-      </w:r>
-      <w:r>
-        <w:rPr>
-          <w:lang w:val="it-IT"/>
-        </w:rPr>
-        <w:t>: valore tra 0 e 1 che rappresenta la probabilità stimata</w:t>
-      </w:r>
-    </w:p>
-    <w:p>
-      <w:pPr>
-        <w:numPr>
-          <w:ilvl w:val="0"/>
-          <w:numId w:val="7"/>
-        </w:numPr>
-        <w:rPr>
-          <w:lang w:val="it-IT"/>
-        </w:rPr>
-      </w:pPr>
-      <w:r>
-        <w:rPr>
-          <w:b/>
-          <w:bCs/>
-          <w:lang w:val="it-IT"/>
-        </w:rPr>
-        <w:t>Classe di Severità</w:t>
-      </w:r>
-      <w:r>
-        <w:rPr>
-          <w:lang w:val="it-IT"/>
-        </w:rPr>
-        <w:t>: (facoltativo) stimata sulla base della vulnerabilità rilevata</w:t>
-      </w:r>
-    </w:p>
-    <w:p>
-      <w:pPr>
-        <w:numPr>
-          <w:ilvl w:val="0"/>
-          <w:numId w:val="7"/>
-        </w:numPr>
-        <w:rPr>
-          <w:lang w:val="it-IT"/>
-        </w:rPr>
-      </w:pPr>
-      <w:r>
-        <w:rPr>
-          <w:b/>
-          <w:bCs/>
-          <w:lang w:val="it-IT"/>
-        </w:rPr>
-        <w:t>Metadati</w:t>
-      </w:r>
-      <w:r>
-        <w:rPr>
-          <w:lang w:val="it-IT"/>
-        </w:rPr>
-        <w:t>: ID del frammento di codice, posizione, riferimenti al file originale</w:t>
+      </w:pPr>
+      <w:r>
+        <w:t>Output Esempio</w:t>
+      </w:r>
+    </w:p>
+    <w:p>
+      <w:r>
+        <w:t>{</w:t>
+      </w:r>
+    </w:p>
+    <w:p>
+      <w:r>
+        <w:t xml:space="preserve">  "file": "auth_handler.py",</w:t>
+      </w:r>
+    </w:p>
+    <w:p>
+      <w:r>
+        <w:t xml:space="preserve">  "line": 42,</w:t>
+      </w:r>
+    </w:p>
+    <w:p>
+      <w:r>
+        <w:t xml:space="preserve">  "issue": "Possible SQL Injection",</w:t>
+      </w:r>
+    </w:p>
+    <w:p>
+      <w:r>
+        <w:t xml:space="preserve">  "severity": "High",</w:t>
+      </w:r>
+    </w:p>
+    <w:p>
+      <w:r>
+        <w:t xml:space="preserve">  "confidence": 0.91,</w:t>
+      </w:r>
+    </w:p>
+    <w:p>
+      <w:r>
+        <w:t xml:space="preserve">  "suggested_fix": "Use parameterized queries instead of string concatenation."</w:t>
+      </w:r>
+    </w:p>
+    <w:p>
+      <w:r>
+        <w:t>}</w:t>
       </w:r>
     </w:p>
     <w:p>
@@ -1881,6 +2120,155 @@
     </w:lvl>
   </w:abstractNum>
   <w:abstractNum w:abstractNumId="1" w15:restartNumberingAfterBreak="0">
+    <w:nsid w:val="334B7D9F"/>
+    <w:multiLevelType w:val="multilevel"/>
+    <w:tmpl w:val="3AFE8490"/>
+    <w:lvl w:ilvl="0">
+      <w:start w:val="1"/>
+      <w:numFmt w:val="bullet"/>
+      <w:lvlText w:val=""/>
+      <w:lvlJc w:val="left"/>
+      <w:pPr>
+        <w:tabs>
+          <w:tab w:val="num" w:pos="720"/>
+        </w:tabs>
+        <w:ind w:left="720" w:hanging="360"/>
+      </w:pPr>
+      <w:rPr>
+        <w:rFonts w:ascii="Symbol" w:hAnsi="Symbol" w:hint="default"/>
+        <w:sz w:val="20"/>
+      </w:rPr>
+    </w:lvl>
+    <w:lvl w:ilvl="1">
+      <w:start w:val="1"/>
+      <w:numFmt w:val="bullet"/>
+      <w:lvlText w:val="o"/>
+      <w:lvlJc w:val="left"/>
+      <w:pPr>
+        <w:tabs>
+          <w:tab w:val="num" w:pos="1440"/>
+        </w:tabs>
+        <w:ind w:left="1440" w:hanging="360"/>
+      </w:pPr>
+      <w:rPr>
+        <w:rFonts w:ascii="Courier New" w:hAnsi="Courier New" w:hint="default"/>
+        <w:sz w:val="20"/>
+      </w:rPr>
+    </w:lvl>
+    <w:lvl w:ilvl="2" w:tentative="1">
+      <w:start w:val="1"/>
+      <w:numFmt w:val="bullet"/>
+      <w:lvlText w:val=""/>
+      <w:lvlJc w:val="left"/>
+      <w:pPr>
+        <w:tabs>
+          <w:tab w:val="num" w:pos="2160"/>
+        </w:tabs>
+        <w:ind w:left="2160" w:hanging="360"/>
+      </w:pPr>
+      <w:rPr>
+        <w:rFonts w:ascii="Wingdings" w:hAnsi="Wingdings" w:hint="default"/>
+        <w:sz w:val="20"/>
+      </w:rPr>
+    </w:lvl>
+    <w:lvl w:ilvl="3" w:tentative="1">
+      <w:start w:val="1"/>
+      <w:numFmt w:val="bullet"/>
+      <w:lvlText w:val=""/>
+      <w:lvlJc w:val="left"/>
+      <w:pPr>
+        <w:tabs>
+          <w:tab w:val="num" w:pos="2880"/>
+        </w:tabs>
+        <w:ind w:left="2880" w:hanging="360"/>
+      </w:pPr>
+      <w:rPr>
+        <w:rFonts w:ascii="Wingdings" w:hAnsi="Wingdings" w:hint="default"/>
+        <w:sz w:val="20"/>
+      </w:rPr>
+    </w:lvl>
+    <w:lvl w:ilvl="4" w:tentative="1">
+      <w:start w:val="1"/>
+      <w:numFmt w:val="bullet"/>
+      <w:lvlText w:val=""/>
+      <w:lvlJc w:val="left"/>
+      <w:pPr>
+        <w:tabs>
+          <w:tab w:val="num" w:pos="3600"/>
+        </w:tabs>
+        <w:ind w:left="3600" w:hanging="360"/>
+      </w:pPr>
+      <w:rPr>
+        <w:rFonts w:ascii="Wingdings" w:hAnsi="Wingdings" w:hint="default"/>
+        <w:sz w:val="20"/>
+      </w:rPr>
+    </w:lvl>
+    <w:lvl w:ilvl="5" w:tentative="1">
+      <w:start w:val="1"/>
+      <w:numFmt w:val="bullet"/>
+      <w:lvlText w:val=""/>
+      <w:lvlJc w:val="left"/>
+      <w:pPr>
+        <w:tabs>
+          <w:tab w:val="num" w:pos="4320"/>
+        </w:tabs>
+        <w:ind w:left="4320" w:hanging="360"/>
+      </w:pPr>
+      <w:rPr>
+        <w:rFonts w:ascii="Wingdings" w:hAnsi="Wingdings" w:hint="default"/>
+        <w:sz w:val="20"/>
+      </w:rPr>
+    </w:lvl>
+    <w:lvl w:ilvl="6" w:tentative="1">
+      <w:start w:val="1"/>
+      <w:numFmt w:val="bullet"/>
+      <w:lvlText w:val=""/>
+      <w:lvlJc w:val="left"/>
+      <w:pPr>
+        <w:tabs>
+          <w:tab w:val="num" w:pos="5040"/>
+        </w:tabs>
+        <w:ind w:left="5040" w:hanging="360"/>
+      </w:pPr>
+      <w:rPr>
+        <w:rFonts w:ascii="Wingdings" w:hAnsi="Wingdings" w:hint="default"/>
+        <w:sz w:val="20"/>
+      </w:rPr>
+    </w:lvl>
+    <w:lvl w:ilvl="7" w:tentative="1">
+      <w:start w:val="1"/>
+      <w:numFmt w:val="bullet"/>
+      <w:lvlText w:val=""/>
+      <w:lvlJc w:val="left"/>
+      <w:pPr>
+        <w:tabs>
+          <w:tab w:val="num" w:pos="5760"/>
+        </w:tabs>
+        <w:ind w:left="5760" w:hanging="360"/>
+      </w:pPr>
+      <w:rPr>
+        <w:rFonts w:ascii="Wingdings" w:hAnsi="Wingdings" w:hint="default"/>
+        <w:sz w:val="20"/>
+      </w:rPr>
+    </w:lvl>
+    <w:lvl w:ilvl="8" w:tentative="1">
+      <w:start w:val="1"/>
+      <w:numFmt w:val="bullet"/>
+      <w:lvlText w:val=""/>
+      <w:lvlJc w:val="left"/>
+      <w:pPr>
+        <w:tabs>
+          <w:tab w:val="num" w:pos="6480"/>
+        </w:tabs>
+        <w:ind w:left="6480" w:hanging="360"/>
+      </w:pPr>
+      <w:rPr>
+        <w:rFonts w:ascii="Wingdings" w:hAnsi="Wingdings" w:hint="default"/>
+        <w:sz w:val="20"/>
+      </w:rPr>
+    </w:lvl>
+  </w:abstractNum>
+  <w:abstractNum w:abstractNumId="2" w15:restartNumberingAfterBreak="0">
     <w:nsid w:val="350E0C9C"/>
     <w:multiLevelType w:val="multilevel"/>
     <w:tmpl w:val="F490C8B6"/>
@@ -2029,7 +2417,156 @@
       </w:rPr>
     </w:lvl>
   </w:abstractNum>
-  <w:abstractNum w:abstractNumId="2" w15:restartNumberingAfterBreak="0">
+  <w:abstractNum w:abstractNumId="3" w15:restartNumberingAfterBreak="0">
+    <w:nsid w:val="35857FAE"/>
+    <w:multiLevelType w:val="multilevel"/>
+    <w:tmpl w:val="38F69914"/>
+    <w:lvl w:ilvl="0">
+      <w:start w:val="1"/>
+      <w:numFmt w:val="bullet"/>
+      <w:lvlText w:val=""/>
+      <w:lvlJc w:val="left"/>
+      <w:pPr>
+        <w:tabs>
+          <w:tab w:val="num" w:pos="720"/>
+        </w:tabs>
+        <w:ind w:left="720" w:hanging="360"/>
+      </w:pPr>
+      <w:rPr>
+        <w:rFonts w:ascii="Symbol" w:hAnsi="Symbol" w:hint="default"/>
+        <w:sz w:val="20"/>
+      </w:rPr>
+    </w:lvl>
+    <w:lvl w:ilvl="1" w:tentative="1">
+      <w:start w:val="1"/>
+      <w:numFmt w:val="bullet"/>
+      <w:lvlText w:val="o"/>
+      <w:lvlJc w:val="left"/>
+      <w:pPr>
+        <w:tabs>
+          <w:tab w:val="num" w:pos="1440"/>
+        </w:tabs>
+        <w:ind w:left="1440" w:hanging="360"/>
+      </w:pPr>
+      <w:rPr>
+        <w:rFonts w:ascii="Courier New" w:hAnsi="Courier New" w:hint="default"/>
+        <w:sz w:val="20"/>
+      </w:rPr>
+    </w:lvl>
+    <w:lvl w:ilvl="2" w:tentative="1">
+      <w:start w:val="1"/>
+      <w:numFmt w:val="bullet"/>
+      <w:lvlText w:val=""/>
+      <w:lvlJc w:val="left"/>
+      <w:pPr>
+        <w:tabs>
+          <w:tab w:val="num" w:pos="2160"/>
+        </w:tabs>
+        <w:ind w:left="2160" w:hanging="360"/>
+      </w:pPr>
+      <w:rPr>
+        <w:rFonts w:ascii="Wingdings" w:hAnsi="Wingdings" w:hint="default"/>
+        <w:sz w:val="20"/>
+      </w:rPr>
+    </w:lvl>
+    <w:lvl w:ilvl="3" w:tentative="1">
+      <w:start w:val="1"/>
+      <w:numFmt w:val="bullet"/>
+      <w:lvlText w:val=""/>
+      <w:lvlJc w:val="left"/>
+      <w:pPr>
+        <w:tabs>
+          <w:tab w:val="num" w:pos="2880"/>
+        </w:tabs>
+        <w:ind w:left="2880" w:hanging="360"/>
+      </w:pPr>
+      <w:rPr>
+        <w:rFonts w:ascii="Wingdings" w:hAnsi="Wingdings" w:hint="default"/>
+        <w:sz w:val="20"/>
+      </w:rPr>
+    </w:lvl>
+    <w:lvl w:ilvl="4" w:tentative="1">
+      <w:start w:val="1"/>
+      <w:numFmt w:val="bullet"/>
+      <w:lvlText w:val=""/>
+      <w:lvlJc w:val="left"/>
+      <w:pPr>
+        <w:tabs>
+          <w:tab w:val="num" w:pos="3600"/>
+        </w:tabs>
+        <w:ind w:left="3600" w:hanging="360"/>
+      </w:pPr>
+      <w:rPr>
+        <w:rFonts w:ascii="Wingdings" w:hAnsi="Wingdings" w:hint="default"/>
+        <w:sz w:val="20"/>
+      </w:rPr>
+    </w:lvl>
+    <w:lvl w:ilvl="5" w:tentative="1">
+      <w:start w:val="1"/>
+      <w:numFmt w:val="bullet"/>
+      <w:lvlText w:val=""/>
+      <w:lvlJc w:val="left"/>
+      <w:pPr>
+        <w:tabs>
+          <w:tab w:val="num" w:pos="4320"/>
+        </w:tabs>
+        <w:ind w:left="4320" w:hanging="360"/>
+      </w:pPr>
+      <w:rPr>
+        <w:rFonts w:ascii="Wingdings" w:hAnsi="Wingdings" w:hint="default"/>
+        <w:sz w:val="20"/>
+      </w:rPr>
+    </w:lvl>
+    <w:lvl w:ilvl="6" w:tentative="1">
+      <w:start w:val="1"/>
+      <w:numFmt w:val="bullet"/>
+      <w:lvlText w:val=""/>
+      <w:lvlJc w:val="left"/>
+      <w:pPr>
+        <w:tabs>
+          <w:tab w:val="num" w:pos="5040"/>
+        </w:tabs>
+        <w:ind w:left="5040" w:hanging="360"/>
+      </w:pPr>
+      <w:rPr>
+        <w:rFonts w:ascii="Wingdings" w:hAnsi="Wingdings" w:hint="default"/>
+        <w:sz w:val="20"/>
+      </w:rPr>
+    </w:lvl>
+    <w:lvl w:ilvl="7" w:tentative="1">
+      <w:start w:val="1"/>
+      <w:numFmt w:val="bullet"/>
+      <w:lvlText w:val=""/>
+      <w:lvlJc w:val="left"/>
+      <w:pPr>
+        <w:tabs>
+          <w:tab w:val="num" w:pos="5760"/>
+        </w:tabs>
+        <w:ind w:left="5760" w:hanging="360"/>
+      </w:pPr>
+      <w:rPr>
+        <w:rFonts w:ascii="Wingdings" w:hAnsi="Wingdings" w:hint="default"/>
+        <w:sz w:val="20"/>
+      </w:rPr>
+    </w:lvl>
+    <w:lvl w:ilvl="8" w:tentative="1">
+      <w:start w:val="1"/>
+      <w:numFmt w:val="bullet"/>
+      <w:lvlText w:val=""/>
+      <w:lvlJc w:val="left"/>
+      <w:pPr>
+        <w:tabs>
+          <w:tab w:val="num" w:pos="6480"/>
+        </w:tabs>
+        <w:ind w:left="6480" w:hanging="360"/>
+      </w:pPr>
+      <w:rPr>
+        <w:rFonts w:ascii="Wingdings" w:hAnsi="Wingdings" w:hint="default"/>
+        <w:sz w:val="20"/>
+      </w:rPr>
+    </w:lvl>
+  </w:abstractNum>
+  <w:abstractNum w:abstractNumId="4" w15:restartNumberingAfterBreak="0">
     <w:nsid w:val="3C611353"/>
     <w:multiLevelType w:val="multilevel"/>
     <w:tmpl w:val="FF980D94"/>
@@ -2178,7 +2715,7 @@
       </w:rPr>
     </w:lvl>
   </w:abstractNum>
-  <w:abstractNum w:abstractNumId="3" w15:restartNumberingAfterBreak="0">
+  <w:abstractNum w:abstractNumId="5" w15:restartNumberingAfterBreak="0">
     <w:nsid w:val="427953A3"/>
     <w:multiLevelType w:val="multilevel"/>
     <w:tmpl w:val="C25CD376"/>
@@ -2327,7 +2864,7 @@
       </w:rPr>
     </w:lvl>
   </w:abstractNum>
-  <w:abstractNum w:abstractNumId="4" w15:restartNumberingAfterBreak="0">
+  <w:abstractNum w:abstractNumId="6" w15:restartNumberingAfterBreak="0">
     <w:nsid w:val="5FE22466"/>
     <w:multiLevelType w:val="multilevel"/>
     <w:tmpl w:val="0A16356E"/>
@@ -2476,7 +3013,7 @@
       </w:rPr>
     </w:lvl>
   </w:abstractNum>
-  <w:abstractNum w:abstractNumId="5" w15:restartNumberingAfterBreak="0">
+  <w:abstractNum w:abstractNumId="7" w15:restartNumberingAfterBreak="0">
     <w:nsid w:val="67E21863"/>
     <w:multiLevelType w:val="multilevel"/>
     <w:tmpl w:val="A6189698"/>
@@ -2625,7 +3162,156 @@
       </w:rPr>
     </w:lvl>
   </w:abstractNum>
-  <w:abstractNum w:abstractNumId="6" w15:restartNumberingAfterBreak="0">
+  <w:abstractNum w:abstractNumId="8" w15:restartNumberingAfterBreak="0">
+    <w:nsid w:val="6ED7705F"/>
+    <w:multiLevelType w:val="multilevel"/>
+    <w:tmpl w:val="7298CF88"/>
+    <w:lvl w:ilvl="0">
+      <w:start w:val="1"/>
+      <w:numFmt w:val="bullet"/>
+      <w:lvlText w:val=""/>
+      <w:lvlJc w:val="left"/>
+      <w:pPr>
+        <w:tabs>
+          <w:tab w:val="num" w:pos="720"/>
+        </w:tabs>
+        <w:ind w:left="720" w:hanging="360"/>
+      </w:pPr>
+      <w:rPr>
+        <w:rFonts w:ascii="Symbol" w:hAnsi="Symbol" w:hint="default"/>
+        <w:sz w:val="20"/>
+      </w:rPr>
+    </w:lvl>
+    <w:lvl w:ilvl="1">
+      <w:start w:val="1"/>
+      <w:numFmt w:val="bullet"/>
+      <w:lvlText w:val="o"/>
+      <w:lvlJc w:val="left"/>
+      <w:pPr>
+        <w:tabs>
+          <w:tab w:val="num" w:pos="1440"/>
+        </w:tabs>
+        <w:ind w:left="1440" w:hanging="360"/>
+      </w:pPr>
+      <w:rPr>
+        <w:rFonts w:ascii="Courier New" w:hAnsi="Courier New" w:hint="default"/>
+        <w:sz w:val="20"/>
+      </w:rPr>
+    </w:lvl>
+    <w:lvl w:ilvl="2" w:tentative="1">
+      <w:start w:val="1"/>
+      <w:numFmt w:val="bullet"/>
+      <w:lvlText w:val=""/>
+      <w:lvlJc w:val="left"/>
+      <w:pPr>
+        <w:tabs>
+          <w:tab w:val="num" w:pos="2160"/>
+        </w:tabs>
+        <w:ind w:left="2160" w:hanging="360"/>
+      </w:pPr>
+      <w:rPr>
+        <w:rFonts w:ascii="Wingdings" w:hAnsi="Wingdings" w:hint="default"/>
+        <w:sz w:val="20"/>
+      </w:rPr>
+    </w:lvl>
+    <w:lvl w:ilvl="3" w:tentative="1">
+      <w:start w:val="1"/>
+      <w:numFmt w:val="bullet"/>
+      <w:lvlText w:val=""/>
+      <w:lvlJc w:val="left"/>
+      <w:pPr>
+        <w:tabs>
+          <w:tab w:val="num" w:pos="2880"/>
+        </w:tabs>
+        <w:ind w:left="2880" w:hanging="360"/>
+      </w:pPr>
+      <w:rPr>
+        <w:rFonts w:ascii="Wingdings" w:hAnsi="Wingdings" w:hint="default"/>
+        <w:sz w:val="20"/>
+      </w:rPr>
+    </w:lvl>
+    <w:lvl w:ilvl="4" w:tentative="1">
+      <w:start w:val="1"/>
+      <w:numFmt w:val="bullet"/>
+      <w:lvlText w:val=""/>
+      <w:lvlJc w:val="left"/>
+      <w:pPr>
+        <w:tabs>
+          <w:tab w:val="num" w:pos="3600"/>
+        </w:tabs>
+        <w:ind w:left="3600" w:hanging="360"/>
+      </w:pPr>
+      <w:rPr>
+        <w:rFonts w:ascii="Wingdings" w:hAnsi="Wingdings" w:hint="default"/>
+        <w:sz w:val="20"/>
+      </w:rPr>
+    </w:lvl>
+    <w:lvl w:ilvl="5" w:tentative="1">
+      <w:start w:val="1"/>
+      <w:numFmt w:val="bullet"/>
+      <w:lvlText w:val=""/>
+      <w:lvlJc w:val="left"/>
+      <w:pPr>
+        <w:tabs>
+          <w:tab w:val="num" w:pos="4320"/>
+        </w:tabs>
+        <w:ind w:left="4320" w:hanging="360"/>
+      </w:pPr>
+      <w:rPr>
+        <w:rFonts w:ascii="Wingdings" w:hAnsi="Wingdings" w:hint="default"/>
+        <w:sz w:val="20"/>
+      </w:rPr>
+    </w:lvl>
+    <w:lvl w:ilvl="6" w:tentative="1">
+      <w:start w:val="1"/>
+      <w:numFmt w:val="bullet"/>
+      <w:lvlText w:val=""/>
+      <w:lvlJc w:val="left"/>
+      <w:pPr>
+        <w:tabs>
+          <w:tab w:val="num" w:pos="5040"/>
+        </w:tabs>
+        <w:ind w:left="5040" w:hanging="360"/>
+      </w:pPr>
+      <w:rPr>
+        <w:rFonts w:ascii="Wingdings" w:hAnsi="Wingdings" w:hint="default"/>
+        <w:sz w:val="20"/>
+      </w:rPr>
+    </w:lvl>
+    <w:lvl w:ilvl="7" w:tentative="1">
+      <w:start w:val="1"/>
+      <w:numFmt w:val="bullet"/>
+      <w:lvlText w:val=""/>
+      <w:lvlJc w:val="left"/>
+      <w:pPr>
+        <w:tabs>
+          <w:tab w:val="num" w:pos="5760"/>
+        </w:tabs>
+        <w:ind w:left="5760" w:hanging="360"/>
+      </w:pPr>
+      <w:rPr>
+        <w:rFonts w:ascii="Wingdings" w:hAnsi="Wingdings" w:hint="default"/>
+        <w:sz w:val="20"/>
+      </w:rPr>
+    </w:lvl>
+    <w:lvl w:ilvl="8" w:tentative="1">
+      <w:start w:val="1"/>
+      <w:numFmt w:val="bullet"/>
+      <w:lvlText w:val=""/>
+      <w:lvlJc w:val="left"/>
+      <w:pPr>
+        <w:tabs>
+          <w:tab w:val="num" w:pos="6480"/>
+        </w:tabs>
+        <w:ind w:left="6480" w:hanging="360"/>
+      </w:pPr>
+      <w:rPr>
+        <w:rFonts w:ascii="Wingdings" w:hAnsi="Wingdings" w:hint="default"/>
+        <w:sz w:val="20"/>
+      </w:rPr>
+    </w:lvl>
+  </w:abstractNum>
+  <w:abstractNum w:abstractNumId="9" w15:restartNumberingAfterBreak="0">
     <w:nsid w:val="7BB35D4D"/>
     <w:multiLevelType w:val="multilevel"/>
     <w:tmpl w:val="38B4E2C2"/>
@@ -2775,25 +3461,34 @@
     </w:lvl>
   </w:abstractNum>
   <w:num w:numId="1" w16cid:durableId="1237520319">
-    <w:abstractNumId w:val="1"/>
+    <w:abstractNumId w:val="2"/>
   </w:num>
   <w:num w:numId="2" w16cid:durableId="687027128">
-    <w:abstractNumId w:val="2"/>
+    <w:abstractNumId w:val="4"/>
   </w:num>
   <w:num w:numId="3" w16cid:durableId="1783452356">
-    <w:abstractNumId w:val="5"/>
+    <w:abstractNumId w:val="7"/>
   </w:num>
   <w:num w:numId="4" w16cid:durableId="519781801">
-    <w:abstractNumId w:val="4"/>
+    <w:abstractNumId w:val="6"/>
   </w:num>
   <w:num w:numId="5" w16cid:durableId="911893450">
     <w:abstractNumId w:val="0"/>
   </w:num>
   <w:num w:numId="6" w16cid:durableId="1795564997">
-    <w:abstractNumId w:val="6"/>
+    <w:abstractNumId w:val="9"/>
   </w:num>
   <w:num w:numId="7" w16cid:durableId="37975830">
+    <w:abstractNumId w:val="5"/>
+  </w:num>
+  <w:num w:numId="8" w16cid:durableId="610822665">
+    <w:abstractNumId w:val="8"/>
+  </w:num>
+  <w:num w:numId="9" w16cid:durableId="319773669">
     <w:abstractNumId w:val="3"/>
+  </w:num>
+  <w:num w:numId="10" w16cid:durableId="231045083">
+    <w:abstractNumId w:val="1"/>
   </w:num>
 </w:numbering>
 </file>

</xml_diff>

<commit_message>
Added documentation about the Static Analyzer
</commit_message>
<xml_diff>
--- a/Progetto CodeStresser.docx
+++ b/Progetto CodeStresser.docx
@@ -639,9 +639,11 @@
           <w:bCs/>
         </w:rPr>
       </w:pPr>
+      <w:proofErr w:type="spellStart"/>
       <w:r>
         <w:t>Funzionalità</w:t>
       </w:r>
+      <w:proofErr w:type="spellEnd"/>
       <w:r>
         <w:rPr>
           <w:b/>
@@ -649,9 +651,11 @@
         </w:rPr>
         <w:t xml:space="preserve"> </w:t>
       </w:r>
+      <w:proofErr w:type="spellStart"/>
       <w:r>
         <w:t>Principali</w:t>
       </w:r>
+      <w:proofErr w:type="spellEnd"/>
     </w:p>
     <w:p>
       <w:pPr>
@@ -660,13 +664,31 @@
           <w:numId w:val="1"/>
         </w:numPr>
       </w:pPr>
-      <w:r>
-        <w:rPr>
-          <w:b/>
-          <w:bCs/>
-        </w:rPr>
-        <w:t>Estrazione di Pattern a Rischio</w:t>
-      </w:r>
+      <w:proofErr w:type="spellStart"/>
+      <w:r>
+        <w:rPr>
+          <w:b/>
+          <w:bCs/>
+        </w:rPr>
+        <w:t>Estrazione</w:t>
+      </w:r>
+      <w:proofErr w:type="spellEnd"/>
+      <w:r>
+        <w:rPr>
+          <w:b/>
+          <w:bCs/>
+        </w:rPr>
+        <w:t xml:space="preserve"> di Pattern a </w:t>
+      </w:r>
+      <w:proofErr w:type="spellStart"/>
+      <w:r>
+        <w:rPr>
+          <w:b/>
+          <w:bCs/>
+        </w:rPr>
+        <w:t>Rischio</w:t>
+      </w:r>
+      <w:proofErr w:type="spellEnd"/>
     </w:p>
     <w:p>
       <w:pPr>
@@ -808,13 +830,31 @@
           <w:numId w:val="1"/>
         </w:numPr>
       </w:pPr>
-      <w:r>
-        <w:rPr>
-          <w:b/>
-          <w:bCs/>
-        </w:rPr>
-        <w:t>Metriche di Sicurezza</w:t>
-      </w:r>
+      <w:proofErr w:type="spellStart"/>
+      <w:r>
+        <w:rPr>
+          <w:b/>
+          <w:bCs/>
+        </w:rPr>
+        <w:t>Metriche</w:t>
+      </w:r>
+      <w:proofErr w:type="spellEnd"/>
+      <w:r>
+        <w:rPr>
+          <w:b/>
+          <w:bCs/>
+        </w:rPr>
+        <w:t xml:space="preserve"> di </w:t>
+      </w:r>
+      <w:proofErr w:type="spellStart"/>
+      <w:r>
+        <w:rPr>
+          <w:b/>
+          <w:bCs/>
+        </w:rPr>
+        <w:t>Sicurezza</w:t>
+      </w:r>
+      <w:proofErr w:type="spellEnd"/>
     </w:p>
     <w:p>
       <w:pPr>
@@ -823,9 +863,27 @@
           <w:numId w:val="1"/>
         </w:numPr>
       </w:pPr>
-      <w:r>
-        <w:t>Conteggio di funzioni non sicure</w:t>
-      </w:r>
+      <w:proofErr w:type="spellStart"/>
+      <w:r>
+        <w:t>Conteggio</w:t>
+      </w:r>
+      <w:proofErr w:type="spellEnd"/>
+      <w:r>
+        <w:t xml:space="preserve"> di </w:t>
+      </w:r>
+      <w:proofErr w:type="spellStart"/>
+      <w:r>
+        <w:t>funzioni</w:t>
+      </w:r>
+      <w:proofErr w:type="spellEnd"/>
+      <w:r>
+        <w:t xml:space="preserve"> non </w:t>
+      </w:r>
+      <w:proofErr w:type="spellStart"/>
+      <w:r>
+        <w:t>sicure</w:t>
+      </w:r>
+      <w:proofErr w:type="spellEnd"/>
     </w:p>
     <w:p>
       <w:pPr>
@@ -896,8 +954,45 @@
         </w:rPr>
         <w:t xml:space="preserve">, una rappresentazione numerica e/o simbolica del codice, pronta per il modello ML. </w:t>
       </w:r>
-      <w:r>
-        <w:t>Inoltre, può generare metadati utili come:</w:t>
+      <w:proofErr w:type="spellStart"/>
+      <w:r>
+        <w:t>Inoltre</w:t>
+      </w:r>
+      <w:proofErr w:type="spellEnd"/>
+      <w:r>
+        <w:t xml:space="preserve">, </w:t>
+      </w:r>
+      <w:proofErr w:type="spellStart"/>
+      <w:r>
+        <w:t>può</w:t>
+      </w:r>
+      <w:proofErr w:type="spellEnd"/>
+      <w:r>
+        <w:t xml:space="preserve"> </w:t>
+      </w:r>
+      <w:proofErr w:type="spellStart"/>
+      <w:r>
+        <w:t>generare</w:t>
+      </w:r>
+      <w:proofErr w:type="spellEnd"/>
+      <w:r>
+        <w:t xml:space="preserve"> </w:t>
+      </w:r>
+      <w:proofErr w:type="spellStart"/>
+      <w:r>
+        <w:t>metadati</w:t>
+      </w:r>
+      <w:proofErr w:type="spellEnd"/>
+      <w:r>
+        <w:t xml:space="preserve"> </w:t>
+      </w:r>
+      <w:proofErr w:type="spellStart"/>
+      <w:r>
+        <w:t>utili</w:t>
+      </w:r>
+      <w:proofErr w:type="spellEnd"/>
+      <w:r>
+        <w:t xml:space="preserve"> come:</w:t>
       </w:r>
     </w:p>
     <w:p>
@@ -924,9 +1019,27 @@
           <w:numId w:val="2"/>
         </w:numPr>
       </w:pPr>
-      <w:r>
-        <w:t>Numero di righe analizzate</w:t>
-      </w:r>
+      <w:proofErr w:type="spellStart"/>
+      <w:r>
+        <w:t>Numero</w:t>
+      </w:r>
+      <w:proofErr w:type="spellEnd"/>
+      <w:r>
+        <w:t xml:space="preserve"> di </w:t>
+      </w:r>
+      <w:proofErr w:type="spellStart"/>
+      <w:r>
+        <w:t>righe</w:t>
+      </w:r>
+      <w:proofErr w:type="spellEnd"/>
+      <w:r>
+        <w:t xml:space="preserve"> </w:t>
+      </w:r>
+      <w:proofErr w:type="spellStart"/>
+      <w:r>
+        <w:t>analizzate</w:t>
+      </w:r>
+      <w:proofErr w:type="spellEnd"/>
     </w:p>
     <w:p>
       <w:pPr>
@@ -995,9 +1108,19 @@
       <w:pPr>
         <w:pStyle w:val="Heading4"/>
       </w:pPr>
-      <w:r>
-        <w:t>Funzionalità Principali</w:t>
-      </w:r>
+      <w:proofErr w:type="spellStart"/>
+      <w:r>
+        <w:t>Funzionalità</w:t>
+      </w:r>
+      <w:proofErr w:type="spellEnd"/>
+      <w:r>
+        <w:t xml:space="preserve"> </w:t>
+      </w:r>
+      <w:proofErr w:type="spellStart"/>
+      <w:r>
+        <w:t>Principali</w:t>
+      </w:r>
+      <w:proofErr w:type="spellEnd"/>
     </w:p>
     <w:p>
       <w:pPr>
@@ -1006,6 +1129,7 @@
           <w:numId w:val="5"/>
         </w:numPr>
       </w:pPr>
+      <w:proofErr w:type="spellStart"/>
       <w:r>
         <w:rPr>
           <w:b/>
@@ -1013,6 +1137,7 @@
         </w:rPr>
         <w:t>Addestramento</w:t>
       </w:r>
+      <w:proofErr w:type="spellEnd"/>
     </w:p>
     <w:p>
       <w:pPr>
@@ -1038,8 +1163,13 @@
           <w:numId w:val="5"/>
         </w:numPr>
       </w:pPr>
-      <w:r>
-        <w:t>Esempi di dataset:</w:t>
+      <w:proofErr w:type="spellStart"/>
+      <w:r>
+        <w:t>Esempi</w:t>
+      </w:r>
+      <w:proofErr w:type="spellEnd"/>
+      <w:r>
+        <w:t xml:space="preserve"> di dataset:</w:t>
       </w:r>
     </w:p>
     <w:p>
@@ -1127,6 +1257,7 @@
           <w:numId w:val="5"/>
         </w:numPr>
       </w:pPr>
+      <w:proofErr w:type="spellStart"/>
       <w:r>
         <w:rPr>
           <w:b/>
@@ -1134,6 +1265,7 @@
         </w:rPr>
         <w:t>Predizione</w:t>
       </w:r>
+      <w:proofErr w:type="spellEnd"/>
     </w:p>
     <w:p>
       <w:pPr>
@@ -1240,7 +1372,48 @@
           <w:b/>
           <w:bCs/>
         </w:rPr>
-        <w:t>Supporto Multi-classe (opzionale)</w:t>
+        <w:t xml:space="preserve">Supporto </w:t>
+      </w:r>
+      <w:proofErr w:type="gramStart"/>
+      <w:r>
+        <w:rPr>
+          <w:b/>
+          <w:bCs/>
+        </w:rPr>
+        <w:t>Multi-</w:t>
+      </w:r>
+      <w:proofErr w:type="spellStart"/>
+      <w:r>
+        <w:rPr>
+          <w:b/>
+          <w:bCs/>
+        </w:rPr>
+        <w:t>classe</w:t>
+      </w:r>
+      <w:proofErr w:type="spellEnd"/>
+      <w:proofErr w:type="gramEnd"/>
+      <w:r>
+        <w:rPr>
+          <w:b/>
+          <w:bCs/>
+        </w:rPr>
+        <w:t xml:space="preserve"> (</w:t>
+      </w:r>
+      <w:proofErr w:type="spellStart"/>
+      <w:r>
+        <w:rPr>
+          <w:b/>
+          <w:bCs/>
+        </w:rPr>
+        <w:t>opzionale</w:t>
+      </w:r>
+      <w:proofErr w:type="spellEnd"/>
+      <w:r>
+        <w:rPr>
+          <w:b/>
+          <w:bCs/>
+        </w:rPr>
+        <w:t>)</w:t>
       </w:r>
     </w:p>
     <w:p>
@@ -1264,9 +1437,19 @@
       <w:pPr>
         <w:pStyle w:val="Heading4"/>
       </w:pPr>
-      <w:r>
-        <w:t>Tecnologie e Algoritmi</w:t>
-      </w:r>
+      <w:proofErr w:type="spellStart"/>
+      <w:r>
+        <w:t>Tecnologie</w:t>
+      </w:r>
+      <w:proofErr w:type="spellEnd"/>
+      <w:r>
+        <w:t xml:space="preserve"> e </w:t>
+      </w:r>
+      <w:proofErr w:type="spellStart"/>
+      <w:r>
+        <w:t>Algoritmi</w:t>
+      </w:r>
+      <w:proofErr w:type="spellEnd"/>
     </w:p>
     <w:p>
       <w:pPr>
@@ -1310,6 +1493,7 @@
       <w:r>
         <w:t xml:space="preserve">, </w:t>
       </w:r>
+      <w:proofErr w:type="spellStart"/>
       <w:r>
         <w:rPr>
           <w:b/>
@@ -1317,6 +1501,7 @@
         </w:rPr>
         <w:t>XGBoost</w:t>
       </w:r>
+      <w:proofErr w:type="spellEnd"/>
       <w:r>
         <w:t xml:space="preserve">, </w:t>
       </w:r>
@@ -1352,8 +1537,13 @@
           <w:numId w:val="6"/>
         </w:numPr>
       </w:pPr>
-      <w:r>
-        <w:t xml:space="preserve">Implementabili con </w:t>
+      <w:proofErr w:type="spellStart"/>
+      <w:r>
+        <w:t>Implementabili</w:t>
+      </w:r>
+      <w:proofErr w:type="spellEnd"/>
+      <w:r>
+        <w:t xml:space="preserve"> con </w:t>
       </w:r>
       <w:r>
         <w:rPr>
@@ -1365,6 +1555,7 @@
       <w:r>
         <w:t xml:space="preserve">, </w:t>
       </w:r>
+      <w:proofErr w:type="spellStart"/>
       <w:r>
         <w:rPr>
           <w:b/>
@@ -1372,6 +1563,7 @@
         </w:rPr>
         <w:t>LightGBM</w:t>
       </w:r>
+      <w:proofErr w:type="spellEnd"/>
     </w:p>
     <w:p>
       <w:pPr>
@@ -1380,12 +1572,21 @@
           <w:numId w:val="6"/>
         </w:numPr>
       </w:pPr>
-      <w:r>
-        <w:rPr>
-          <w:b/>
-          <w:bCs/>
-        </w:rPr>
-        <w:t>Algoritmi Sequenziali (token stream)</w:t>
+      <w:proofErr w:type="spellStart"/>
+      <w:r>
+        <w:rPr>
+          <w:b/>
+          <w:bCs/>
+        </w:rPr>
+        <w:t>Algoritmi</w:t>
+      </w:r>
+      <w:proofErr w:type="spellEnd"/>
+      <w:r>
+        <w:rPr>
+          <w:b/>
+          <w:bCs/>
+        </w:rPr>
+        <w:t xml:space="preserve"> Sequenziali (token stream)</w:t>
       </w:r>
       <w:r>
         <w:t>:</w:t>
@@ -1440,9 +1641,15 @@
           <w:numId w:val="6"/>
         </w:numPr>
       </w:pPr>
-      <w:r>
-        <w:t xml:space="preserve">Implementabili con </w:t>
-      </w:r>
+      <w:proofErr w:type="spellStart"/>
+      <w:r>
+        <w:t>Implementabili</w:t>
+      </w:r>
+      <w:proofErr w:type="spellEnd"/>
+      <w:r>
+        <w:t xml:space="preserve"> con </w:t>
+      </w:r>
+      <w:proofErr w:type="spellStart"/>
       <w:r>
         <w:rPr>
           <w:b/>
@@ -1450,6 +1657,7 @@
         </w:rPr>
         <w:t>PyTorch</w:t>
       </w:r>
+      <w:proofErr w:type="spellEnd"/>
       <w:r>
         <w:t xml:space="preserve">, </w:t>
       </w:r>
@@ -1463,12 +1671,21 @@
       <w:r>
         <w:t xml:space="preserve">, </w:t>
       </w:r>
-      <w:r>
-        <w:rPr>
-          <w:b/>
-          <w:bCs/>
-        </w:rPr>
-        <w:t>HuggingFace Transformers</w:t>
+      <w:proofErr w:type="spellStart"/>
+      <w:r>
+        <w:rPr>
+          <w:b/>
+          <w:bCs/>
+        </w:rPr>
+        <w:t>HuggingFace</w:t>
+      </w:r>
+      <w:proofErr w:type="spellEnd"/>
+      <w:r>
+        <w:rPr>
+          <w:b/>
+          <w:bCs/>
+        </w:rPr>
+        <w:t xml:space="preserve"> Transformers</w:t>
       </w:r>
     </w:p>
     <w:p>
@@ -1548,15 +1765,29 @@
           <w:numId w:val="6"/>
         </w:numPr>
       </w:pPr>
-      <w:r>
-        <w:t xml:space="preserve">Implementabili con </w:t>
-      </w:r>
-      <w:r>
-        <w:rPr>
-          <w:b/>
-          <w:bCs/>
-        </w:rPr>
-        <w:t>PyTorch Geometric</w:t>
+      <w:proofErr w:type="spellStart"/>
+      <w:r>
+        <w:t>Implementabili</w:t>
+      </w:r>
+      <w:proofErr w:type="spellEnd"/>
+      <w:r>
+        <w:t xml:space="preserve"> con </w:t>
+      </w:r>
+      <w:proofErr w:type="spellStart"/>
+      <w:r>
+        <w:rPr>
+          <w:b/>
+          <w:bCs/>
+        </w:rPr>
+        <w:t>PyTorch</w:t>
+      </w:r>
+      <w:proofErr w:type="spellEnd"/>
+      <w:r>
+        <w:rPr>
+          <w:b/>
+          <w:bCs/>
+        </w:rPr>
+        <w:t xml:space="preserve"> Geometric</w:t>
       </w:r>
       <w:r>
         <w:t xml:space="preserve">, </w:t>
@@ -1734,9 +1965,19 @@
       <w:pPr>
         <w:pStyle w:val="Heading4"/>
       </w:pPr>
-      <w:r>
-        <w:t>Funzionalità Principali</w:t>
-      </w:r>
+      <w:proofErr w:type="spellStart"/>
+      <w:r>
+        <w:t>Funzionalità</w:t>
+      </w:r>
+      <w:proofErr w:type="spellEnd"/>
+      <w:r>
+        <w:t xml:space="preserve"> P</w:t>
+      </w:r>
+      <w:proofErr w:type="spellStart"/>
+      <w:r>
+        <w:t>rincipali</w:t>
+      </w:r>
+      <w:proofErr w:type="spellEnd"/>
     </w:p>
     <w:p>
       <w:pPr>
@@ -1745,13 +1986,47 @@
           <w:numId w:val="8"/>
         </w:numPr>
       </w:pPr>
-      <w:r>
-        <w:rPr>
-          <w:b/>
-          <w:bCs/>
-        </w:rPr>
-        <w:t>Compilazione delle informazioni</w:t>
-      </w:r>
+      <w:proofErr w:type="spellStart"/>
+      <w:r>
+        <w:rPr>
+          <w:b/>
+          <w:bCs/>
+        </w:rPr>
+        <w:t>Compilazione</w:t>
+      </w:r>
+      <w:proofErr w:type="spellEnd"/>
+      <w:r>
+        <w:rPr>
+          <w:b/>
+          <w:bCs/>
+        </w:rPr>
+        <w:t xml:space="preserve"> </w:t>
+      </w:r>
+      <w:proofErr w:type="spellStart"/>
+      <w:r>
+        <w:rPr>
+          <w:b/>
+          <w:bCs/>
+        </w:rPr>
+        <w:t>delle</w:t>
+      </w:r>
+      <w:proofErr w:type="spellEnd"/>
+      <w:r>
+        <w:rPr>
+          <w:b/>
+          <w:bCs/>
+        </w:rPr>
+        <w:t xml:space="preserve"> </w:t>
+      </w:r>
+      <w:proofErr w:type="spellStart"/>
+      <w:r>
+        <w:rPr>
+          <w:b/>
+          <w:bCs/>
+        </w:rPr>
+        <w:t>informazioni</w:t>
+      </w:r>
+      <w:proofErr w:type="spellEnd"/>
     </w:p>
     <w:p>
       <w:pPr>
@@ -1812,12 +2087,21 @@
           <w:numId w:val="8"/>
         </w:numPr>
       </w:pPr>
-      <w:r>
-        <w:rPr>
-          <w:b/>
-          <w:bCs/>
-        </w:rPr>
-        <w:t>Formattazione del report</w:t>
+      <w:proofErr w:type="spellStart"/>
+      <w:r>
+        <w:rPr>
+          <w:b/>
+          <w:bCs/>
+        </w:rPr>
+        <w:t>Formattazione</w:t>
+      </w:r>
+      <w:proofErr w:type="spellEnd"/>
+      <w:r>
+        <w:rPr>
+          <w:b/>
+          <w:bCs/>
+        </w:rPr>
+        <w:t xml:space="preserve"> del report</w:t>
       </w:r>
     </w:p>
     <w:p>
@@ -1878,13 +2162,31 @@
           <w:numId w:val="8"/>
         </w:numPr>
       </w:pPr>
-      <w:r>
-        <w:rPr>
-          <w:b/>
-          <w:bCs/>
-        </w:rPr>
-        <w:t>Suggerimenti di mitigazione</w:t>
-      </w:r>
+      <w:proofErr w:type="spellStart"/>
+      <w:r>
+        <w:rPr>
+          <w:b/>
+          <w:bCs/>
+        </w:rPr>
+        <w:t>Suggerimenti</w:t>
+      </w:r>
+      <w:proofErr w:type="spellEnd"/>
+      <w:r>
+        <w:rPr>
+          <w:b/>
+          <w:bCs/>
+        </w:rPr>
+        <w:t xml:space="preserve"> di </w:t>
+      </w:r>
+      <w:proofErr w:type="spellStart"/>
+      <w:r>
+        <w:rPr>
+          <w:b/>
+          <w:bCs/>
+        </w:rPr>
+        <w:t>mitigazione</w:t>
+      </w:r>
+      <w:proofErr w:type="spellEnd"/>
     </w:p>
     <w:p>
       <w:pPr>
@@ -1900,7 +2202,39 @@
         <w:t xml:space="preserve">Per ogni vulnerabilità può essere incluso un consiglio automatico (es. </w:t>
       </w:r>
       <w:r>
-        <w:t>"Utilizzare query parametrizzate invece di concatenazioni").</w:t>
+        <w:t>"</w:t>
+      </w:r>
+      <w:proofErr w:type="spellStart"/>
+      <w:r>
+        <w:t>Utilizzare</w:t>
+      </w:r>
+      <w:proofErr w:type="spellEnd"/>
+      <w:r>
+        <w:t xml:space="preserve"> query </w:t>
+      </w:r>
+      <w:proofErr w:type="spellStart"/>
+      <w:r>
+        <w:t>parametrizzate</w:t>
+      </w:r>
+      <w:proofErr w:type="spellEnd"/>
+      <w:r>
+        <w:t xml:space="preserve"> </w:t>
+      </w:r>
+      <w:proofErr w:type="spellStart"/>
+      <w:r>
+        <w:t>invece</w:t>
+      </w:r>
+      <w:proofErr w:type="spellEnd"/>
+      <w:r>
+        <w:t xml:space="preserve"> di </w:t>
+      </w:r>
+      <w:proofErr w:type="spellStart"/>
+      <w:r>
+        <w:t>concatenazioni</w:t>
+      </w:r>
+      <w:proofErr w:type="spellEnd"/>
+      <w:r>
+        <w:t>").</w:t>
       </w:r>
     </w:p>
     <w:p>
@@ -1908,8 +2242,13 @@
         <w:pStyle w:val="Heading4"/>
       </w:pPr>
       <w:r>
-        <w:t>Output Esempio</w:t>
-      </w:r>
+        <w:t xml:space="preserve">Output </w:t>
+      </w:r>
+      <w:proofErr w:type="spellStart"/>
+      <w:r>
+        <w:t>Esempio</w:t>
+      </w:r>
+      <w:proofErr w:type="spellEnd"/>
     </w:p>
     <w:p>
       <w:r>
@@ -1943,13 +2282,1014 @@
     </w:p>
     <w:p>
       <w:r>
-        <w:t xml:space="preserve">  "suggested_fix": "Use parameterized queries instead of string concatenation."</w:t>
+        <w:t xml:space="preserve">  "</w:t>
+      </w:r>
+      <w:proofErr w:type="spellStart"/>
+      <w:proofErr w:type="gramStart"/>
+      <w:r>
+        <w:t>suggested</w:t>
+      </w:r>
+      <w:proofErr w:type="gramEnd"/>
+      <w:r>
+        <w:t>_fix</w:t>
+      </w:r>
+      <w:proofErr w:type="spellEnd"/>
+      <w:r>
+        <w:t>": "Use parameterized queries instead of string concatenation."</w:t>
       </w:r>
     </w:p>
     <w:p>
       <w:r>
         <w:t>}</w:t>
       </w:r>
+    </w:p>
+    <w:p>
+      <w:pPr>
+        <w:rPr>
+          <w:lang w:val="it-IT"/>
+        </w:rPr>
+      </w:pPr>
+    </w:p>
+    <w:p>
+      <w:pPr>
+        <w:pStyle w:val="Heading2"/>
+        <w:rPr>
+          <w:lang w:val="it-IT"/>
+        </w:rPr>
+      </w:pPr>
+      <w:r>
+        <w:rPr>
+          <w:lang w:val="it-IT"/>
+        </w:rPr>
+        <w:t>Analizzatore Statico – I famosi Pattern a Rischio</w:t>
+      </w:r>
+    </w:p>
+    <w:tbl>
+      <w:tblPr>
+        <w:tblW w:w="0" w:type="auto"/>
+        <w:tblCellSpacing w:w="15" w:type="dxa"/>
+        <w:tblBorders>
+          <w:top w:val="single" w:sz="4" w:space="0" w:color="auto"/>
+          <w:left w:val="single" w:sz="4" w:space="0" w:color="auto"/>
+          <w:bottom w:val="single" w:sz="4" w:space="0" w:color="auto"/>
+          <w:right w:val="single" w:sz="4" w:space="0" w:color="auto"/>
+          <w:insideH w:val="single" w:sz="4" w:space="0" w:color="auto"/>
+          <w:insideV w:val="single" w:sz="4" w:space="0" w:color="auto"/>
+        </w:tblBorders>
+        <w:tblCellMar>
+          <w:top w:w="15" w:type="dxa"/>
+          <w:left w:w="15" w:type="dxa"/>
+          <w:bottom w:w="15" w:type="dxa"/>
+          <w:right w:w="15" w:type="dxa"/>
+        </w:tblCellMar>
+        <w:tblLook w:val="04A0" w:firstRow="1" w:lastRow="0" w:firstColumn="1" w:lastColumn="0" w:noHBand="0" w:noVBand="1"/>
+      </w:tblPr>
+      <w:tblGrid>
+        <w:gridCol w:w="2297"/>
+        <w:gridCol w:w="3905"/>
+        <w:gridCol w:w="2814"/>
+      </w:tblGrid>
+      <w:tr>
+        <w:trPr>
+          <w:tblHeader/>
+          <w:tblCellSpacing w:w="15" w:type="dxa"/>
+        </w:trPr>
+        <w:tc>
+          <w:tcPr>
+            <w:tcW w:w="0" w:type="auto"/>
+            <w:vAlign w:val="center"/>
+            <w:hideMark/>
+          </w:tcPr>
+          <w:p>
+            <w:pPr>
+              <w:rPr>
+                <w:b/>
+                <w:bCs/>
+              </w:rPr>
+            </w:pPr>
+            <w:proofErr w:type="spellStart"/>
+            <w:r>
+              <w:rPr>
+                <w:b/>
+                <w:bCs/>
+              </w:rPr>
+              <w:t>Vulnerabilità</w:t>
+            </w:r>
+            <w:proofErr w:type="spellEnd"/>
+          </w:p>
+        </w:tc>
+        <w:tc>
+          <w:tcPr>
+            <w:tcW w:w="0" w:type="auto"/>
+            <w:vAlign w:val="center"/>
+            <w:hideMark/>
+          </w:tcPr>
+          <w:p>
+            <w:pPr>
+              <w:rPr>
+                <w:b/>
+                <w:bCs/>
+              </w:rPr>
+            </w:pPr>
+            <w:proofErr w:type="spellStart"/>
+            <w:r>
+              <w:rPr>
+                <w:b/>
+                <w:bCs/>
+              </w:rPr>
+              <w:t>Descrizione</w:t>
+            </w:r>
+            <w:proofErr w:type="spellEnd"/>
+          </w:p>
+        </w:tc>
+        <w:tc>
+          <w:tcPr>
+            <w:tcW w:w="0" w:type="auto"/>
+            <w:vAlign w:val="center"/>
+            <w:hideMark/>
+          </w:tcPr>
+          <w:p>
+            <w:pPr>
+              <w:rPr>
+                <w:b/>
+                <w:bCs/>
+              </w:rPr>
+            </w:pPr>
+            <w:proofErr w:type="spellStart"/>
+            <w:r>
+              <w:rPr>
+                <w:b/>
+                <w:bCs/>
+              </w:rPr>
+              <w:t>Rischio</w:t>
+            </w:r>
+            <w:proofErr w:type="spellEnd"/>
+          </w:p>
+        </w:tc>
+      </w:tr>
+      <w:tr>
+        <w:trPr>
+          <w:tblCellSpacing w:w="15" w:type="dxa"/>
+        </w:trPr>
+        <w:tc>
+          <w:tcPr>
+            <w:tcW w:w="0" w:type="auto"/>
+            <w:vAlign w:val="center"/>
+            <w:hideMark/>
+          </w:tcPr>
+          <w:p>
+            <w:proofErr w:type="gramStart"/>
+            <w:r>
+              <w:rPr>
+                <w:highlight w:val="red"/>
+              </w:rPr>
+              <w:t>eval(</w:t>
+            </w:r>
+            <w:proofErr w:type="gramEnd"/>
+            <w:r>
+              <w:rPr>
+                <w:highlight w:val="red"/>
+              </w:rPr>
+              <w:t xml:space="preserve">) / </w:t>
+            </w:r>
+            <w:proofErr w:type="gramStart"/>
+            <w:r>
+              <w:rPr>
+                <w:highlight w:val="red"/>
+              </w:rPr>
+              <w:t>exec(</w:t>
+            </w:r>
+            <w:proofErr w:type="gramEnd"/>
+            <w:r>
+              <w:rPr>
+                <w:highlight w:val="red"/>
+              </w:rPr>
+              <w:t>)</w:t>
+            </w:r>
+          </w:p>
+        </w:tc>
+        <w:tc>
+          <w:tcPr>
+            <w:tcW w:w="0" w:type="auto"/>
+            <w:vAlign w:val="center"/>
+            <w:hideMark/>
+          </w:tcPr>
+          <w:p>
+            <w:pPr>
+              <w:rPr>
+                <w:lang w:val="it-IT"/>
+              </w:rPr>
+            </w:pPr>
+            <w:r>
+              <w:rPr>
+                <w:lang w:val="it-IT"/>
+              </w:rPr>
+              <w:t>Esecuzione dinamica di codice fornito dall’utente</w:t>
+            </w:r>
+          </w:p>
+        </w:tc>
+        <w:tc>
+          <w:tcPr>
+            <w:tcW w:w="0" w:type="auto"/>
+            <w:vAlign w:val="center"/>
+            <w:hideMark/>
+          </w:tcPr>
+          <w:p>
+            <w:r>
+              <w:t>Remote Code Execution (RCE)</w:t>
+            </w:r>
+          </w:p>
+        </w:tc>
+      </w:tr>
+      <w:tr>
+        <w:trPr>
+          <w:tblCellSpacing w:w="15" w:type="dxa"/>
+        </w:trPr>
+        <w:tc>
+          <w:tcPr>
+            <w:tcW w:w="0" w:type="auto"/>
+            <w:vAlign w:val="center"/>
+            <w:hideMark/>
+          </w:tcPr>
+          <w:p>
+            <w:proofErr w:type="spellStart"/>
+            <w:proofErr w:type="gramStart"/>
+            <w:r>
+              <w:rPr>
+                <w:highlight w:val="red"/>
+              </w:rPr>
+              <w:t>os.system</w:t>
+            </w:r>
+            <w:proofErr w:type="spellEnd"/>
+            <w:proofErr w:type="gramEnd"/>
+            <w:r>
+              <w:rPr>
+                <w:highlight w:val="red"/>
+              </w:rPr>
+              <w:t>() / subprocess</w:t>
+            </w:r>
+          </w:p>
+        </w:tc>
+        <w:tc>
+          <w:tcPr>
+            <w:tcW w:w="0" w:type="auto"/>
+            <w:vAlign w:val="center"/>
+            <w:hideMark/>
+          </w:tcPr>
+          <w:p>
+            <w:pPr>
+              <w:rPr>
+                <w:lang w:val="it-IT"/>
+              </w:rPr>
+            </w:pPr>
+            <w:r>
+              <w:rPr>
+                <w:lang w:val="it-IT"/>
+              </w:rPr>
+              <w:t>Esecuzione di comandi di sistema con input non controllato</w:t>
+            </w:r>
+          </w:p>
+        </w:tc>
+        <w:tc>
+          <w:tcPr>
+            <w:tcW w:w="0" w:type="auto"/>
+            <w:vAlign w:val="center"/>
+            <w:hideMark/>
+          </w:tcPr>
+          <w:p>
+            <w:r>
+              <w:t>Command Injection</w:t>
+            </w:r>
+          </w:p>
+        </w:tc>
+      </w:tr>
+      <w:tr>
+        <w:trPr>
+          <w:tblCellSpacing w:w="15" w:type="dxa"/>
+        </w:trPr>
+        <w:tc>
+          <w:tcPr>
+            <w:tcW w:w="0" w:type="auto"/>
+            <w:vAlign w:val="center"/>
+            <w:hideMark/>
+          </w:tcPr>
+          <w:p>
+            <w:r>
+              <w:rPr>
+                <w:highlight w:val="red"/>
+              </w:rPr>
+              <w:t xml:space="preserve">SQL </w:t>
+            </w:r>
+            <w:proofErr w:type="spellStart"/>
+            <w:r>
+              <w:rPr>
+                <w:highlight w:val="red"/>
+              </w:rPr>
+              <w:t>dinamico</w:t>
+            </w:r>
+            <w:proofErr w:type="spellEnd"/>
+            <w:r>
+              <w:rPr>
+                <w:highlight w:val="red"/>
+              </w:rPr>
+              <w:t xml:space="preserve"> (+, %, f"")</w:t>
+            </w:r>
+          </w:p>
+        </w:tc>
+        <w:tc>
+          <w:tcPr>
+            <w:tcW w:w="0" w:type="auto"/>
+            <w:vAlign w:val="center"/>
+            <w:hideMark/>
+          </w:tcPr>
+          <w:p>
+            <w:pPr>
+              <w:rPr>
+                <w:lang w:val="it-IT"/>
+              </w:rPr>
+            </w:pPr>
+            <w:r>
+              <w:rPr>
+                <w:lang w:val="it-IT"/>
+              </w:rPr>
+              <w:t>Query SQL costruite concatenando stringhe e variabili</w:t>
+            </w:r>
+          </w:p>
+        </w:tc>
+        <w:tc>
+          <w:tcPr>
+            <w:tcW w:w="0" w:type="auto"/>
+            <w:vAlign w:val="center"/>
+            <w:hideMark/>
+          </w:tcPr>
+          <w:p>
+            <w:r>
+              <w:t>SQL Injection</w:t>
+            </w:r>
+          </w:p>
+        </w:tc>
+      </w:tr>
+      <w:tr>
+        <w:trPr>
+          <w:tblCellSpacing w:w="15" w:type="dxa"/>
+        </w:trPr>
+        <w:tc>
+          <w:tcPr>
+            <w:tcW w:w="0" w:type="auto"/>
+            <w:vAlign w:val="center"/>
+            <w:hideMark/>
+          </w:tcPr>
+          <w:p>
+            <w:proofErr w:type="gramStart"/>
+            <w:r>
+              <w:rPr>
+                <w:highlight w:val="red"/>
+              </w:rPr>
+              <w:t>input(</w:t>
+            </w:r>
+            <w:proofErr w:type="gramEnd"/>
+            <w:r>
+              <w:rPr>
+                <w:highlight w:val="red"/>
+              </w:rPr>
+              <w:t xml:space="preserve">) non </w:t>
+            </w:r>
+            <w:proofErr w:type="spellStart"/>
+            <w:r>
+              <w:rPr>
+                <w:highlight w:val="red"/>
+              </w:rPr>
+              <w:t>validato</w:t>
+            </w:r>
+            <w:proofErr w:type="spellEnd"/>
+          </w:p>
+        </w:tc>
+        <w:tc>
+          <w:tcPr>
+            <w:tcW w:w="0" w:type="auto"/>
+            <w:vAlign w:val="center"/>
+            <w:hideMark/>
+          </w:tcPr>
+          <w:p>
+            <w:pPr>
+              <w:rPr>
+                <w:lang w:val="it-IT"/>
+              </w:rPr>
+            </w:pPr>
+            <w:r>
+              <w:rPr>
+                <w:lang w:val="it-IT"/>
+              </w:rPr>
+              <w:t>Input utente usato direttamente nel codice</w:t>
+            </w:r>
+          </w:p>
+        </w:tc>
+        <w:tc>
+          <w:tcPr>
+            <w:tcW w:w="0" w:type="auto"/>
+            <w:vAlign w:val="center"/>
+            <w:hideMark/>
+          </w:tcPr>
+          <w:p>
+            <w:pPr>
+              <w:rPr>
+                <w:lang w:val="it-IT"/>
+              </w:rPr>
+            </w:pPr>
+            <w:r>
+              <w:rPr>
+                <w:lang w:val="it-IT"/>
+              </w:rPr>
+              <w:t>Injection, tipo di dato errato</w:t>
+            </w:r>
+          </w:p>
+        </w:tc>
+      </w:tr>
+      <w:tr>
+        <w:trPr>
+          <w:tblCellSpacing w:w="15" w:type="dxa"/>
+        </w:trPr>
+        <w:tc>
+          <w:tcPr>
+            <w:tcW w:w="0" w:type="auto"/>
+            <w:vAlign w:val="center"/>
+            <w:hideMark/>
+          </w:tcPr>
+          <w:p>
+            <w:proofErr w:type="spellStart"/>
+            <w:proofErr w:type="gramStart"/>
+            <w:r>
+              <w:rPr>
+                <w:highlight w:val="red"/>
+              </w:rPr>
+              <w:t>pickle.load</w:t>
+            </w:r>
+            <w:proofErr w:type="spellEnd"/>
+            <w:proofErr w:type="gramEnd"/>
+            <w:r>
+              <w:rPr>
+                <w:highlight w:val="red"/>
+              </w:rPr>
+              <w:t>()</w:t>
+            </w:r>
+          </w:p>
+        </w:tc>
+        <w:tc>
+          <w:tcPr>
+            <w:tcW w:w="0" w:type="auto"/>
+            <w:vAlign w:val="center"/>
+            <w:hideMark/>
+          </w:tcPr>
+          <w:p>
+            <w:proofErr w:type="spellStart"/>
+            <w:r>
+              <w:t>Deserializzazione</w:t>
+            </w:r>
+            <w:proofErr w:type="spellEnd"/>
+            <w:r>
+              <w:t xml:space="preserve"> non </w:t>
+            </w:r>
+            <w:proofErr w:type="spellStart"/>
+            <w:r>
+              <w:t>sicura</w:t>
+            </w:r>
+            <w:proofErr w:type="spellEnd"/>
+          </w:p>
+        </w:tc>
+        <w:tc>
+          <w:tcPr>
+            <w:tcW w:w="0" w:type="auto"/>
+            <w:vAlign w:val="center"/>
+            <w:hideMark/>
+          </w:tcPr>
+          <w:p>
+            <w:r>
+              <w:t>Arbitrary Code Execution</w:t>
+            </w:r>
+          </w:p>
+        </w:tc>
+      </w:tr>
+      <w:tr>
+        <w:trPr>
+          <w:tblCellSpacing w:w="15" w:type="dxa"/>
+        </w:trPr>
+        <w:tc>
+          <w:tcPr>
+            <w:tcW w:w="0" w:type="auto"/>
+            <w:vAlign w:val="center"/>
+            <w:hideMark/>
+          </w:tcPr>
+          <w:p>
+            <w:proofErr w:type="spellStart"/>
+            <w:proofErr w:type="gramStart"/>
+            <w:r>
+              <w:rPr>
+                <w:highlight w:val="red"/>
+              </w:rPr>
+              <w:lastRenderedPageBreak/>
+              <w:t>strcpy</w:t>
+            </w:r>
+            <w:proofErr w:type="spellEnd"/>
+            <w:r>
+              <w:rPr>
+                <w:highlight w:val="red"/>
+              </w:rPr>
+              <w:t>(</w:t>
+            </w:r>
+            <w:proofErr w:type="gramEnd"/>
+            <w:r>
+              <w:rPr>
+                <w:highlight w:val="red"/>
+              </w:rPr>
+              <w:t>)</w:t>
+            </w:r>
+          </w:p>
+        </w:tc>
+        <w:tc>
+          <w:tcPr>
+            <w:tcW w:w="0" w:type="auto"/>
+            <w:vAlign w:val="center"/>
+            <w:hideMark/>
+          </w:tcPr>
+          <w:p>
+            <w:pPr>
+              <w:rPr>
+                <w:lang w:val="it-IT"/>
+              </w:rPr>
+            </w:pPr>
+            <w:r>
+              <w:rPr>
+                <w:lang w:val="it-IT"/>
+              </w:rPr>
+              <w:t>Funzione C che non controlla la lunghezza dei dati</w:t>
+            </w:r>
+          </w:p>
+        </w:tc>
+        <w:tc>
+          <w:tcPr>
+            <w:tcW w:w="0" w:type="auto"/>
+            <w:vAlign w:val="center"/>
+            <w:hideMark/>
+          </w:tcPr>
+          <w:p>
+            <w:r>
+              <w:t>Buffer Overflow</w:t>
+            </w:r>
+          </w:p>
+        </w:tc>
+      </w:tr>
+      <w:tr>
+        <w:trPr>
+          <w:tblCellSpacing w:w="15" w:type="dxa"/>
+        </w:trPr>
+        <w:tc>
+          <w:tcPr>
+            <w:tcW w:w="0" w:type="auto"/>
+            <w:vAlign w:val="center"/>
+            <w:hideMark/>
+          </w:tcPr>
+          <w:p>
+            <w:proofErr w:type="gramStart"/>
+            <w:r>
+              <w:rPr>
+                <w:highlight w:val="red"/>
+              </w:rPr>
+              <w:t>open(</w:t>
+            </w:r>
+            <w:proofErr w:type="gramEnd"/>
+            <w:r>
+              <w:rPr>
+                <w:highlight w:val="red"/>
+              </w:rPr>
+              <w:t xml:space="preserve">"file", "w") </w:t>
+            </w:r>
+            <w:proofErr w:type="spellStart"/>
+            <w:r>
+              <w:rPr>
+                <w:highlight w:val="red"/>
+              </w:rPr>
+              <w:t>dinamico</w:t>
+            </w:r>
+            <w:proofErr w:type="spellEnd"/>
+          </w:p>
+        </w:tc>
+        <w:tc>
+          <w:tcPr>
+            <w:tcW w:w="0" w:type="auto"/>
+            <w:vAlign w:val="center"/>
+            <w:hideMark/>
+          </w:tcPr>
+          <w:p>
+            <w:pPr>
+              <w:rPr>
+                <w:lang w:val="it-IT"/>
+              </w:rPr>
+            </w:pPr>
+            <w:r>
+              <w:rPr>
+                <w:lang w:val="it-IT"/>
+              </w:rPr>
+              <w:t>Scrittura su file usando input non filtrato</w:t>
+            </w:r>
+          </w:p>
+        </w:tc>
+        <w:tc>
+          <w:tcPr>
+            <w:tcW w:w="0" w:type="auto"/>
+            <w:vAlign w:val="center"/>
+            <w:hideMark/>
+          </w:tcPr>
+          <w:p>
+            <w:r>
+              <w:t>Arbitrary File Write / Path Traversal</w:t>
+            </w:r>
+          </w:p>
+        </w:tc>
+      </w:tr>
+      <w:tr>
+        <w:trPr>
+          <w:tblCellSpacing w:w="15" w:type="dxa"/>
+        </w:trPr>
+        <w:tc>
+          <w:tcPr>
+            <w:tcW w:w="0" w:type="auto"/>
+            <w:vAlign w:val="center"/>
+            <w:hideMark/>
+          </w:tcPr>
+          <w:p>
+            <w:proofErr w:type="spellStart"/>
+            <w:r>
+              <w:rPr>
+                <w:highlight w:val="red"/>
+              </w:rPr>
+              <w:t>Nessuna</w:t>
+            </w:r>
+            <w:proofErr w:type="spellEnd"/>
+            <w:r>
+              <w:rPr>
+                <w:highlight w:val="red"/>
+              </w:rPr>
+              <w:t xml:space="preserve"> try/except</w:t>
+            </w:r>
+          </w:p>
+        </w:tc>
+        <w:tc>
+          <w:tcPr>
+            <w:tcW w:w="0" w:type="auto"/>
+            <w:vAlign w:val="center"/>
+            <w:hideMark/>
+          </w:tcPr>
+          <w:p>
+            <w:pPr>
+              <w:rPr>
+                <w:lang w:val="it-IT"/>
+              </w:rPr>
+            </w:pPr>
+            <w:r>
+              <w:rPr>
+                <w:lang w:val="it-IT"/>
+              </w:rPr>
+              <w:t>Assenza di gestione errori in operazioni critiche</w:t>
+            </w:r>
+          </w:p>
+        </w:tc>
+        <w:tc>
+          <w:tcPr>
+            <w:tcW w:w="0" w:type="auto"/>
+            <w:vAlign w:val="center"/>
+            <w:hideMark/>
+          </w:tcPr>
+          <w:p>
+            <w:pPr>
+              <w:rPr>
+                <w:lang w:val="it-IT"/>
+              </w:rPr>
+            </w:pPr>
+            <w:r>
+              <w:rPr>
+                <w:lang w:val="it-IT"/>
+              </w:rPr>
+              <w:t>DoS per eccezioni non gestite</w:t>
+            </w:r>
+          </w:p>
+        </w:tc>
+      </w:tr>
+      <w:tr>
+        <w:trPr>
+          <w:tblCellSpacing w:w="15" w:type="dxa"/>
+        </w:trPr>
+        <w:tc>
+          <w:tcPr>
+            <w:tcW w:w="0" w:type="auto"/>
+            <w:vAlign w:val="center"/>
+            <w:hideMark/>
+          </w:tcPr>
+          <w:p>
+            <w:proofErr w:type="spellStart"/>
+            <w:r>
+              <w:rPr>
+                <w:highlight w:val="red"/>
+              </w:rPr>
+              <w:t>Profonda</w:t>
+            </w:r>
+            <w:proofErr w:type="spellEnd"/>
+            <w:r>
+              <w:rPr>
+                <w:highlight w:val="red"/>
+              </w:rPr>
+              <w:t xml:space="preserve"> </w:t>
+            </w:r>
+            <w:proofErr w:type="spellStart"/>
+            <w:r>
+              <w:rPr>
+                <w:highlight w:val="red"/>
+              </w:rPr>
+              <w:t>annidazione</w:t>
+            </w:r>
+            <w:proofErr w:type="spellEnd"/>
+            <w:r>
+              <w:rPr>
+                <w:highlight w:val="red"/>
+              </w:rPr>
+              <w:t xml:space="preserve"> </w:t>
+            </w:r>
+            <w:proofErr w:type="spellStart"/>
+            <w:r>
+              <w:rPr>
+                <w:highlight w:val="red"/>
+              </w:rPr>
+              <w:t>logica</w:t>
+            </w:r>
+            <w:proofErr w:type="spellEnd"/>
+          </w:p>
+        </w:tc>
+        <w:tc>
+          <w:tcPr>
+            <w:tcW w:w="0" w:type="auto"/>
+            <w:vAlign w:val="center"/>
+            <w:hideMark/>
+          </w:tcPr>
+          <w:p>
+            <w:r>
+              <w:t xml:space="preserve">if, </w:t>
+            </w:r>
+            <w:proofErr w:type="gramStart"/>
+            <w:r>
+              <w:t>while,</w:t>
+            </w:r>
+            <w:proofErr w:type="gramEnd"/>
+            <w:r>
+              <w:t xml:space="preserve"> try </w:t>
+            </w:r>
+            <w:proofErr w:type="spellStart"/>
+            <w:r>
+              <w:t>troppo</w:t>
+            </w:r>
+            <w:proofErr w:type="spellEnd"/>
+            <w:r>
+              <w:t xml:space="preserve"> </w:t>
+            </w:r>
+            <w:proofErr w:type="spellStart"/>
+            <w:r>
+              <w:t>nidificati</w:t>
+            </w:r>
+            <w:proofErr w:type="spellEnd"/>
+          </w:p>
+        </w:tc>
+        <w:tc>
+          <w:tcPr>
+            <w:tcW w:w="0" w:type="auto"/>
+            <w:vAlign w:val="center"/>
+            <w:hideMark/>
+          </w:tcPr>
+          <w:p>
+            <w:pPr>
+              <w:rPr>
+                <w:lang w:val="it-IT"/>
+              </w:rPr>
+            </w:pPr>
+            <w:r>
+              <w:rPr>
+                <w:lang w:val="it-IT"/>
+              </w:rPr>
+              <w:t>Complessità non gestibile, rischio di errori</w:t>
+            </w:r>
+          </w:p>
+        </w:tc>
+      </w:tr>
+      <w:tr>
+        <w:trPr>
+          <w:tblCellSpacing w:w="15" w:type="dxa"/>
+        </w:trPr>
+        <w:tc>
+          <w:tcPr>
+            <w:tcW w:w="0" w:type="auto"/>
+            <w:vAlign w:val="center"/>
+            <w:hideMark/>
+          </w:tcPr>
+          <w:p>
+            <w:pPr>
+              <w:rPr>
+                <w:lang w:val="it-IT"/>
+              </w:rPr>
+            </w:pPr>
+            <w:r>
+              <w:rPr>
+                <w:highlight w:val="red"/>
+                <w:lang w:val="it-IT"/>
+              </w:rPr>
+              <w:t>Flusso da input a exec()</w:t>
+            </w:r>
+          </w:p>
+        </w:tc>
+        <w:tc>
+          <w:tcPr>
+            <w:tcW w:w="0" w:type="auto"/>
+            <w:vAlign w:val="center"/>
+            <w:hideMark/>
+          </w:tcPr>
+          <w:p>
+            <w:pPr>
+              <w:rPr>
+                <w:lang w:val="it-IT"/>
+              </w:rPr>
+            </w:pPr>
+            <w:r>
+              <w:rPr>
+                <w:lang w:val="it-IT"/>
+              </w:rPr>
+              <w:t>Variabili da input() che arrivano a exec() senza sanificazione</w:t>
+            </w:r>
+          </w:p>
+        </w:tc>
+        <w:tc>
+          <w:tcPr>
+            <w:tcW w:w="0" w:type="auto"/>
+            <w:vAlign w:val="center"/>
+            <w:hideMark/>
+          </w:tcPr>
+          <w:p>
+            <w:r>
+              <w:t>Tainted Data Flow → RCE</w:t>
+            </w:r>
+          </w:p>
+        </w:tc>
+      </w:tr>
+      <w:tr>
+        <w:trPr>
+          <w:tblCellSpacing w:w="15" w:type="dxa"/>
+        </w:trPr>
+        <w:tc>
+          <w:tcPr>
+            <w:tcW w:w="0" w:type="auto"/>
+            <w:vAlign w:val="center"/>
+            <w:hideMark/>
+          </w:tcPr>
+          <w:p>
+            <w:pPr>
+              <w:rPr>
+                <w:lang w:val="it-IT"/>
+              </w:rPr>
+            </w:pPr>
+            <w:r>
+              <w:rPr>
+                <w:highlight w:val="red"/>
+                <w:lang w:val="it-IT"/>
+              </w:rPr>
+              <w:t>Uso diretto di request.GET</w:t>
+            </w:r>
+          </w:p>
+        </w:tc>
+        <w:tc>
+          <w:tcPr>
+            <w:tcW w:w="0" w:type="auto"/>
+            <w:vAlign w:val="center"/>
+            <w:hideMark/>
+          </w:tcPr>
+          <w:p>
+            <w:pPr>
+              <w:rPr>
+                <w:lang w:val="it-IT"/>
+              </w:rPr>
+            </w:pPr>
+            <w:r>
+              <w:rPr>
+                <w:lang w:val="it-IT"/>
+              </w:rPr>
+              <w:t>Parametri URL usati direttamente in query/comandi</w:t>
+            </w:r>
+          </w:p>
+        </w:tc>
+        <w:tc>
+          <w:tcPr>
+            <w:tcW w:w="0" w:type="auto"/>
+            <w:vAlign w:val="center"/>
+            <w:hideMark/>
+          </w:tcPr>
+          <w:p>
+            <w:r>
+              <w:t>Web Parameter Injection</w:t>
+            </w:r>
+          </w:p>
+        </w:tc>
+      </w:tr>
+      <w:tr>
+        <w:trPr>
+          <w:tblCellSpacing w:w="15" w:type="dxa"/>
+        </w:trPr>
+        <w:tc>
+          <w:tcPr>
+            <w:tcW w:w="0" w:type="auto"/>
+            <w:vAlign w:val="center"/>
+            <w:hideMark/>
+          </w:tcPr>
+          <w:p>
+            <w:proofErr w:type="spellStart"/>
+            <w:r>
+              <w:rPr>
+                <w:highlight w:val="red"/>
+              </w:rPr>
+              <w:t>Variabile</w:t>
+            </w:r>
+            <w:proofErr w:type="spellEnd"/>
+            <w:r>
+              <w:rPr>
+                <w:highlight w:val="red"/>
+              </w:rPr>
+              <w:t xml:space="preserve"> </w:t>
+            </w:r>
+            <w:proofErr w:type="spellStart"/>
+            <w:r>
+              <w:rPr>
+                <w:highlight w:val="red"/>
+              </w:rPr>
+              <w:t>usata</w:t>
+            </w:r>
+            <w:proofErr w:type="spellEnd"/>
+            <w:r>
+              <w:rPr>
+                <w:highlight w:val="red"/>
+              </w:rPr>
+              <w:t xml:space="preserve"> non </w:t>
+            </w:r>
+            <w:proofErr w:type="spellStart"/>
+            <w:r>
+              <w:rPr>
+                <w:highlight w:val="red"/>
+              </w:rPr>
+              <w:t>inizializzata</w:t>
+            </w:r>
+            <w:proofErr w:type="spellEnd"/>
+          </w:p>
+        </w:tc>
+        <w:tc>
+          <w:tcPr>
+            <w:tcW w:w="0" w:type="auto"/>
+            <w:vAlign w:val="center"/>
+            <w:hideMark/>
+          </w:tcPr>
+          <w:p>
+            <w:pPr>
+              <w:rPr>
+                <w:lang w:val="it-IT"/>
+              </w:rPr>
+            </w:pPr>
+            <w:r>
+              <w:rPr>
+                <w:lang w:val="it-IT"/>
+              </w:rPr>
+              <w:t>Uso di variabili senza controllo iniziale</w:t>
+            </w:r>
+          </w:p>
+        </w:tc>
+        <w:tc>
+          <w:tcPr>
+            <w:tcW w:w="0" w:type="auto"/>
+            <w:vAlign w:val="center"/>
+            <w:hideMark/>
+          </w:tcPr>
+          <w:p>
+            <w:pPr>
+              <w:rPr>
+                <w:lang w:val="it-IT"/>
+              </w:rPr>
+            </w:pPr>
+            <w:r>
+              <w:rPr>
+                <w:lang w:val="it-IT"/>
+              </w:rPr>
+              <w:t>Errori logici, crash a runtime</w:t>
+            </w:r>
+          </w:p>
+        </w:tc>
+      </w:tr>
+    </w:tbl>
+    <w:p>
+      <w:pPr>
+        <w:rPr>
+          <w:lang w:val="it-IT"/>
+        </w:rPr>
+      </w:pPr>
     </w:p>
     <w:p>
       <w:pPr>

</xml_diff>

<commit_message>
Added examples of exploit to vulnerability patterns
</commit_message>
<xml_diff>
--- a/Progetto CodeStresser.docx
+++ b/Progetto CodeStresser.docx
@@ -2345,9 +2345,10 @@
         <w:tblLook w:val="04A0" w:firstRow="1" w:lastRow="0" w:firstColumn="1" w:lastColumn="0" w:noHBand="0" w:noVBand="1"/>
       </w:tblPr>
       <w:tblGrid>
-        <w:gridCol w:w="2297"/>
-        <w:gridCol w:w="3905"/>
-        <w:gridCol w:w="2814"/>
+        <w:gridCol w:w="1868"/>
+        <w:gridCol w:w="2176"/>
+        <w:gridCol w:w="1433"/>
+        <w:gridCol w:w="3539"/>
       </w:tblGrid>
       <w:tr>
         <w:trPr>
@@ -2422,6 +2423,46 @@
                 <w:bCs/>
               </w:rPr>
               <w:t>Rischio</w:t>
+            </w:r>
+            <w:proofErr w:type="spellEnd"/>
+          </w:p>
+        </w:tc>
+        <w:tc>
+          <w:tcPr>
+            <w:tcW w:w="0" w:type="auto"/>
+            <w:vAlign w:val="center"/>
+            <w:hideMark/>
+          </w:tcPr>
+          <w:p>
+            <w:pPr>
+              <w:rPr>
+                <w:b/>
+                <w:bCs/>
+              </w:rPr>
+            </w:pPr>
+            <w:proofErr w:type="spellStart"/>
+            <w:r>
+              <w:rPr>
+                <w:b/>
+                <w:bCs/>
+              </w:rPr>
+              <w:t>Esempio</w:t>
+            </w:r>
+            <w:proofErr w:type="spellEnd"/>
+            <w:r>
+              <w:rPr>
+                <w:b/>
+                <w:bCs/>
+              </w:rPr>
+              <w:t xml:space="preserve"> di </w:t>
+            </w:r>
+            <w:proofErr w:type="spellStart"/>
+            <w:r>
+              <w:rPr>
+                <w:b/>
+                <w:bCs/>
+              </w:rPr>
+              <w:t>sfruttamento</w:t>
             </w:r>
             <w:proofErr w:type="spellEnd"/>
           </w:p>
@@ -2475,191 +2516,25 @@
             <w:hideMark/>
           </w:tcPr>
           <w:p>
-            <w:pPr>
-              <w:rPr>
-                <w:lang w:val="it-IT"/>
-              </w:rPr>
-            </w:pPr>
-            <w:r>
-              <w:rPr>
-                <w:lang w:val="it-IT"/>
-              </w:rPr>
-              <w:t>Esecuzione dinamica di codice fornito dall’utente</w:t>
-            </w:r>
-          </w:p>
-        </w:tc>
-        <w:tc>
-          <w:tcPr>
-            <w:tcW w:w="0" w:type="auto"/>
-            <w:vAlign w:val="center"/>
-            <w:hideMark/>
-          </w:tcPr>
-          <w:p>
-            <w:r>
-              <w:t>Remote Code Execution (RCE)</w:t>
-            </w:r>
-          </w:p>
-        </w:tc>
-      </w:tr>
-      <w:tr>
-        <w:trPr>
-          <w:tblCellSpacing w:w="15" w:type="dxa"/>
-        </w:trPr>
-        <w:tc>
-          <w:tcPr>
-            <w:tcW w:w="0" w:type="auto"/>
-            <w:vAlign w:val="center"/>
-            <w:hideMark/>
-          </w:tcPr>
-          <w:p>
             <w:proofErr w:type="spellStart"/>
-            <w:proofErr w:type="gramStart"/>
-            <w:r>
-              <w:rPr>
-                <w:highlight w:val="red"/>
-              </w:rPr>
-              <w:t>os.system</w:t>
+            <w:r>
+              <w:t>Esecuzione</w:t>
             </w:r>
             <w:proofErr w:type="spellEnd"/>
-            <w:proofErr w:type="gramEnd"/>
-            <w:r>
-              <w:rPr>
-                <w:highlight w:val="red"/>
-              </w:rPr>
-              <w:t>() / subprocess</w:t>
-            </w:r>
-          </w:p>
-        </w:tc>
-        <w:tc>
-          <w:tcPr>
-            <w:tcW w:w="0" w:type="auto"/>
-            <w:vAlign w:val="center"/>
-            <w:hideMark/>
-          </w:tcPr>
-          <w:p>
-            <w:pPr>
-              <w:rPr>
-                <w:lang w:val="it-IT"/>
-              </w:rPr>
-            </w:pPr>
-            <w:r>
-              <w:rPr>
-                <w:lang w:val="it-IT"/>
-              </w:rPr>
-              <w:t>Esecuzione di comandi di sistema con input non controllato</w:t>
-            </w:r>
-          </w:p>
-        </w:tc>
-        <w:tc>
-          <w:tcPr>
-            <w:tcW w:w="0" w:type="auto"/>
-            <w:vAlign w:val="center"/>
-            <w:hideMark/>
-          </w:tcPr>
-          <w:p>
-            <w:r>
-              <w:t>Command Injection</w:t>
-            </w:r>
-          </w:p>
-        </w:tc>
-      </w:tr>
-      <w:tr>
-        <w:trPr>
-          <w:tblCellSpacing w:w="15" w:type="dxa"/>
-        </w:trPr>
-        <w:tc>
-          <w:tcPr>
-            <w:tcW w:w="0" w:type="auto"/>
-            <w:vAlign w:val="center"/>
-            <w:hideMark/>
-          </w:tcPr>
-          <w:p>
-            <w:r>
-              <w:rPr>
-                <w:highlight w:val="red"/>
-              </w:rPr>
-              <w:t xml:space="preserve">SQL </w:t>
+            <w:r>
+              <w:t xml:space="preserve"> </w:t>
             </w:r>
             <w:proofErr w:type="spellStart"/>
             <w:r>
-              <w:rPr>
-                <w:highlight w:val="red"/>
-              </w:rPr>
-              <w:t>dinamico</w:t>
+              <w:t>dinamica</w:t>
             </w:r>
             <w:proofErr w:type="spellEnd"/>
             <w:r>
-              <w:rPr>
-                <w:highlight w:val="red"/>
-              </w:rPr>
-              <w:t xml:space="preserve"> (+, %, f"")</w:t>
-            </w:r>
-          </w:p>
-        </w:tc>
-        <w:tc>
-          <w:tcPr>
-            <w:tcW w:w="0" w:type="auto"/>
-            <w:vAlign w:val="center"/>
-            <w:hideMark/>
-          </w:tcPr>
-          <w:p>
-            <w:pPr>
-              <w:rPr>
-                <w:lang w:val="it-IT"/>
-              </w:rPr>
-            </w:pPr>
-            <w:r>
-              <w:rPr>
-                <w:lang w:val="it-IT"/>
-              </w:rPr>
-              <w:t>Query SQL costruite concatenando stringhe e variabili</w:t>
-            </w:r>
-          </w:p>
-        </w:tc>
-        <w:tc>
-          <w:tcPr>
-            <w:tcW w:w="0" w:type="auto"/>
-            <w:vAlign w:val="center"/>
-            <w:hideMark/>
-          </w:tcPr>
-          <w:p>
-            <w:r>
-              <w:t>SQL Injection</w:t>
-            </w:r>
-          </w:p>
-        </w:tc>
-      </w:tr>
-      <w:tr>
-        <w:trPr>
-          <w:tblCellSpacing w:w="15" w:type="dxa"/>
-        </w:trPr>
-        <w:tc>
-          <w:tcPr>
-            <w:tcW w:w="0" w:type="auto"/>
-            <w:vAlign w:val="center"/>
-            <w:hideMark/>
-          </w:tcPr>
-          <w:p>
-            <w:proofErr w:type="gramStart"/>
-            <w:r>
-              <w:rPr>
-                <w:highlight w:val="red"/>
-              </w:rPr>
-              <w:t>input(</w:t>
-            </w:r>
-            <w:proofErr w:type="gramEnd"/>
-            <w:r>
-              <w:rPr>
-                <w:highlight w:val="red"/>
-              </w:rPr>
-              <w:t xml:space="preserve">) non </w:t>
+              <w:t xml:space="preserve"> di </w:t>
             </w:r>
             <w:proofErr w:type="spellStart"/>
             <w:r>
-              <w:rPr>
-                <w:highlight w:val="red"/>
-              </w:rPr>
-              <w:t>validato</w:t>
+              <w:t>codice</w:t>
             </w:r>
             <w:proofErr w:type="spellEnd"/>
           </w:p>
@@ -2671,16 +2546,8 @@
             <w:hideMark/>
           </w:tcPr>
           <w:p>
-            <w:pPr>
-              <w:rPr>
-                <w:lang w:val="it-IT"/>
-              </w:rPr>
-            </w:pPr>
-            <w:r>
-              <w:rPr>
-                <w:lang w:val="it-IT"/>
-              </w:rPr>
-              <w:t>Input utente usato direttamente nel codice</w:t>
+            <w:r>
+              <w:t>Remote Code Execution (RCE)</w:t>
             </w:r>
           </w:p>
         </w:tc>
@@ -2691,388 +2558,34 @@
             <w:hideMark/>
           </w:tcPr>
           <w:p>
-            <w:pPr>
-              <w:rPr>
-                <w:lang w:val="it-IT"/>
-              </w:rPr>
-            </w:pPr>
-            <w:r>
-              <w:rPr>
-                <w:lang w:val="it-IT"/>
-              </w:rPr>
-              <w:t>Injection, tipo di dato errato</w:t>
-            </w:r>
-          </w:p>
-        </w:tc>
-      </w:tr>
-      <w:tr>
-        <w:trPr>
-          <w:tblCellSpacing w:w="15" w:type="dxa"/>
-        </w:trPr>
-        <w:tc>
-          <w:tcPr>
-            <w:tcW w:w="0" w:type="auto"/>
-            <w:vAlign w:val="center"/>
-            <w:hideMark/>
-          </w:tcPr>
-          <w:p>
+            <w:r>
+              <w:t>eval(</w:t>
+            </w:r>
+            <w:proofErr w:type="gramStart"/>
+            <w:r>
+              <w:t>input(</w:t>
+            </w:r>
+            <w:proofErr w:type="gramEnd"/>
+            <w:r>
+              <w:t xml:space="preserve">"&gt;&gt; ")) → </w:t>
+            </w:r>
+            <w:proofErr w:type="spellStart"/>
+            <w:r>
+              <w:t>inserisco</w:t>
+            </w:r>
+            <w:proofErr w:type="spellEnd"/>
+            <w:r>
+              <w:t xml:space="preserve"> </w:t>
+            </w:r>
             <w:proofErr w:type="spellStart"/>
             <w:proofErr w:type="gramStart"/>
             <w:r>
-              <w:rPr>
-                <w:highlight w:val="red"/>
-              </w:rPr>
-              <w:t>pickle.load</w:t>
+              <w:t>os.system</w:t>
             </w:r>
             <w:proofErr w:type="spellEnd"/>
             <w:proofErr w:type="gramEnd"/>
             <w:r>
-              <w:rPr>
-                <w:highlight w:val="red"/>
-              </w:rPr>
-              <w:t>()</w:t>
-            </w:r>
-          </w:p>
-        </w:tc>
-        <w:tc>
-          <w:tcPr>
-            <w:tcW w:w="0" w:type="auto"/>
-            <w:vAlign w:val="center"/>
-            <w:hideMark/>
-          </w:tcPr>
-          <w:p>
-            <w:proofErr w:type="spellStart"/>
-            <w:r>
-              <w:t>Deserializzazione</w:t>
-            </w:r>
-            <w:proofErr w:type="spellEnd"/>
-            <w:r>
-              <w:t xml:space="preserve"> non </w:t>
-            </w:r>
-            <w:proofErr w:type="spellStart"/>
-            <w:r>
-              <w:t>sicura</w:t>
-            </w:r>
-            <w:proofErr w:type="spellEnd"/>
-          </w:p>
-        </w:tc>
-        <w:tc>
-          <w:tcPr>
-            <w:tcW w:w="0" w:type="auto"/>
-            <w:vAlign w:val="center"/>
-            <w:hideMark/>
-          </w:tcPr>
-          <w:p>
-            <w:r>
-              <w:t>Arbitrary Code Execution</w:t>
-            </w:r>
-          </w:p>
-        </w:tc>
-      </w:tr>
-      <w:tr>
-        <w:trPr>
-          <w:tblCellSpacing w:w="15" w:type="dxa"/>
-        </w:trPr>
-        <w:tc>
-          <w:tcPr>
-            <w:tcW w:w="0" w:type="auto"/>
-            <w:vAlign w:val="center"/>
-            <w:hideMark/>
-          </w:tcPr>
-          <w:p>
-            <w:proofErr w:type="spellStart"/>
-            <w:proofErr w:type="gramStart"/>
-            <w:r>
-              <w:rPr>
-                <w:highlight w:val="red"/>
-              </w:rPr>
-              <w:lastRenderedPageBreak/>
-              <w:t>strcpy</w:t>
-            </w:r>
-            <w:proofErr w:type="spellEnd"/>
-            <w:r>
-              <w:rPr>
-                <w:highlight w:val="red"/>
-              </w:rPr>
-              <w:t>(</w:t>
-            </w:r>
-            <w:proofErr w:type="gramEnd"/>
-            <w:r>
-              <w:rPr>
-                <w:highlight w:val="red"/>
-              </w:rPr>
-              <w:t>)</w:t>
-            </w:r>
-          </w:p>
-        </w:tc>
-        <w:tc>
-          <w:tcPr>
-            <w:tcW w:w="0" w:type="auto"/>
-            <w:vAlign w:val="center"/>
-            <w:hideMark/>
-          </w:tcPr>
-          <w:p>
-            <w:pPr>
-              <w:rPr>
-                <w:lang w:val="it-IT"/>
-              </w:rPr>
-            </w:pPr>
-            <w:r>
-              <w:rPr>
-                <w:lang w:val="it-IT"/>
-              </w:rPr>
-              <w:t>Funzione C che non controlla la lunghezza dei dati</w:t>
-            </w:r>
-          </w:p>
-        </w:tc>
-        <w:tc>
-          <w:tcPr>
-            <w:tcW w:w="0" w:type="auto"/>
-            <w:vAlign w:val="center"/>
-            <w:hideMark/>
-          </w:tcPr>
-          <w:p>
-            <w:r>
-              <w:t>Buffer Overflow</w:t>
-            </w:r>
-          </w:p>
-        </w:tc>
-      </w:tr>
-      <w:tr>
-        <w:trPr>
-          <w:tblCellSpacing w:w="15" w:type="dxa"/>
-        </w:trPr>
-        <w:tc>
-          <w:tcPr>
-            <w:tcW w:w="0" w:type="auto"/>
-            <w:vAlign w:val="center"/>
-            <w:hideMark/>
-          </w:tcPr>
-          <w:p>
-            <w:proofErr w:type="gramStart"/>
-            <w:r>
-              <w:rPr>
-                <w:highlight w:val="red"/>
-              </w:rPr>
-              <w:t>open(</w:t>
-            </w:r>
-            <w:proofErr w:type="gramEnd"/>
-            <w:r>
-              <w:rPr>
-                <w:highlight w:val="red"/>
-              </w:rPr>
-              <w:t xml:space="preserve">"file", "w") </w:t>
-            </w:r>
-            <w:proofErr w:type="spellStart"/>
-            <w:r>
-              <w:rPr>
-                <w:highlight w:val="red"/>
-              </w:rPr>
-              <w:t>dinamico</w:t>
-            </w:r>
-            <w:proofErr w:type="spellEnd"/>
-          </w:p>
-        </w:tc>
-        <w:tc>
-          <w:tcPr>
-            <w:tcW w:w="0" w:type="auto"/>
-            <w:vAlign w:val="center"/>
-            <w:hideMark/>
-          </w:tcPr>
-          <w:p>
-            <w:pPr>
-              <w:rPr>
-                <w:lang w:val="it-IT"/>
-              </w:rPr>
-            </w:pPr>
-            <w:r>
-              <w:rPr>
-                <w:lang w:val="it-IT"/>
-              </w:rPr>
-              <w:t>Scrittura su file usando input non filtrato</w:t>
-            </w:r>
-          </w:p>
-        </w:tc>
-        <w:tc>
-          <w:tcPr>
-            <w:tcW w:w="0" w:type="auto"/>
-            <w:vAlign w:val="center"/>
-            <w:hideMark/>
-          </w:tcPr>
-          <w:p>
-            <w:r>
-              <w:t>Arbitrary File Write / Path Traversal</w:t>
-            </w:r>
-          </w:p>
-        </w:tc>
-      </w:tr>
-      <w:tr>
-        <w:trPr>
-          <w:tblCellSpacing w:w="15" w:type="dxa"/>
-        </w:trPr>
-        <w:tc>
-          <w:tcPr>
-            <w:tcW w:w="0" w:type="auto"/>
-            <w:vAlign w:val="center"/>
-            <w:hideMark/>
-          </w:tcPr>
-          <w:p>
-            <w:proofErr w:type="spellStart"/>
-            <w:r>
-              <w:rPr>
-                <w:highlight w:val="red"/>
-              </w:rPr>
-              <w:t>Nessuna</w:t>
-            </w:r>
-            <w:proofErr w:type="spellEnd"/>
-            <w:r>
-              <w:rPr>
-                <w:highlight w:val="red"/>
-              </w:rPr>
-              <w:t xml:space="preserve"> try/except</w:t>
-            </w:r>
-          </w:p>
-        </w:tc>
-        <w:tc>
-          <w:tcPr>
-            <w:tcW w:w="0" w:type="auto"/>
-            <w:vAlign w:val="center"/>
-            <w:hideMark/>
-          </w:tcPr>
-          <w:p>
-            <w:pPr>
-              <w:rPr>
-                <w:lang w:val="it-IT"/>
-              </w:rPr>
-            </w:pPr>
-            <w:r>
-              <w:rPr>
-                <w:lang w:val="it-IT"/>
-              </w:rPr>
-              <w:t>Assenza di gestione errori in operazioni critiche</w:t>
-            </w:r>
-          </w:p>
-        </w:tc>
-        <w:tc>
-          <w:tcPr>
-            <w:tcW w:w="0" w:type="auto"/>
-            <w:vAlign w:val="center"/>
-            <w:hideMark/>
-          </w:tcPr>
-          <w:p>
-            <w:pPr>
-              <w:rPr>
-                <w:lang w:val="it-IT"/>
-              </w:rPr>
-            </w:pPr>
-            <w:r>
-              <w:rPr>
-                <w:lang w:val="it-IT"/>
-              </w:rPr>
-              <w:t>DoS per eccezioni non gestite</w:t>
-            </w:r>
-          </w:p>
-        </w:tc>
-      </w:tr>
-      <w:tr>
-        <w:trPr>
-          <w:tblCellSpacing w:w="15" w:type="dxa"/>
-        </w:trPr>
-        <w:tc>
-          <w:tcPr>
-            <w:tcW w:w="0" w:type="auto"/>
-            <w:vAlign w:val="center"/>
-            <w:hideMark/>
-          </w:tcPr>
-          <w:p>
-            <w:proofErr w:type="spellStart"/>
-            <w:r>
-              <w:rPr>
-                <w:highlight w:val="red"/>
-              </w:rPr>
-              <w:t>Profonda</w:t>
-            </w:r>
-            <w:proofErr w:type="spellEnd"/>
-            <w:r>
-              <w:rPr>
-                <w:highlight w:val="red"/>
-              </w:rPr>
-              <w:t xml:space="preserve"> </w:t>
-            </w:r>
-            <w:proofErr w:type="spellStart"/>
-            <w:r>
-              <w:rPr>
-                <w:highlight w:val="red"/>
-              </w:rPr>
-              <w:t>annidazione</w:t>
-            </w:r>
-            <w:proofErr w:type="spellEnd"/>
-            <w:r>
-              <w:rPr>
-                <w:highlight w:val="red"/>
-              </w:rPr>
-              <w:t xml:space="preserve"> </w:t>
-            </w:r>
-            <w:proofErr w:type="spellStart"/>
-            <w:r>
-              <w:rPr>
-                <w:highlight w:val="red"/>
-              </w:rPr>
-              <w:t>logica</w:t>
-            </w:r>
-            <w:proofErr w:type="spellEnd"/>
-          </w:p>
-        </w:tc>
-        <w:tc>
-          <w:tcPr>
-            <w:tcW w:w="0" w:type="auto"/>
-            <w:vAlign w:val="center"/>
-            <w:hideMark/>
-          </w:tcPr>
-          <w:p>
-            <w:r>
-              <w:t xml:space="preserve">if, </w:t>
-            </w:r>
-            <w:proofErr w:type="gramStart"/>
-            <w:r>
-              <w:t>while,</w:t>
-            </w:r>
-            <w:proofErr w:type="gramEnd"/>
-            <w:r>
-              <w:t xml:space="preserve"> try </w:t>
-            </w:r>
-            <w:proofErr w:type="spellStart"/>
-            <w:r>
-              <w:t>troppo</w:t>
-            </w:r>
-            <w:proofErr w:type="spellEnd"/>
-            <w:r>
-              <w:t xml:space="preserve"> </w:t>
-            </w:r>
-            <w:proofErr w:type="spellStart"/>
-            <w:r>
-              <w:t>nidificati</w:t>
-            </w:r>
-            <w:proofErr w:type="spellEnd"/>
-          </w:p>
-        </w:tc>
-        <w:tc>
-          <w:tcPr>
-            <w:tcW w:w="0" w:type="auto"/>
-            <w:vAlign w:val="center"/>
-            <w:hideMark/>
-          </w:tcPr>
-          <w:p>
-            <w:pPr>
-              <w:rPr>
-                <w:lang w:val="it-IT"/>
-              </w:rPr>
-            </w:pPr>
-            <w:r>
-              <w:rPr>
-                <w:lang w:val="it-IT"/>
-              </w:rPr>
-              <w:t>Complessità non gestibile, rischio di errori</w:t>
+              <w:t>("rm -rf /")</w:t>
             </w:r>
           </w:p>
         </w:tc>
@@ -3090,15 +2603,24 @@
           <w:p>
             <w:pPr>
               <w:rPr>
-                <w:lang w:val="it-IT"/>
+                <w:highlight w:val="red"/>
               </w:rPr>
             </w:pPr>
+            <w:proofErr w:type="spellStart"/>
+            <w:proofErr w:type="gramStart"/>
             <w:r>
               <w:rPr>
                 <w:highlight w:val="red"/>
-                <w:lang w:val="it-IT"/>
-              </w:rPr>
-              <w:t>Flusso da input a exec()</w:t>
+              </w:rPr>
+              <w:t>os.system</w:t>
+            </w:r>
+            <w:proofErr w:type="spellEnd"/>
+            <w:proofErr w:type="gramEnd"/>
+            <w:r>
+              <w:rPr>
+                <w:highlight w:val="red"/>
+              </w:rPr>
+              <w:t>() / subprocess</w:t>
             </w:r>
           </w:p>
         </w:tc>
@@ -3118,7 +2640,7 @@
               <w:rPr>
                 <w:lang w:val="it-IT"/>
               </w:rPr>
-              <w:t>Variabili da input() che arrivano a exec() senza sanificazione</w:t>
+              <w:t>Comandi shell costruiti con input utente</w:t>
             </w:r>
           </w:p>
         </w:tc>
@@ -3130,7 +2652,26 @@
           </w:tcPr>
           <w:p>
             <w:r>
-              <w:t>Tainted Data Flow → RCE</w:t>
+              <w:t>Command Injection</w:t>
+            </w:r>
+          </w:p>
+        </w:tc>
+        <w:tc>
+          <w:tcPr>
+            <w:tcW w:w="0" w:type="auto"/>
+            <w:vAlign w:val="center"/>
+            <w:hideMark/>
+          </w:tcPr>
+          <w:p>
+            <w:proofErr w:type="spellStart"/>
+            <w:proofErr w:type="gramStart"/>
+            <w:r>
+              <w:t>os.system</w:t>
+            </w:r>
+            <w:proofErr w:type="spellEnd"/>
+            <w:proofErr w:type="gramEnd"/>
+            <w:r>
+              <w:t>("ping " + user) → &amp; rm -rf /</w:t>
             </w:r>
           </w:p>
         </w:tc>
@@ -3148,15 +2689,28 @@
           <w:p>
             <w:pPr>
               <w:rPr>
-                <w:lang w:val="it-IT"/>
+                <w:highlight w:val="red"/>
               </w:rPr>
             </w:pPr>
             <w:r>
               <w:rPr>
                 <w:highlight w:val="red"/>
-                <w:lang w:val="it-IT"/>
-              </w:rPr>
-              <w:t>Uso diretto di request.GET</w:t>
+              </w:rPr>
+              <w:t xml:space="preserve">SQL </w:t>
+            </w:r>
+            <w:proofErr w:type="spellStart"/>
+            <w:r>
+              <w:rPr>
+                <w:highlight w:val="red"/>
+              </w:rPr>
+              <w:t>dinamico</w:t>
+            </w:r>
+            <w:proofErr w:type="spellEnd"/>
+            <w:r>
+              <w:rPr>
+                <w:highlight w:val="red"/>
+              </w:rPr>
+              <w:t xml:space="preserve"> (+, %, f"")</w:t>
             </w:r>
           </w:p>
         </w:tc>
@@ -3176,7 +2730,7 @@
               <w:rPr>
                 <w:lang w:val="it-IT"/>
               </w:rPr>
-              <w:t>Parametri URL usati direttamente in query/comandi</w:t>
+              <w:t>Query costruita con variabili concatenate</w:t>
             </w:r>
           </w:p>
         </w:tc>
@@ -3188,7 +2742,34 @@
           </w:tcPr>
           <w:p>
             <w:r>
-              <w:t>Web Parameter Injection</w:t>
+              <w:t>SQL Injection</w:t>
+            </w:r>
+          </w:p>
+        </w:tc>
+        <w:tc>
+          <w:tcPr>
+            <w:tcW w:w="0" w:type="auto"/>
+            <w:vAlign w:val="center"/>
+            <w:hideMark/>
+          </w:tcPr>
+          <w:p>
+            <w:proofErr w:type="spellStart"/>
+            <w:proofErr w:type="gramStart"/>
+            <w:r>
+              <w:t>cursor.execute</w:t>
+            </w:r>
+            <w:proofErr w:type="spellEnd"/>
+            <w:proofErr w:type="gramEnd"/>
+            <w:r>
+              <w:t xml:space="preserve">("SELECT * FROM users WHERE </w:t>
+            </w:r>
+            <w:proofErr w:type="gramStart"/>
+            <w:r>
+              <w:t>user</w:t>
+            </w:r>
+            <w:proofErr w:type="gramEnd"/>
+            <w:r>
+              <w:t>='" + u + "'") → ' OR '1'='1</w:t>
             </w:r>
           </w:p>
         </w:tc>
@@ -3204,40 +2785,31 @@
             <w:hideMark/>
           </w:tcPr>
           <w:p>
+            <w:pPr>
+              <w:rPr>
+                <w:highlight w:val="red"/>
+              </w:rPr>
+            </w:pPr>
+            <w:proofErr w:type="gramStart"/>
+            <w:r>
+              <w:rPr>
+                <w:highlight w:val="red"/>
+              </w:rPr>
+              <w:t>input(</w:t>
+            </w:r>
+            <w:proofErr w:type="gramEnd"/>
+            <w:r>
+              <w:rPr>
+                <w:highlight w:val="red"/>
+              </w:rPr>
+              <w:t xml:space="preserve">) non </w:t>
+            </w:r>
             <w:proofErr w:type="spellStart"/>
             <w:r>
               <w:rPr>
                 <w:highlight w:val="red"/>
               </w:rPr>
-              <w:t>Variabile</w:t>
-            </w:r>
-            <w:proofErr w:type="spellEnd"/>
-            <w:r>
-              <w:rPr>
-                <w:highlight w:val="red"/>
-              </w:rPr>
-              <w:t xml:space="preserve"> </w:t>
-            </w:r>
-            <w:proofErr w:type="spellStart"/>
-            <w:r>
-              <w:rPr>
-                <w:highlight w:val="red"/>
-              </w:rPr>
-              <w:t>usata</w:t>
-            </w:r>
-            <w:proofErr w:type="spellEnd"/>
-            <w:r>
-              <w:rPr>
-                <w:highlight w:val="red"/>
-              </w:rPr>
-              <w:t xml:space="preserve"> non </w:t>
-            </w:r>
-            <w:proofErr w:type="spellStart"/>
-            <w:r>
-              <w:rPr>
-                <w:highlight w:val="red"/>
-              </w:rPr>
-              <w:t>inizializzata</w:t>
+              <w:t>validato</w:t>
             </w:r>
             <w:proofErr w:type="spellEnd"/>
           </w:p>
@@ -3258,7 +2830,83 @@
               <w:rPr>
                 <w:lang w:val="it-IT"/>
               </w:rPr>
-              <w:t>Uso di variabili senza controllo iniziale</w:t>
+              <w:t>Input non controllato usato direttamente</w:t>
+            </w:r>
+          </w:p>
+        </w:tc>
+        <w:tc>
+          <w:tcPr>
+            <w:tcW w:w="0" w:type="auto"/>
+            <w:vAlign w:val="center"/>
+            <w:hideMark/>
+          </w:tcPr>
+          <w:p>
+            <w:r>
+              <w:t>Injection / Crash</w:t>
+            </w:r>
+          </w:p>
+        </w:tc>
+        <w:tc>
+          <w:tcPr>
+            <w:tcW w:w="0" w:type="auto"/>
+            <w:vAlign w:val="center"/>
+            <w:hideMark/>
+          </w:tcPr>
+          <w:p>
+            <w:r>
+              <w:t>x = int(</w:t>
+            </w:r>
+            <w:proofErr w:type="gramStart"/>
+            <w:r>
+              <w:t>input(</w:t>
+            </w:r>
+            <w:proofErr w:type="gramEnd"/>
+            <w:r>
+              <w:t xml:space="preserve">)) → crash se </w:t>
+            </w:r>
+            <w:proofErr w:type="spellStart"/>
+            <w:r>
+              <w:t>passo</w:t>
+            </w:r>
+            <w:proofErr w:type="spellEnd"/>
+            <w:r>
+              <w:t xml:space="preserve"> "ciao"</w:t>
+            </w:r>
+          </w:p>
+        </w:tc>
+      </w:tr>
+      <w:tr>
+        <w:trPr>
+          <w:tblCellSpacing w:w="15" w:type="dxa"/>
+        </w:trPr>
+        <w:tc>
+          <w:tcPr>
+            <w:tcW w:w="0" w:type="auto"/>
+            <w:vAlign w:val="center"/>
+            <w:hideMark/>
+          </w:tcPr>
+          <w:p>
+            <w:pPr>
+              <w:rPr>
+                <w:highlight w:val="red"/>
+              </w:rPr>
+            </w:pPr>
+            <w:proofErr w:type="spellStart"/>
+            <w:proofErr w:type="gramStart"/>
+            <w:r>
+              <w:rPr>
+                <w:highlight w:val="red"/>
+              </w:rPr>
+              <w:lastRenderedPageBreak/>
+              <w:t>pickle.load</w:t>
+            </w:r>
+            <w:proofErr w:type="spellEnd"/>
+            <w:proofErr w:type="gramEnd"/>
+            <w:r>
+              <w:rPr>
+                <w:highlight w:val="red"/>
+              </w:rPr>
+              <w:t>()</w:t>
             </w:r>
           </w:p>
         </w:tc>
@@ -3278,26 +2926,748 @@
               <w:rPr>
                 <w:lang w:val="it-IT"/>
               </w:rPr>
-              <w:t>Errori logici, crash a runtime</w:t>
+              <w:t>Deserializzazione non sicura di input</w:t>
+            </w:r>
+          </w:p>
+        </w:tc>
+        <w:tc>
+          <w:tcPr>
+            <w:tcW w:w="0" w:type="auto"/>
+            <w:vAlign w:val="center"/>
+            <w:hideMark/>
+          </w:tcPr>
+          <w:p>
+            <w:r>
+              <w:t>Arbitrary Code Execution</w:t>
+            </w:r>
+          </w:p>
+        </w:tc>
+        <w:tc>
+          <w:tcPr>
+            <w:tcW w:w="0" w:type="auto"/>
+            <w:vAlign w:val="center"/>
+            <w:hideMark/>
+          </w:tcPr>
+          <w:p>
+            <w:pPr>
+              <w:rPr>
+                <w:lang w:val="it-IT"/>
+              </w:rPr>
+            </w:pPr>
+            <w:r>
+              <w:rPr>
+                <w:lang w:val="it-IT"/>
+              </w:rPr>
+              <w:t>file .pkl contenente codice malevolo → eseguito</w:t>
+            </w:r>
+          </w:p>
+        </w:tc>
+      </w:tr>
+      <w:tr>
+        <w:trPr>
+          <w:tblCellSpacing w:w="15" w:type="dxa"/>
+        </w:trPr>
+        <w:tc>
+          <w:tcPr>
+            <w:tcW w:w="0" w:type="auto"/>
+            <w:vAlign w:val="center"/>
+            <w:hideMark/>
+          </w:tcPr>
+          <w:p>
+            <w:pPr>
+              <w:rPr>
+                <w:highlight w:val="red"/>
+              </w:rPr>
+            </w:pPr>
+            <w:proofErr w:type="spellStart"/>
+            <w:proofErr w:type="gramStart"/>
+            <w:r>
+              <w:rPr>
+                <w:highlight w:val="red"/>
+              </w:rPr>
+              <w:t>strcpy</w:t>
+            </w:r>
+            <w:proofErr w:type="spellEnd"/>
+            <w:r>
+              <w:rPr>
+                <w:highlight w:val="red"/>
+              </w:rPr>
+              <w:t>(</w:t>
+            </w:r>
+            <w:proofErr w:type="gramEnd"/>
+            <w:r>
+              <w:rPr>
+                <w:highlight w:val="red"/>
+              </w:rPr>
+              <w:t>)</w:t>
+            </w:r>
+          </w:p>
+        </w:tc>
+        <w:tc>
+          <w:tcPr>
+            <w:tcW w:w="0" w:type="auto"/>
+            <w:vAlign w:val="center"/>
+            <w:hideMark/>
+          </w:tcPr>
+          <w:p>
+            <w:pPr>
+              <w:rPr>
+                <w:lang w:val="it-IT"/>
+              </w:rPr>
+            </w:pPr>
+            <w:r>
+              <w:rPr>
+                <w:lang w:val="it-IT"/>
+              </w:rPr>
+              <w:t>Copia senza controllo della lunghezza</w:t>
+            </w:r>
+          </w:p>
+        </w:tc>
+        <w:tc>
+          <w:tcPr>
+            <w:tcW w:w="0" w:type="auto"/>
+            <w:vAlign w:val="center"/>
+            <w:hideMark/>
+          </w:tcPr>
+          <w:p>
+            <w:r>
+              <w:t>Buffer Overflow</w:t>
+            </w:r>
+          </w:p>
+        </w:tc>
+        <w:tc>
+          <w:tcPr>
+            <w:tcW w:w="0" w:type="auto"/>
+            <w:vAlign w:val="center"/>
+            <w:hideMark/>
+          </w:tcPr>
+          <w:p>
+            <w:proofErr w:type="spellStart"/>
+            <w:proofErr w:type="gramStart"/>
+            <w:r>
+              <w:t>strcpy</w:t>
+            </w:r>
+            <w:proofErr w:type="spellEnd"/>
+            <w:r>
+              <w:t>(</w:t>
+            </w:r>
+            <w:proofErr w:type="spellStart"/>
+            <w:proofErr w:type="gramEnd"/>
+            <w:r>
+              <w:t>dest</w:t>
+            </w:r>
+            <w:proofErr w:type="spellEnd"/>
+            <w:r>
+              <w:t xml:space="preserve">, input); → overflow del buffer </w:t>
+            </w:r>
+            <w:proofErr w:type="spellStart"/>
+            <w:r>
+              <w:t>dest</w:t>
+            </w:r>
+            <w:proofErr w:type="spellEnd"/>
+          </w:p>
+        </w:tc>
+      </w:tr>
+      <w:tr>
+        <w:trPr>
+          <w:tblCellSpacing w:w="15" w:type="dxa"/>
+        </w:trPr>
+        <w:tc>
+          <w:tcPr>
+            <w:tcW w:w="0" w:type="auto"/>
+            <w:vAlign w:val="center"/>
+            <w:hideMark/>
+          </w:tcPr>
+          <w:p>
+            <w:pPr>
+              <w:rPr>
+                <w:highlight w:val="red"/>
+              </w:rPr>
+            </w:pPr>
+            <w:proofErr w:type="gramStart"/>
+            <w:r>
+              <w:rPr>
+                <w:highlight w:val="red"/>
+              </w:rPr>
+              <w:t>open(</w:t>
+            </w:r>
+            <w:proofErr w:type="gramEnd"/>
+            <w:r>
+              <w:rPr>
+                <w:highlight w:val="red"/>
+              </w:rPr>
+              <w:t xml:space="preserve">"file", "w") </w:t>
+            </w:r>
+            <w:proofErr w:type="spellStart"/>
+            <w:r>
+              <w:rPr>
+                <w:highlight w:val="red"/>
+              </w:rPr>
+              <w:t>dinamico</w:t>
+            </w:r>
+            <w:proofErr w:type="spellEnd"/>
+          </w:p>
+        </w:tc>
+        <w:tc>
+          <w:tcPr>
+            <w:tcW w:w="0" w:type="auto"/>
+            <w:vAlign w:val="center"/>
+            <w:hideMark/>
+          </w:tcPr>
+          <w:p>
+            <w:pPr>
+              <w:rPr>
+                <w:lang w:val="it-IT"/>
+              </w:rPr>
+            </w:pPr>
+            <w:r>
+              <w:rPr>
+                <w:lang w:val="it-IT"/>
+              </w:rPr>
+              <w:t>Path pericoloso costruito da input</w:t>
+            </w:r>
+          </w:p>
+        </w:tc>
+        <w:tc>
+          <w:tcPr>
+            <w:tcW w:w="0" w:type="auto"/>
+            <w:vAlign w:val="center"/>
+            <w:hideMark/>
+          </w:tcPr>
+          <w:p>
+            <w:r>
+              <w:t>File Overwrite / Traversal</w:t>
+            </w:r>
+          </w:p>
+        </w:tc>
+        <w:tc>
+          <w:tcPr>
+            <w:tcW w:w="0" w:type="auto"/>
+            <w:vAlign w:val="center"/>
+            <w:hideMark/>
+          </w:tcPr>
+          <w:p>
+            <w:proofErr w:type="gramStart"/>
+            <w:r>
+              <w:t>open(</w:t>
+            </w:r>
+            <w:proofErr w:type="gramEnd"/>
+            <w:r>
+              <w:t>user + ".txt", "w") →</w:t>
+            </w:r>
+            <w:proofErr w:type="gramStart"/>
+            <w:r>
+              <w:t xml:space="preserve"> ../../..</w:t>
+            </w:r>
+            <w:proofErr w:type="gramEnd"/>
+            <w:r>
+              <w:t>/etc/passwd</w:t>
+            </w:r>
+          </w:p>
+        </w:tc>
+      </w:tr>
+      <w:tr>
+        <w:trPr>
+          <w:tblCellSpacing w:w="15" w:type="dxa"/>
+        </w:trPr>
+        <w:tc>
+          <w:tcPr>
+            <w:tcW w:w="0" w:type="auto"/>
+            <w:vAlign w:val="center"/>
+            <w:hideMark/>
+          </w:tcPr>
+          <w:p>
+            <w:pPr>
+              <w:rPr>
+                <w:highlight w:val="red"/>
+              </w:rPr>
+            </w:pPr>
+            <w:proofErr w:type="spellStart"/>
+            <w:r>
+              <w:rPr>
+                <w:highlight w:val="red"/>
+              </w:rPr>
+              <w:t>Nessuna</w:t>
+            </w:r>
+            <w:proofErr w:type="spellEnd"/>
+            <w:r>
+              <w:rPr>
+                <w:highlight w:val="red"/>
+              </w:rPr>
+              <w:t xml:space="preserve"> try/except</w:t>
+            </w:r>
+          </w:p>
+        </w:tc>
+        <w:tc>
+          <w:tcPr>
+            <w:tcW w:w="0" w:type="auto"/>
+            <w:vAlign w:val="center"/>
+            <w:hideMark/>
+          </w:tcPr>
+          <w:p>
+            <w:pPr>
+              <w:rPr>
+                <w:lang w:val="it-IT"/>
+              </w:rPr>
+            </w:pPr>
+            <w:r>
+              <w:rPr>
+                <w:lang w:val="it-IT"/>
+              </w:rPr>
+              <w:t>Nessuna protezione su operazioni critiche</w:t>
+            </w:r>
+          </w:p>
+        </w:tc>
+        <w:tc>
+          <w:tcPr>
+            <w:tcW w:w="0" w:type="auto"/>
+            <w:vAlign w:val="center"/>
+            <w:hideMark/>
+          </w:tcPr>
+          <w:p>
+            <w:r>
+              <w:t>Denial of Service</w:t>
+            </w:r>
+          </w:p>
+        </w:tc>
+        <w:tc>
+          <w:tcPr>
+            <w:tcW w:w="0" w:type="auto"/>
+            <w:vAlign w:val="center"/>
+            <w:hideMark/>
+          </w:tcPr>
+          <w:p>
+            <w:r>
+              <w:t xml:space="preserve">x = 1/0 → crash del </w:t>
+            </w:r>
+            <w:proofErr w:type="spellStart"/>
+            <w:r>
+              <w:t>programma</w:t>
+            </w:r>
+            <w:proofErr w:type="spellEnd"/>
+          </w:p>
+        </w:tc>
+      </w:tr>
+      <w:tr>
+        <w:trPr>
+          <w:tblCellSpacing w:w="15" w:type="dxa"/>
+        </w:trPr>
+        <w:tc>
+          <w:tcPr>
+            <w:tcW w:w="0" w:type="auto"/>
+            <w:vAlign w:val="center"/>
+            <w:hideMark/>
+          </w:tcPr>
+          <w:p>
+            <w:pPr>
+              <w:rPr>
+                <w:highlight w:val="red"/>
+              </w:rPr>
+            </w:pPr>
+            <w:proofErr w:type="spellStart"/>
+            <w:r>
+              <w:rPr>
+                <w:highlight w:val="red"/>
+              </w:rPr>
+              <w:t>Profonda</w:t>
+            </w:r>
+            <w:proofErr w:type="spellEnd"/>
+            <w:r>
+              <w:rPr>
+                <w:highlight w:val="red"/>
+              </w:rPr>
+              <w:t xml:space="preserve"> </w:t>
+            </w:r>
+            <w:proofErr w:type="spellStart"/>
+            <w:r>
+              <w:rPr>
+                <w:highlight w:val="red"/>
+              </w:rPr>
+              <w:t>annidazione</w:t>
+            </w:r>
+            <w:proofErr w:type="spellEnd"/>
+            <w:r>
+              <w:rPr>
+                <w:highlight w:val="red"/>
+              </w:rPr>
+              <w:t xml:space="preserve"> </w:t>
+            </w:r>
+            <w:proofErr w:type="spellStart"/>
+            <w:r>
+              <w:rPr>
+                <w:highlight w:val="red"/>
+              </w:rPr>
+              <w:t>logica</w:t>
+            </w:r>
+            <w:proofErr w:type="spellEnd"/>
+          </w:p>
+        </w:tc>
+        <w:tc>
+          <w:tcPr>
+            <w:tcW w:w="0" w:type="auto"/>
+            <w:vAlign w:val="center"/>
+            <w:hideMark/>
+          </w:tcPr>
+          <w:p>
+            <w:pPr>
+              <w:rPr>
+                <w:lang w:val="it-IT"/>
+              </w:rPr>
+            </w:pPr>
+            <w:r>
+              <w:rPr>
+                <w:lang w:val="it-IT"/>
+              </w:rPr>
+              <w:t>Rami if, while annidati senza controllo</w:t>
+            </w:r>
+          </w:p>
+        </w:tc>
+        <w:tc>
+          <w:tcPr>
+            <w:tcW w:w="0" w:type="auto"/>
+            <w:vAlign w:val="center"/>
+            <w:hideMark/>
+          </w:tcPr>
+          <w:p>
+            <w:proofErr w:type="spellStart"/>
+            <w:r>
+              <w:t>Codice</w:t>
+            </w:r>
+            <w:proofErr w:type="spellEnd"/>
+            <w:r>
+              <w:t xml:space="preserve"> fragile e </w:t>
+            </w:r>
+            <w:proofErr w:type="spellStart"/>
+            <w:r>
+              <w:t>rischioso</w:t>
+            </w:r>
+            <w:proofErr w:type="spellEnd"/>
+          </w:p>
+        </w:tc>
+        <w:tc>
+          <w:tcPr>
+            <w:tcW w:w="0" w:type="auto"/>
+            <w:vAlign w:val="center"/>
+            <w:hideMark/>
+          </w:tcPr>
+          <w:p>
+            <w:r>
+              <w:t>if x: if y: if z: if a: ...</w:t>
+            </w:r>
+          </w:p>
+        </w:tc>
+      </w:tr>
+      <w:tr>
+        <w:trPr>
+          <w:tblCellSpacing w:w="15" w:type="dxa"/>
+        </w:trPr>
+        <w:tc>
+          <w:tcPr>
+            <w:tcW w:w="0" w:type="auto"/>
+            <w:vAlign w:val="center"/>
+            <w:hideMark/>
+          </w:tcPr>
+          <w:p>
+            <w:pPr>
+              <w:rPr>
+                <w:highlight w:val="red"/>
+              </w:rPr>
+            </w:pPr>
+            <w:proofErr w:type="spellStart"/>
+            <w:r>
+              <w:rPr>
+                <w:highlight w:val="red"/>
+              </w:rPr>
+              <w:t>Flusso</w:t>
+            </w:r>
+            <w:proofErr w:type="spellEnd"/>
+            <w:r>
+              <w:rPr>
+                <w:highlight w:val="red"/>
+              </w:rPr>
+              <w:t xml:space="preserve"> input → </w:t>
+            </w:r>
+            <w:proofErr w:type="gramStart"/>
+            <w:r>
+              <w:rPr>
+                <w:highlight w:val="red"/>
+              </w:rPr>
+              <w:t>exec(</w:t>
+            </w:r>
+            <w:proofErr w:type="gramEnd"/>
+            <w:r>
+              <w:rPr>
+                <w:highlight w:val="red"/>
+              </w:rPr>
+              <w:t>)</w:t>
+            </w:r>
+          </w:p>
+        </w:tc>
+        <w:tc>
+          <w:tcPr>
+            <w:tcW w:w="0" w:type="auto"/>
+            <w:vAlign w:val="center"/>
+            <w:hideMark/>
+          </w:tcPr>
+          <w:p>
+            <w:pPr>
+              <w:rPr>
+                <w:lang w:val="it-IT"/>
+              </w:rPr>
+            </w:pPr>
+            <w:r>
+              <w:rPr>
+                <w:lang w:val="it-IT"/>
+              </w:rPr>
+              <w:t>Dati da utente usati in funzioni critiche</w:t>
+            </w:r>
+          </w:p>
+        </w:tc>
+        <w:tc>
+          <w:tcPr>
+            <w:tcW w:w="0" w:type="auto"/>
+            <w:vAlign w:val="center"/>
+            <w:hideMark/>
+          </w:tcPr>
+          <w:p>
+            <w:r>
+              <w:t>Tainted Flow → RCE</w:t>
+            </w:r>
+          </w:p>
+        </w:tc>
+        <w:tc>
+          <w:tcPr>
+            <w:tcW w:w="0" w:type="auto"/>
+            <w:vAlign w:val="center"/>
+            <w:hideMark/>
+          </w:tcPr>
+          <w:p>
+            <w:r>
+              <w:t xml:space="preserve">x = </w:t>
+            </w:r>
+            <w:proofErr w:type="gramStart"/>
+            <w:r>
+              <w:t>input(</w:t>
+            </w:r>
+            <w:proofErr w:type="gramEnd"/>
+            <w:r>
+              <w:t>); exec(x) → __import__('</w:t>
+            </w:r>
+            <w:proofErr w:type="spellStart"/>
+            <w:r>
+              <w:t>os</w:t>
+            </w:r>
+            <w:proofErr w:type="spellEnd"/>
+            <w:r>
+              <w:t>'</w:t>
+            </w:r>
+            <w:proofErr w:type="gramStart"/>
+            <w:r>
+              <w:t>).system</w:t>
+            </w:r>
+            <w:proofErr w:type="gramEnd"/>
+            <w:r>
+              <w:t>('ls')</w:t>
+            </w:r>
+          </w:p>
+        </w:tc>
+      </w:tr>
+      <w:tr>
+        <w:trPr>
+          <w:tblCellSpacing w:w="15" w:type="dxa"/>
+        </w:trPr>
+        <w:tc>
+          <w:tcPr>
+            <w:tcW w:w="0" w:type="auto"/>
+            <w:vAlign w:val="center"/>
+            <w:hideMark/>
+          </w:tcPr>
+          <w:p>
+            <w:pPr>
+              <w:rPr>
+                <w:highlight w:val="red"/>
+              </w:rPr>
+            </w:pPr>
+            <w:proofErr w:type="spellStart"/>
+            <w:r>
+              <w:rPr>
+                <w:highlight w:val="red"/>
+              </w:rPr>
+              <w:t>request.GET</w:t>
+            </w:r>
+            <w:proofErr w:type="spellEnd"/>
+            <w:r>
+              <w:rPr>
+                <w:highlight w:val="red"/>
+              </w:rPr>
+              <w:t xml:space="preserve">["x"] </w:t>
+            </w:r>
+            <w:proofErr w:type="spellStart"/>
+            <w:r>
+              <w:rPr>
+                <w:highlight w:val="red"/>
+              </w:rPr>
+              <w:t>diretto</w:t>
+            </w:r>
+            <w:proofErr w:type="spellEnd"/>
+          </w:p>
+        </w:tc>
+        <w:tc>
+          <w:tcPr>
+            <w:tcW w:w="0" w:type="auto"/>
+            <w:vAlign w:val="center"/>
+            <w:hideMark/>
+          </w:tcPr>
+          <w:p>
+            <w:pPr>
+              <w:rPr>
+                <w:lang w:val="it-IT"/>
+              </w:rPr>
+            </w:pPr>
+            <w:r>
+              <w:rPr>
+                <w:lang w:val="it-IT"/>
+              </w:rPr>
+              <w:t>Parametro HTTP usato senza sanificazione</w:t>
+            </w:r>
+          </w:p>
+        </w:tc>
+        <w:tc>
+          <w:tcPr>
+            <w:tcW w:w="0" w:type="auto"/>
+            <w:vAlign w:val="center"/>
+            <w:hideMark/>
+          </w:tcPr>
+          <w:p>
+            <w:r>
+              <w:t>Web Parameter Injection</w:t>
+            </w:r>
+          </w:p>
+        </w:tc>
+        <w:tc>
+          <w:tcPr>
+            <w:tcW w:w="0" w:type="auto"/>
+            <w:vAlign w:val="center"/>
+            <w:hideMark/>
+          </w:tcPr>
+          <w:p>
+            <w:proofErr w:type="spellStart"/>
+            <w:proofErr w:type="gramStart"/>
+            <w:r>
+              <w:t>os.system</w:t>
+            </w:r>
+            <w:proofErr w:type="spellEnd"/>
+            <w:proofErr w:type="gramEnd"/>
+            <w:r>
+              <w:t xml:space="preserve">("ls " + </w:t>
+            </w:r>
+            <w:proofErr w:type="spellStart"/>
+            <w:r>
+              <w:t>request.GET</w:t>
+            </w:r>
+            <w:proofErr w:type="spellEnd"/>
+            <w:r>
+              <w:t>["path"])</w:t>
+            </w:r>
+          </w:p>
+        </w:tc>
+      </w:tr>
+      <w:tr>
+        <w:trPr>
+          <w:tblCellSpacing w:w="15" w:type="dxa"/>
+        </w:trPr>
+        <w:tc>
+          <w:tcPr>
+            <w:tcW w:w="0" w:type="auto"/>
+            <w:vAlign w:val="center"/>
+            <w:hideMark/>
+          </w:tcPr>
+          <w:p>
+            <w:pPr>
+              <w:rPr>
+                <w:highlight w:val="red"/>
+              </w:rPr>
+            </w:pPr>
+            <w:proofErr w:type="spellStart"/>
+            <w:r>
+              <w:rPr>
+                <w:highlight w:val="red"/>
+              </w:rPr>
+              <w:t>Variabile</w:t>
+            </w:r>
+            <w:proofErr w:type="spellEnd"/>
+            <w:r>
+              <w:rPr>
+                <w:highlight w:val="red"/>
+              </w:rPr>
+              <w:t xml:space="preserve"> non </w:t>
+            </w:r>
+            <w:proofErr w:type="spellStart"/>
+            <w:r>
+              <w:rPr>
+                <w:highlight w:val="red"/>
+              </w:rPr>
+              <w:t>inizializzata</w:t>
+            </w:r>
+            <w:proofErr w:type="spellEnd"/>
+          </w:p>
+        </w:tc>
+        <w:tc>
+          <w:tcPr>
+            <w:tcW w:w="0" w:type="auto"/>
+            <w:vAlign w:val="center"/>
+            <w:hideMark/>
+          </w:tcPr>
+          <w:p>
+            <w:pPr>
+              <w:rPr>
+                <w:lang w:val="it-IT"/>
+              </w:rPr>
+            </w:pPr>
+            <w:r>
+              <w:rPr>
+                <w:lang w:val="it-IT"/>
+              </w:rPr>
+              <w:t>Uso di variabile prima di assegnarla</w:t>
+            </w:r>
+          </w:p>
+        </w:tc>
+        <w:tc>
+          <w:tcPr>
+            <w:tcW w:w="0" w:type="auto"/>
+            <w:vAlign w:val="center"/>
+            <w:hideMark/>
+          </w:tcPr>
+          <w:p>
+            <w:r>
+              <w:t>Crash a runtime</w:t>
+            </w:r>
+          </w:p>
+        </w:tc>
+        <w:tc>
+          <w:tcPr>
+            <w:tcW w:w="0" w:type="auto"/>
+            <w:vAlign w:val="center"/>
+            <w:hideMark/>
+          </w:tcPr>
+          <w:p>
+            <w:r>
+              <w:t xml:space="preserve">if x &gt; 10: print(y) → </w:t>
+            </w:r>
+            <w:proofErr w:type="spellStart"/>
+            <w:r>
+              <w:t>NameError</w:t>
+            </w:r>
+            <w:proofErr w:type="spellEnd"/>
+            <w:r>
+              <w:t>: y is not defined</w:t>
             </w:r>
           </w:p>
         </w:tc>
       </w:tr>
     </w:tbl>
-    <w:p>
-      <w:pPr>
-        <w:rPr>
-          <w:lang w:val="it-IT"/>
-        </w:rPr>
-      </w:pPr>
-    </w:p>
-    <w:p>
-      <w:pPr>
-        <w:rPr>
-          <w:lang w:val="it-IT"/>
-        </w:rPr>
-      </w:pPr>
-    </w:p>
+    <w:p/>
+    <w:p/>
     <w:sectPr>
       <w:pgSz w:w="11906" w:h="16838"/>
       <w:pgMar w:top="1440" w:right="1440" w:bottom="1440" w:left="1440" w:header="708" w:footer="708" w:gutter="0"/>

</xml_diff>

<commit_message>
Corrected documentation to align with previous commit
</commit_message>
<xml_diff>
--- a/Progetto CodeStresser.docx
+++ b/Progetto CodeStresser.docx
@@ -178,7 +178,13 @@
               <w:rPr>
                 <w:lang w:val="it-IT"/>
               </w:rPr>
-              <w:t>Parser</w:t>
+              <w:t>Analizzatore Statico</w:t>
+            </w:r>
+            <w:r>
+              <w:rPr>
+                <w:lang w:val="it-IT"/>
+              </w:rPr>
+              <w:t xml:space="preserve"> </w:t>
             </w:r>
           </w:p>
         </w:tc>
@@ -196,13 +202,13 @@
               <w:rPr>
                 <w:lang w:val="it-IT"/>
               </w:rPr>
-              <w:t>Fai il parsing del codice in AST (Abstract Syntax Tree)</w:t>
+              <w:t xml:space="preserve">Fa il parsing del codice in AST. </w:t>
             </w:r>
             <w:r>
               <w:rPr>
                 <w:lang w:val="it-IT"/>
               </w:rPr>
-              <w:t>.</w:t>
+              <w:t>Elabora l’AST per identificare pattern di vulnerabilità noti. Estrae feature semantiche rilevanti (es. chiamate pericolose, flussi di input non sanitizzati) e costruisce un vettore di caratteristiche per ciascun frammento di codice.</w:t>
             </w:r>
           </w:p>
         </w:tc>
@@ -222,13 +228,7 @@
               <w:rPr>
                 <w:lang w:val="it-IT"/>
               </w:rPr>
-              <w:t>Analizzatore Statico</w:t>
-            </w:r>
-            <w:r>
-              <w:rPr>
-                <w:lang w:val="it-IT"/>
-              </w:rPr>
-              <w:t xml:space="preserve"> </w:t>
+              <w:t>Modello di Machine Learning</w:t>
             </w:r>
           </w:p>
         </w:tc>
@@ -246,7 +246,7 @@
               <w:rPr>
                 <w:lang w:val="it-IT"/>
               </w:rPr>
-              <w:t>Elabora l’AST e il CFG per identificare pattern di vulnerabilità noti. Estrae feature semantiche rilevanti (es. chiamate pericolose, flussi di input non sanitizzati) e costruisce un vettore di caratteristiche per ciascun frammento di codice.</w:t>
+              <w:t>Riceve i vettori di feature dall’analizzatore statico e predice la probabilità di vulnerabilità tramite classificatori (es. Random Forest, GNN, LSTM). Restituisce tipo di vulnerabilità, punteggio di confidenza e metadati associati.</w:t>
             </w:r>
           </w:p>
         </w:tc>
@@ -266,7 +266,7 @@
               <w:rPr>
                 <w:lang w:val="it-IT"/>
               </w:rPr>
-              <w:t>Modello di Machine Learning</w:t>
+              <w:t>Generatore del report</w:t>
             </w:r>
           </w:p>
         </w:tc>
@@ -284,44 +284,6 @@
               <w:rPr>
                 <w:lang w:val="it-IT"/>
               </w:rPr>
-              <w:t>Riceve i vettori di feature dall’analizzatore statico e predice la probabilità di vulnerabilità tramite classificatori (es. Random Forest, GNN, LSTM). Restituisce tipo di vulnerabilità, punteggio di confidenza e metadati associati.</w:t>
-            </w:r>
-          </w:p>
-        </w:tc>
-      </w:tr>
-      <w:tr>
-        <w:tc>
-          <w:tcPr>
-            <w:tcW w:w="3005" w:type="dxa"/>
-          </w:tcPr>
-          <w:p>
-            <w:pPr>
-              <w:rPr>
-                <w:lang w:val="it-IT"/>
-              </w:rPr>
-            </w:pPr>
-            <w:r>
-              <w:rPr>
-                <w:lang w:val="it-IT"/>
-              </w:rPr>
-              <w:t>Generatore del report</w:t>
-            </w:r>
-          </w:p>
-        </w:tc>
-        <w:tc>
-          <w:tcPr>
-            <w:tcW w:w="6488" w:type="dxa"/>
-          </w:tcPr>
-          <w:p>
-            <w:pPr>
-              <w:rPr>
-                <w:lang w:val="it-IT"/>
-              </w:rPr>
-            </w:pPr>
-            <w:r>
-              <w:rPr>
-                <w:lang w:val="it-IT"/>
-              </w:rPr>
               <w:t>Genera il report</w:t>
             </w:r>
             <w:r>
@@ -399,190 +361,6 @@
         <w:rPr>
           <w:lang w:val="it-IT"/>
         </w:rPr>
-        <w:t>Parser</w:t>
-      </w:r>
-    </w:p>
-    <w:p>
-      <w:pPr>
-        <w:rPr>
-          <w:lang w:val="it-IT"/>
-        </w:rPr>
-      </w:pPr>
-      <w:r>
-        <w:rPr>
-          <w:lang w:val="it-IT"/>
-        </w:rPr>
-        <w:t>Utilizza l’output del lettore del codice per generare un Abstract Syntax Tree.</w:t>
-      </w:r>
-      <w:r>
-        <w:rPr>
-          <w:lang w:val="it-IT"/>
-        </w:rPr>
-        <w:br/>
-      </w:r>
-      <w:r>
-        <w:rPr>
-          <w:lang w:val="it-IT"/>
-        </w:rPr>
-        <w:t xml:space="preserve">Un </w:t>
-      </w:r>
-      <w:r>
-        <w:rPr>
-          <w:b/>
-          <w:bCs/>
-          <w:lang w:val="it-IT"/>
-        </w:rPr>
-        <w:t>Abstract Syntax Tree (AST)</w:t>
-      </w:r>
-      <w:r>
-        <w:rPr>
-          <w:lang w:val="it-IT"/>
-        </w:rPr>
-        <w:t xml:space="preserve"> è una rappresentazione strutturata e gerarchica del </w:t>
-      </w:r>
-      <w:r>
-        <w:rPr>
-          <w:b/>
-          <w:bCs/>
-          <w:lang w:val="it-IT"/>
-        </w:rPr>
-        <w:t>significato sintattico di un codice sorgente</w:t>
-      </w:r>
-      <w:r>
-        <w:rPr>
-          <w:lang w:val="it-IT"/>
-        </w:rPr>
-        <w:t>, senza includere dettagli inutili della sintassi (come parentesi o punteggiatura).</w:t>
-      </w:r>
-    </w:p>
-    <w:p>
-      <w:pPr>
-        <w:rPr>
-          <w:lang w:val="it-IT"/>
-        </w:rPr>
-      </w:pPr>
-      <w:r>
-        <w:rPr>
-          <w:noProof/>
-          <w:lang w:val="it-IT"/>
-        </w:rPr>
-        <w:lastRenderedPageBreak/>
-        <w:drawing>
-          <wp:inline distT="0" distB="0" distL="0" distR="0" wp14:anchorId="59EE4AF2" wp14:editId="0902A913">
-            <wp:extent cx="5731510" cy="3123565"/>
-            <wp:effectExtent l="0" t="0" r="2540" b="635"/>
-            <wp:docPr id="1728223203" name="Picture 1" descr="A screenshot of a computer&#10;&#10;AI-generated content may be incorrect."/>
-            <wp:cNvGraphicFramePr>
-              <a:graphicFrameLocks xmlns:a="http://schemas.openxmlformats.org/drawingml/2006/main" noChangeAspect="1"/>
-            </wp:cNvGraphicFramePr>
-            <a:graphic xmlns:a="http://schemas.openxmlformats.org/drawingml/2006/main">
-              <a:graphicData uri="http://schemas.openxmlformats.org/drawingml/2006/picture">
-                <pic:pic xmlns:pic="http://schemas.openxmlformats.org/drawingml/2006/picture">
-                  <pic:nvPicPr>
-                    <pic:cNvPr id="1728223203" name="Picture 1" descr="A screenshot of a computer&#10;&#10;AI-generated content may be incorrect."/>
-                    <pic:cNvPicPr/>
-                  </pic:nvPicPr>
-                  <pic:blipFill>
-                    <a:blip r:embed="rId5"/>
-                    <a:stretch>
-                      <a:fillRect/>
-                    </a:stretch>
-                  </pic:blipFill>
-                  <pic:spPr>
-                    <a:xfrm>
-                      <a:off x="0" y="0"/>
-                      <a:ext cx="5731510" cy="3123565"/>
-                    </a:xfrm>
-                    <a:prstGeom prst="rect">
-                      <a:avLst/>
-                    </a:prstGeom>
-                  </pic:spPr>
-                </pic:pic>
-              </a:graphicData>
-            </a:graphic>
-          </wp:inline>
-        </w:drawing>
-      </w:r>
-    </w:p>
-    <w:p>
-      <w:pPr>
-        <w:rPr>
-          <w:lang w:val="it-IT"/>
-        </w:rPr>
-      </w:pPr>
-      <w:r>
-        <w:rPr>
-          <w:lang w:val="it-IT"/>
-        </w:rPr>
-        <w:t>Il modulo utilizzerà la libreria “ast” di python per la trasformazione in Abstract Syntax Tree.</w:t>
-      </w:r>
-    </w:p>
-    <w:p>
-      <w:pPr>
-        <w:rPr>
-          <w:lang w:val="it-IT"/>
-        </w:rPr>
-      </w:pPr>
-      <w:r>
-        <w:rPr>
-          <w:noProof/>
-          <w:lang w:val="it-IT"/>
-        </w:rPr>
-        <w:drawing>
-          <wp:inline distT="0" distB="0" distL="0" distR="0" wp14:anchorId="64C37FB8" wp14:editId="76408EA3">
-            <wp:extent cx="5731510" cy="2856865"/>
-            <wp:effectExtent l="0" t="0" r="2540" b="635"/>
-            <wp:docPr id="2024980421" name="Picture 1" descr="A screenshot of a computer program&#10;&#10;AI-generated content may be incorrect."/>
-            <wp:cNvGraphicFramePr>
-              <a:graphicFrameLocks xmlns:a="http://schemas.openxmlformats.org/drawingml/2006/main" noChangeAspect="1"/>
-            </wp:cNvGraphicFramePr>
-            <a:graphic xmlns:a="http://schemas.openxmlformats.org/drawingml/2006/main">
-              <a:graphicData uri="http://schemas.openxmlformats.org/drawingml/2006/picture">
-                <pic:pic xmlns:pic="http://schemas.openxmlformats.org/drawingml/2006/picture">
-                  <pic:nvPicPr>
-                    <pic:cNvPr id="2024980421" name="Picture 1" descr="A screenshot of a computer program&#10;&#10;AI-generated content may be incorrect."/>
-                    <pic:cNvPicPr/>
-                  </pic:nvPicPr>
-                  <pic:blipFill>
-                    <a:blip r:embed="rId6"/>
-                    <a:stretch>
-                      <a:fillRect/>
-                    </a:stretch>
-                  </pic:blipFill>
-                  <pic:spPr>
-                    <a:xfrm>
-                      <a:off x="0" y="0"/>
-                      <a:ext cx="5731510" cy="2856865"/>
-                    </a:xfrm>
-                    <a:prstGeom prst="rect">
-                      <a:avLst/>
-                    </a:prstGeom>
-                  </pic:spPr>
-                </pic:pic>
-              </a:graphicData>
-            </a:graphic>
-          </wp:inline>
-        </w:drawing>
-      </w:r>
-    </w:p>
-    <w:p>
-      <w:pPr>
-        <w:rPr>
-          <w:lang w:val="it-IT"/>
-        </w:rPr>
-      </w:pPr>
-    </w:p>
-    <w:p>
-      <w:pPr>
-        <w:pStyle w:val="Heading3"/>
-        <w:rPr>
-          <w:lang w:val="it-IT"/>
-        </w:rPr>
-      </w:pPr>
-      <w:r>
-        <w:rPr>
-          <w:lang w:val="it-IT"/>
-        </w:rPr>
         <w:t>Analizzatore Statico</w:t>
       </w:r>
       <w:r>
@@ -602,19 +380,19 @@
         <w:rPr>
           <w:lang w:val="it-IT"/>
         </w:rPr>
-        <w:t>L’Analizzatore Statico è responsabile dell’identificazione di pattern di codice potenzialmente vulnerabili a partire dall</w:t>
-      </w:r>
-      <w:r>
-        <w:rPr>
-          <w:lang w:val="it-IT"/>
-        </w:rPr>
-        <w:t>’AST</w:t>
-      </w:r>
-      <w:r>
-        <w:rPr>
-          <w:lang w:val="it-IT"/>
-        </w:rPr>
-        <w:t xml:space="preserve">. Questo modulo non esegue il codice, ma applica tecniche di analisi statica per estrarre </w:t>
+        <w:t>L’Analizzatore Statico</w:t>
+      </w:r>
+      <w:r>
+        <w:rPr>
+          <w:lang w:val="it-IT"/>
+        </w:rPr>
+        <w:t xml:space="preserve"> produce l’AST a partire dal codice ed</w:t>
+      </w:r>
+      <w:r>
+        <w:rPr>
+          <w:lang w:val="it-IT"/>
+        </w:rPr>
+        <w:t xml:space="preserve"> è responsabile dell’identificazione di pattern di codice potenzialmente vulnerabili. Questo modulo non esegue il codice, ma applica tecniche di analisi statica per estrarre </w:t>
       </w:r>
       <w:r>
         <w:rPr>
@@ -738,7 +516,6 @@
         <w:rPr>
           <w:lang w:val="it-IT"/>
         </w:rPr>
-        <w:lastRenderedPageBreak/>
         <w:t>Rilevamento di costrutti privi di validazione degli input</w:t>
       </w:r>
     </w:p>
@@ -775,6 +552,7 @@
         <w:rPr>
           <w:lang w:val="it-IT"/>
         </w:rPr>
+        <w:lastRenderedPageBreak/>
         <w:t xml:space="preserve">Tracciamento del flusso da </w:t>
       </w:r>
       <w:r>
@@ -1325,7 +1103,6 @@
           <w:bCs/>
           <w:lang w:val="it-IT"/>
         </w:rPr>
-        <w:lastRenderedPageBreak/>
         <w:t>Punteggio di confidenza</w:t>
       </w:r>
       <w:r>
@@ -1372,6 +1149,7 @@
           <w:b/>
           <w:bCs/>
         </w:rPr>
+        <w:lastRenderedPageBreak/>
         <w:t xml:space="preserve">Supporto </w:t>
       </w:r>
       <w:proofErr w:type="gramStart"/>
@@ -2059,7 +1837,6 @@
         <w:rPr>
           <w:lang w:val="it-IT"/>
         </w:rPr>
-        <w:lastRenderedPageBreak/>
         <w:t>Includere snippet di codice per maggiore contesto.</w:t>
       </w:r>
     </w:p>
@@ -2093,6 +1870,7 @@
           <w:b/>
           <w:bCs/>
         </w:rPr>
+        <w:lastRenderedPageBreak/>
         <w:t>Formattazione</w:t>
       </w:r>
       <w:proofErr w:type="spellEnd"/>
@@ -2960,7 +2738,6 @@
               <w:rPr>
                 <w:highlight w:val="red"/>
               </w:rPr>
-              <w:lastRenderedPageBreak/>
               <w:t>pickle.load</w:t>
             </w:r>
             <w:proofErr w:type="spellEnd"/>
@@ -3048,6 +2825,7 @@
               <w:rPr>
                 <w:highlight w:val="red"/>
               </w:rPr>
+              <w:lastRenderedPageBreak/>
               <w:t>strcpy</w:t>
             </w:r>
             <w:proofErr w:type="spellEnd"/>

</xml_diff>

<commit_message>
Grammatical correction of documentation
</commit_message>
<xml_diff>
--- a/Progetto CodeStresser.docx
+++ b/Progetto CodeStresser.docx
@@ -417,9 +417,11 @@
           <w:bCs/>
         </w:rPr>
       </w:pPr>
+      <w:proofErr w:type="spellStart"/>
       <w:r>
         <w:t>Funzionalità</w:t>
       </w:r>
+      <w:proofErr w:type="spellEnd"/>
       <w:r>
         <w:rPr>
           <w:b/>
@@ -427,9 +429,11 @@
         </w:rPr>
         <w:t xml:space="preserve"> </w:t>
       </w:r>
+      <w:proofErr w:type="spellStart"/>
       <w:r>
         <w:t>Principali</w:t>
       </w:r>
+      <w:proofErr w:type="spellEnd"/>
     </w:p>
     <w:p>
       <w:pPr>
@@ -438,13 +442,31 @@
           <w:numId w:val="1"/>
         </w:numPr>
       </w:pPr>
+      <w:proofErr w:type="spellStart"/>
       <w:r>
         <w:rPr>
           <w:b/>
           <w:bCs/>
         </w:rPr>
-        <w:t>Estrazione di Pattern a Rischio</w:t>
-      </w:r>
+        <w:t>Estrazione</w:t>
+      </w:r>
+      <w:proofErr w:type="spellEnd"/>
+      <w:r>
+        <w:rPr>
+          <w:b/>
+          <w:bCs/>
+        </w:rPr>
+        <w:t xml:space="preserve"> di Pattern a </w:t>
+      </w:r>
+      <w:proofErr w:type="spellStart"/>
+      <w:r>
+        <w:rPr>
+          <w:b/>
+          <w:bCs/>
+        </w:rPr>
+        <w:t>Rischio</w:t>
+      </w:r>
+      <w:proofErr w:type="spellEnd"/>
     </w:p>
     <w:p>
       <w:pPr>
@@ -586,13 +608,31 @@
           <w:numId w:val="1"/>
         </w:numPr>
       </w:pPr>
+      <w:proofErr w:type="spellStart"/>
       <w:r>
         <w:rPr>
           <w:b/>
           <w:bCs/>
         </w:rPr>
-        <w:t>Metriche di Sicurezza</w:t>
-      </w:r>
+        <w:t>Metriche</w:t>
+      </w:r>
+      <w:proofErr w:type="spellEnd"/>
+      <w:r>
+        <w:rPr>
+          <w:b/>
+          <w:bCs/>
+        </w:rPr>
+        <w:t xml:space="preserve"> di </w:t>
+      </w:r>
+      <w:proofErr w:type="spellStart"/>
+      <w:r>
+        <w:rPr>
+          <w:b/>
+          <w:bCs/>
+        </w:rPr>
+        <w:t>Sicurezza</w:t>
+      </w:r>
+      <w:proofErr w:type="spellEnd"/>
     </w:p>
     <w:p>
       <w:pPr>
@@ -601,9 +641,27 @@
           <w:numId w:val="1"/>
         </w:numPr>
       </w:pPr>
-      <w:r>
-        <w:t>Conteggio di funzioni non sicure</w:t>
-      </w:r>
+      <w:proofErr w:type="spellStart"/>
+      <w:r>
+        <w:t>Conteggio</w:t>
+      </w:r>
+      <w:proofErr w:type="spellEnd"/>
+      <w:r>
+        <w:t xml:space="preserve"> di </w:t>
+      </w:r>
+      <w:proofErr w:type="spellStart"/>
+      <w:r>
+        <w:t>funzioni</w:t>
+      </w:r>
+      <w:proofErr w:type="spellEnd"/>
+      <w:r>
+        <w:t xml:space="preserve"> non </w:t>
+      </w:r>
+      <w:proofErr w:type="spellStart"/>
+      <w:r>
+        <w:t>sicure</w:t>
+      </w:r>
+      <w:proofErr w:type="spellEnd"/>
     </w:p>
     <w:p>
       <w:pPr>
@@ -674,8 +732,45 @@
         </w:rPr>
         <w:t xml:space="preserve">, una rappresentazione numerica e/o simbolica del codice, pronta per il modello ML. </w:t>
       </w:r>
-      <w:r>
-        <w:t>Inoltre, può generare metadati utili come:</w:t>
+      <w:proofErr w:type="spellStart"/>
+      <w:r>
+        <w:t>Inoltre</w:t>
+      </w:r>
+      <w:proofErr w:type="spellEnd"/>
+      <w:r>
+        <w:t xml:space="preserve">, </w:t>
+      </w:r>
+      <w:proofErr w:type="spellStart"/>
+      <w:r>
+        <w:t>può</w:t>
+      </w:r>
+      <w:proofErr w:type="spellEnd"/>
+      <w:r>
+        <w:t xml:space="preserve"> </w:t>
+      </w:r>
+      <w:proofErr w:type="spellStart"/>
+      <w:r>
+        <w:t>generare</w:t>
+      </w:r>
+      <w:proofErr w:type="spellEnd"/>
+      <w:r>
+        <w:t xml:space="preserve"> </w:t>
+      </w:r>
+      <w:proofErr w:type="spellStart"/>
+      <w:r>
+        <w:t>metadati</w:t>
+      </w:r>
+      <w:proofErr w:type="spellEnd"/>
+      <w:r>
+        <w:t xml:space="preserve"> </w:t>
+      </w:r>
+      <w:proofErr w:type="spellStart"/>
+      <w:r>
+        <w:t>utili</w:t>
+      </w:r>
+      <w:proofErr w:type="spellEnd"/>
+      <w:r>
+        <w:t xml:space="preserve"> come:</w:t>
       </w:r>
     </w:p>
     <w:p>
@@ -702,9 +797,27 @@
           <w:numId w:val="2"/>
         </w:numPr>
       </w:pPr>
-      <w:r>
-        <w:t>Numero di righe analizzate</w:t>
-      </w:r>
+      <w:proofErr w:type="spellStart"/>
+      <w:r>
+        <w:t>Numero</w:t>
+      </w:r>
+      <w:proofErr w:type="spellEnd"/>
+      <w:r>
+        <w:t xml:space="preserve"> di </w:t>
+      </w:r>
+      <w:proofErr w:type="spellStart"/>
+      <w:r>
+        <w:t>righe</w:t>
+      </w:r>
+      <w:proofErr w:type="spellEnd"/>
+      <w:r>
+        <w:t xml:space="preserve"> </w:t>
+      </w:r>
+      <w:proofErr w:type="spellStart"/>
+      <w:r>
+        <w:t>analizzate</w:t>
+      </w:r>
+      <w:proofErr w:type="spellEnd"/>
     </w:p>
     <w:p>
       <w:pPr>
@@ -776,9 +889,19 @@
       <w:pPr>
         <w:pStyle w:val="Heading4"/>
       </w:pPr>
-      <w:r>
-        <w:t>Funzionalità Principali</w:t>
-      </w:r>
+      <w:proofErr w:type="spellStart"/>
+      <w:r>
+        <w:t>Funzionalità</w:t>
+      </w:r>
+      <w:proofErr w:type="spellEnd"/>
+      <w:r>
+        <w:t xml:space="preserve"> </w:t>
+      </w:r>
+      <w:proofErr w:type="spellStart"/>
+      <w:r>
+        <w:t>Principali</w:t>
+      </w:r>
+      <w:proofErr w:type="spellEnd"/>
     </w:p>
     <w:p>
       <w:pPr>
@@ -787,6 +910,7 @@
           <w:numId w:val="5"/>
         </w:numPr>
       </w:pPr>
+      <w:proofErr w:type="spellStart"/>
       <w:r>
         <w:rPr>
           <w:b/>
@@ -794,6 +918,7 @@
         </w:rPr>
         <w:t>Addestramento</w:t>
       </w:r>
+      <w:proofErr w:type="spellEnd"/>
     </w:p>
     <w:p>
       <w:pPr>
@@ -819,8 +944,13 @@
           <w:numId w:val="5"/>
         </w:numPr>
       </w:pPr>
-      <w:r>
-        <w:t>Esempi di dataset:</w:t>
+      <w:proofErr w:type="spellStart"/>
+      <w:r>
+        <w:t>Esempi</w:t>
+      </w:r>
+      <w:proofErr w:type="spellEnd"/>
+      <w:r>
+        <w:t xml:space="preserve"> di dataset:</w:t>
       </w:r>
     </w:p>
     <w:p>
@@ -908,6 +1038,7 @@
           <w:numId w:val="5"/>
         </w:numPr>
       </w:pPr>
+      <w:proofErr w:type="spellStart"/>
       <w:r>
         <w:rPr>
           <w:b/>
@@ -915,6 +1046,7 @@
         </w:rPr>
         <w:t>Predizione</w:t>
       </w:r>
+      <w:proofErr w:type="spellEnd"/>
     </w:p>
     <w:p>
       <w:pPr>
@@ -1021,7 +1153,39 @@
           <w:bCs/>
         </w:rPr>
         <w:lastRenderedPageBreak/>
-        <w:t>Supporto Multi-classe (opzionale)</w:t>
+        <w:t>Supporto Multi-</w:t>
+      </w:r>
+      <w:proofErr w:type="spellStart"/>
+      <w:r>
+        <w:rPr>
+          <w:b/>
+          <w:bCs/>
+        </w:rPr>
+        <w:t>classe</w:t>
+      </w:r>
+      <w:proofErr w:type="spellEnd"/>
+      <w:r>
+        <w:rPr>
+          <w:b/>
+          <w:bCs/>
+        </w:rPr>
+        <w:t xml:space="preserve"> (</w:t>
+      </w:r>
+      <w:proofErr w:type="spellStart"/>
+      <w:r>
+        <w:rPr>
+          <w:b/>
+          <w:bCs/>
+        </w:rPr>
+        <w:t>opzionale</w:t>
+      </w:r>
+      <w:proofErr w:type="spellEnd"/>
+      <w:r>
+        <w:rPr>
+          <w:b/>
+          <w:bCs/>
+        </w:rPr>
+        <w:t>)</w:t>
       </w:r>
     </w:p>
     <w:p>
@@ -1045,9 +1209,19 @@
       <w:pPr>
         <w:pStyle w:val="Heading4"/>
       </w:pPr>
-      <w:r>
-        <w:t>Tecnologie e Algoritmi</w:t>
-      </w:r>
+      <w:proofErr w:type="spellStart"/>
+      <w:r>
+        <w:t>Tecnologie</w:t>
+      </w:r>
+      <w:proofErr w:type="spellEnd"/>
+      <w:r>
+        <w:t xml:space="preserve"> e </w:t>
+      </w:r>
+      <w:proofErr w:type="spellStart"/>
+      <w:r>
+        <w:t>Algoritmi</w:t>
+      </w:r>
+      <w:proofErr w:type="spellEnd"/>
     </w:p>
     <w:p>
       <w:pPr>
@@ -1091,6 +1265,7 @@
       <w:r>
         <w:t xml:space="preserve">, </w:t>
       </w:r>
+      <w:proofErr w:type="spellStart"/>
       <w:r>
         <w:rPr>
           <w:b/>
@@ -1098,6 +1273,7 @@
         </w:rPr>
         <w:t>XGBoost</w:t>
       </w:r>
+      <w:proofErr w:type="spellEnd"/>
       <w:r>
         <w:t xml:space="preserve">, </w:t>
       </w:r>
@@ -1133,8 +1309,13 @@
           <w:numId w:val="6"/>
         </w:numPr>
       </w:pPr>
-      <w:r>
-        <w:t xml:space="preserve">Implementabili con </w:t>
+      <w:proofErr w:type="spellStart"/>
+      <w:r>
+        <w:t>Implementabili</w:t>
+      </w:r>
+      <w:proofErr w:type="spellEnd"/>
+      <w:r>
+        <w:t xml:space="preserve"> con </w:t>
       </w:r>
       <w:r>
         <w:rPr>
@@ -1146,6 +1327,7 @@
       <w:r>
         <w:t xml:space="preserve">, </w:t>
       </w:r>
+      <w:proofErr w:type="spellStart"/>
       <w:r>
         <w:rPr>
           <w:b/>
@@ -1153,6 +1335,7 @@
         </w:rPr>
         <w:t>LightGBM</w:t>
       </w:r>
+      <w:proofErr w:type="spellEnd"/>
     </w:p>
     <w:p>
       <w:pPr>
@@ -1161,12 +1344,21 @@
           <w:numId w:val="6"/>
         </w:numPr>
       </w:pPr>
+      <w:proofErr w:type="spellStart"/>
       <w:r>
         <w:rPr>
           <w:b/>
           <w:bCs/>
         </w:rPr>
-        <w:t>Algoritmi Sequenziali (token stream)</w:t>
+        <w:t>Algoritmi</w:t>
+      </w:r>
+      <w:proofErr w:type="spellEnd"/>
+      <w:r>
+        <w:rPr>
+          <w:b/>
+          <w:bCs/>
+        </w:rPr>
+        <w:t xml:space="preserve"> Sequenziali (token stream)</w:t>
       </w:r>
       <w:r>
         <w:t>:</w:t>
@@ -1221,9 +1413,15 @@
           <w:numId w:val="6"/>
         </w:numPr>
       </w:pPr>
-      <w:r>
-        <w:t xml:space="preserve">Implementabili con </w:t>
-      </w:r>
+      <w:proofErr w:type="spellStart"/>
+      <w:r>
+        <w:t>Implementabili</w:t>
+      </w:r>
+      <w:proofErr w:type="spellEnd"/>
+      <w:r>
+        <w:t xml:space="preserve"> con </w:t>
+      </w:r>
+      <w:proofErr w:type="spellStart"/>
       <w:r>
         <w:rPr>
           <w:b/>
@@ -1231,6 +1429,7 @@
         </w:rPr>
         <w:t>PyTorch</w:t>
       </w:r>
+      <w:proofErr w:type="spellEnd"/>
       <w:r>
         <w:t xml:space="preserve">, </w:t>
       </w:r>
@@ -1244,12 +1443,21 @@
       <w:r>
         <w:t xml:space="preserve">, </w:t>
       </w:r>
+      <w:proofErr w:type="spellStart"/>
       <w:r>
         <w:rPr>
           <w:b/>
           <w:bCs/>
         </w:rPr>
-        <w:t>HuggingFace Transformers</w:t>
+        <w:t>HuggingFace</w:t>
+      </w:r>
+      <w:proofErr w:type="spellEnd"/>
+      <w:r>
+        <w:rPr>
+          <w:b/>
+          <w:bCs/>
+        </w:rPr>
+        <w:t xml:space="preserve"> Transformers</w:t>
       </w:r>
     </w:p>
     <w:p>
@@ -1329,24 +1537,38 @@
           <w:numId w:val="6"/>
         </w:numPr>
       </w:pPr>
-      <w:r>
-        <w:t xml:space="preserve">Implementabili con </w:t>
-      </w:r>
+      <w:proofErr w:type="spellStart"/>
+      <w:r>
+        <w:t>Implementabili</w:t>
+      </w:r>
+      <w:proofErr w:type="spellEnd"/>
+      <w:r>
+        <w:t xml:space="preserve"> con </w:t>
+      </w:r>
+      <w:proofErr w:type="spellStart"/>
       <w:r>
         <w:rPr>
           <w:b/>
           <w:bCs/>
         </w:rPr>
-        <w:t>PyTorch Geometric</w:t>
-      </w:r>
-      <w:r>
-        <w:t xml:space="preserve">, </w:t>
-      </w:r>
+        <w:t>PyTorch</w:t>
+      </w:r>
+      <w:proofErr w:type="spellEnd"/>
       <w:r>
         <w:rPr>
           <w:b/>
           <w:bCs/>
         </w:rPr>
+        <w:t xml:space="preserve"> Geometric</w:t>
+      </w:r>
+      <w:r>
+        <w:t xml:space="preserve">, </w:t>
+      </w:r>
+      <w:r>
+        <w:rPr>
+          <w:b/>
+          <w:bCs/>
+        </w:rPr>
         <w:t>DGL</w:t>
       </w:r>
     </w:p>
@@ -1515,9 +1737,19 @@
       <w:pPr>
         <w:pStyle w:val="Heading4"/>
       </w:pPr>
-      <w:r>
-        <w:t>Funzionalità Principali</w:t>
-      </w:r>
+      <w:proofErr w:type="spellStart"/>
+      <w:r>
+        <w:t>Funzionalità</w:t>
+      </w:r>
+      <w:proofErr w:type="spellEnd"/>
+      <w:r>
+        <w:t xml:space="preserve"> </w:t>
+      </w:r>
+      <w:proofErr w:type="spellStart"/>
+      <w:r>
+        <w:t>Principali</w:t>
+      </w:r>
+      <w:proofErr w:type="spellEnd"/>
     </w:p>
     <w:p>
       <w:pPr>
@@ -1526,13 +1758,47 @@
           <w:numId w:val="8"/>
         </w:numPr>
       </w:pPr>
+      <w:proofErr w:type="spellStart"/>
       <w:r>
         <w:rPr>
           <w:b/>
           <w:bCs/>
         </w:rPr>
-        <w:t>Compilazione delle informazioni</w:t>
-      </w:r>
+        <w:t>Compilazione</w:t>
+      </w:r>
+      <w:proofErr w:type="spellEnd"/>
+      <w:r>
+        <w:rPr>
+          <w:b/>
+          <w:bCs/>
+        </w:rPr>
+        <w:t xml:space="preserve"> </w:t>
+      </w:r>
+      <w:proofErr w:type="spellStart"/>
+      <w:r>
+        <w:rPr>
+          <w:b/>
+          <w:bCs/>
+        </w:rPr>
+        <w:t>delle</w:t>
+      </w:r>
+      <w:proofErr w:type="spellEnd"/>
+      <w:r>
+        <w:rPr>
+          <w:b/>
+          <w:bCs/>
+        </w:rPr>
+        <w:t xml:space="preserve"> </w:t>
+      </w:r>
+      <w:proofErr w:type="spellStart"/>
+      <w:r>
+        <w:rPr>
+          <w:b/>
+          <w:bCs/>
+        </w:rPr>
+        <w:t>informazioni</w:t>
+      </w:r>
+      <w:proofErr w:type="spellEnd"/>
     </w:p>
     <w:p>
       <w:pPr>
@@ -1592,13 +1858,22 @@
           <w:numId w:val="8"/>
         </w:numPr>
       </w:pPr>
+      <w:proofErr w:type="spellStart"/>
       <w:r>
         <w:rPr>
           <w:b/>
           <w:bCs/>
         </w:rPr>
         <w:lastRenderedPageBreak/>
-        <w:t>Formattazione del report</w:t>
+        <w:t>Formattazione</w:t>
+      </w:r>
+      <w:proofErr w:type="spellEnd"/>
+      <w:r>
+        <w:rPr>
+          <w:b/>
+          <w:bCs/>
+        </w:rPr>
+        <w:t xml:space="preserve"> del report</w:t>
       </w:r>
     </w:p>
     <w:p>
@@ -1659,13 +1934,31 @@
           <w:numId w:val="8"/>
         </w:numPr>
       </w:pPr>
+      <w:proofErr w:type="spellStart"/>
       <w:r>
         <w:rPr>
           <w:b/>
           <w:bCs/>
         </w:rPr>
-        <w:t>Suggerimenti di mitigazione</w:t>
-      </w:r>
+        <w:t>Suggerimenti</w:t>
+      </w:r>
+      <w:proofErr w:type="spellEnd"/>
+      <w:r>
+        <w:rPr>
+          <w:b/>
+          <w:bCs/>
+        </w:rPr>
+        <w:t xml:space="preserve"> di </w:t>
+      </w:r>
+      <w:proofErr w:type="spellStart"/>
+      <w:r>
+        <w:rPr>
+          <w:b/>
+          <w:bCs/>
+        </w:rPr>
+        <w:t>mitigazione</w:t>
+      </w:r>
+      <w:proofErr w:type="spellEnd"/>
     </w:p>
     <w:p>
       <w:pPr>
@@ -1681,7 +1974,39 @@
         <w:t xml:space="preserve">Per ogni vulnerabilità può essere incluso un consiglio automatico (es. </w:t>
       </w:r>
       <w:r>
-        <w:t>"Utilizzare query parametrizzate invece di concatenazioni").</w:t>
+        <w:t>"</w:t>
+      </w:r>
+      <w:proofErr w:type="spellStart"/>
+      <w:r>
+        <w:t>Utilizzare</w:t>
+      </w:r>
+      <w:proofErr w:type="spellEnd"/>
+      <w:r>
+        <w:t xml:space="preserve"> query </w:t>
+      </w:r>
+      <w:proofErr w:type="spellStart"/>
+      <w:r>
+        <w:t>parametrizzate</w:t>
+      </w:r>
+      <w:proofErr w:type="spellEnd"/>
+      <w:r>
+        <w:t xml:space="preserve"> </w:t>
+      </w:r>
+      <w:proofErr w:type="spellStart"/>
+      <w:r>
+        <w:t>invece</w:t>
+      </w:r>
+      <w:proofErr w:type="spellEnd"/>
+      <w:r>
+        <w:t xml:space="preserve"> di </w:t>
+      </w:r>
+      <w:proofErr w:type="spellStart"/>
+      <w:r>
+        <w:t>concatenazioni</w:t>
+      </w:r>
+      <w:proofErr w:type="spellEnd"/>
+      <w:r>
+        <w:t>").</w:t>
       </w:r>
     </w:p>
     <w:p>
@@ -1689,8 +2014,13 @@
         <w:pStyle w:val="Heading4"/>
       </w:pPr>
       <w:r>
-        <w:t>Output Esempio</w:t>
-      </w:r>
+        <w:t xml:space="preserve">Output </w:t>
+      </w:r>
+      <w:proofErr w:type="spellStart"/>
+      <w:r>
+        <w:t>Esempio</w:t>
+      </w:r>
+      <w:proofErr w:type="spellEnd"/>
     </w:p>
     <w:p>
       <w:r>
@@ -1724,7 +2054,15 @@
     </w:p>
     <w:p>
       <w:r>
-        <w:t xml:space="preserve">  "suggested_fix": "Use parameterized queries instead of string concatenation."</w:t>
+        <w:t xml:space="preserve">  "</w:t>
+      </w:r>
+      <w:proofErr w:type="spellStart"/>
+      <w:r>
+        <w:t>suggested_fix</w:t>
+      </w:r>
+      <w:proofErr w:type="spellEnd"/>
+      <w:r>
+        <w:t>": "Use parameterized queries instead of string concatenation."</w:t>
       </w:r>
     </w:p>
     <w:p>
@@ -1805,6 +2143,7 @@
                 <w:bCs/>
               </w:rPr>
             </w:pPr>
+            <w:proofErr w:type="spellStart"/>
             <w:r>
               <w:rPr>
                 <w:b/>
@@ -1812,6 +2151,7 @@
               </w:rPr>
               <w:t>Vulnerabilità</w:t>
             </w:r>
+            <w:proofErr w:type="spellEnd"/>
           </w:p>
         </w:tc>
         <w:tc>
@@ -1827,6 +2167,7 @@
                 <w:bCs/>
               </w:rPr>
             </w:pPr>
+            <w:proofErr w:type="spellStart"/>
             <w:r>
               <w:rPr>
                 <w:b/>
@@ -1834,6 +2175,7 @@
               </w:rPr>
               <w:t>Descrizione</w:t>
             </w:r>
+            <w:proofErr w:type="spellEnd"/>
           </w:p>
         </w:tc>
         <w:tc>
@@ -1849,6 +2191,7 @@
                 <w:bCs/>
               </w:rPr>
             </w:pPr>
+            <w:proofErr w:type="spellStart"/>
             <w:r>
               <w:rPr>
                 <w:b/>
@@ -1856,6 +2199,7 @@
               </w:rPr>
               <w:t>Rischio</w:t>
             </w:r>
+            <w:proofErr w:type="spellEnd"/>
           </w:p>
         </w:tc>
         <w:tc>
@@ -1871,13 +2215,31 @@
                 <w:bCs/>
               </w:rPr>
             </w:pPr>
+            <w:proofErr w:type="spellStart"/>
             <w:r>
               <w:rPr>
                 <w:b/>
                 <w:bCs/>
               </w:rPr>
-              <w:t>Esempio di sfruttamento</w:t>
-            </w:r>
+              <w:t>Esempio</w:t>
+            </w:r>
+            <w:proofErr w:type="spellEnd"/>
+            <w:r>
+              <w:rPr>
+                <w:b/>
+                <w:bCs/>
+              </w:rPr>
+              <w:t xml:space="preserve"> di </w:t>
+            </w:r>
+            <w:proofErr w:type="spellStart"/>
+            <w:r>
+              <w:rPr>
+                <w:b/>
+                <w:bCs/>
+              </w:rPr>
+              <w:t>sfruttamento</w:t>
+            </w:r>
+            <w:proofErr w:type="spellEnd"/>
           </w:p>
         </w:tc>
       </w:tr>
@@ -1907,9 +2269,27 @@
             <w:hideMark/>
           </w:tcPr>
           <w:p>
-            <w:r>
-              <w:t>Esecuzione dinamica di codice</w:t>
-            </w:r>
+            <w:proofErr w:type="spellStart"/>
+            <w:r>
+              <w:t>Esecuzione</w:t>
+            </w:r>
+            <w:proofErr w:type="spellEnd"/>
+            <w:r>
+              <w:t xml:space="preserve"> </w:t>
+            </w:r>
+            <w:proofErr w:type="spellStart"/>
+            <w:r>
+              <w:t>dinamica</w:t>
+            </w:r>
+            <w:proofErr w:type="spellEnd"/>
+            <w:r>
+              <w:t xml:space="preserve"> di </w:t>
+            </w:r>
+            <w:proofErr w:type="spellStart"/>
+            <w:r>
+              <w:t>codice</w:t>
+            </w:r>
+            <w:proofErr w:type="spellEnd"/>
           </w:p>
         </w:tc>
         <w:tc>
@@ -1938,13 +2318,29 @@
               <w:t>eval(input("&gt;&gt; "))</w:t>
             </w:r>
             <w:r>
-              <w:t xml:space="preserve"> → inserisco </w:t>
-            </w:r>
+              <w:t xml:space="preserve"> → </w:t>
+            </w:r>
+            <w:proofErr w:type="spellStart"/>
+            <w:r>
+              <w:t>inserisco</w:t>
+            </w:r>
+            <w:proofErr w:type="spellEnd"/>
+            <w:r>
+              <w:t xml:space="preserve"> </w:t>
+            </w:r>
+            <w:proofErr w:type="spellStart"/>
             <w:r>
               <w:rPr>
                 <w:highlight w:val="lightGray"/>
               </w:rPr>
-              <w:t>os.system("rm -rf /")</w:t>
+              <w:t>os.system</w:t>
+            </w:r>
+            <w:proofErr w:type="spellEnd"/>
+            <w:r>
+              <w:rPr>
+                <w:highlight w:val="lightGray"/>
+              </w:rPr>
+              <w:t>("rm -rf /")</w:t>
             </w:r>
           </w:p>
         </w:tc>
@@ -1965,11 +2361,19 @@
                 <w:highlight w:val="red"/>
               </w:rPr>
             </w:pPr>
+            <w:proofErr w:type="spellStart"/>
             <w:r>
               <w:rPr>
                 <w:highlight w:val="red"/>
               </w:rPr>
-              <w:t>os.system() / subprocess</w:t>
+              <w:t>os.system</w:t>
+            </w:r>
+            <w:proofErr w:type="spellEnd"/>
+            <w:r>
+              <w:rPr>
+                <w:highlight w:val="red"/>
+              </w:rPr>
+              <w:t>() / subprocess</w:t>
             </w:r>
           </w:p>
         </w:tc>
@@ -2012,11 +2416,19 @@
             <w:hideMark/>
           </w:tcPr>
           <w:p>
+            <w:proofErr w:type="spellStart"/>
             <w:r>
               <w:rPr>
                 <w:highlight w:val="lightGray"/>
               </w:rPr>
-              <w:t>os.system("ping " + user)</w:t>
+              <w:t>os.system</w:t>
+            </w:r>
+            <w:proofErr w:type="spellEnd"/>
+            <w:r>
+              <w:rPr>
+                <w:highlight w:val="lightGray"/>
+              </w:rPr>
+              <w:t>("ping " + user)</w:t>
             </w:r>
             <w:r>
               <w:t xml:space="preserve"> → </w:t>
@@ -2050,7 +2462,21 @@
               <w:rPr>
                 <w:highlight w:val="red"/>
               </w:rPr>
-              <w:t>SQL dinamico (+, %, f"")</w:t>
+              <w:t xml:space="preserve">SQL </w:t>
+            </w:r>
+            <w:proofErr w:type="spellStart"/>
+            <w:r>
+              <w:rPr>
+                <w:highlight w:val="red"/>
+              </w:rPr>
+              <w:t>dinamico</w:t>
+            </w:r>
+            <w:proofErr w:type="spellEnd"/>
+            <w:r>
+              <w:rPr>
+                <w:highlight w:val="red"/>
+              </w:rPr>
+              <w:t xml:space="preserve"> (+, %, f"")</w:t>
             </w:r>
           </w:p>
         </w:tc>
@@ -2093,11 +2519,19 @@
             <w:hideMark/>
           </w:tcPr>
           <w:p>
+            <w:proofErr w:type="spellStart"/>
             <w:r>
               <w:rPr>
                 <w:highlight w:val="lightGray"/>
               </w:rPr>
-              <w:t>cursor.execute("SELECT * FROM users WHERE user='" + u + "'") → ' OR '1'='1</w:t>
+              <w:t>cursor.execute</w:t>
+            </w:r>
+            <w:proofErr w:type="spellEnd"/>
+            <w:r>
+              <w:rPr>
+                <w:highlight w:val="lightGray"/>
+              </w:rPr>
+              <w:t>("SELECT * FROM users WHERE user='" + u + "'") → ' OR '1'='1</w:t>
             </w:r>
           </w:p>
         </w:tc>
@@ -2122,8 +2556,16 @@
               <w:rPr>
                 <w:highlight w:val="red"/>
               </w:rPr>
-              <w:t>input() non validato</w:t>
-            </w:r>
+              <w:t xml:space="preserve">input() non </w:t>
+            </w:r>
+            <w:proofErr w:type="spellStart"/>
+            <w:r>
+              <w:rPr>
+                <w:highlight w:val="red"/>
+              </w:rPr>
+              <w:t>validato</w:t>
+            </w:r>
+            <w:proofErr w:type="spellEnd"/>
           </w:p>
         </w:tc>
         <w:tc>
@@ -2172,7 +2614,15 @@
               <w:t>x = int(input())</w:t>
             </w:r>
             <w:r>
-              <w:t xml:space="preserve"> → crash se passo </w:t>
+              <w:t xml:space="preserve"> → crash se </w:t>
+            </w:r>
+            <w:proofErr w:type="spellStart"/>
+            <w:r>
+              <w:t>passo</w:t>
+            </w:r>
+            <w:proofErr w:type="spellEnd"/>
+            <w:r>
+              <w:t xml:space="preserve"> </w:t>
             </w:r>
             <w:r>
               <w:rPr>
@@ -2199,11 +2649,19 @@
                 <w:highlight w:val="red"/>
               </w:rPr>
             </w:pPr>
+            <w:proofErr w:type="spellStart"/>
             <w:r>
               <w:rPr>
                 <w:highlight w:val="red"/>
               </w:rPr>
-              <w:t>pickle.load()</w:t>
+              <w:t>pickle.load</w:t>
+            </w:r>
+            <w:proofErr w:type="spellEnd"/>
+            <w:r>
+              <w:rPr>
+                <w:highlight w:val="red"/>
+              </w:rPr>
+              <w:t>()</w:t>
             </w:r>
           </w:p>
         </w:tc>
@@ -2276,12 +2734,20 @@
                 <w:highlight w:val="red"/>
               </w:rPr>
             </w:pPr>
+            <w:proofErr w:type="spellStart"/>
             <w:r>
               <w:rPr>
                 <w:highlight w:val="red"/>
               </w:rPr>
               <w:lastRenderedPageBreak/>
-              <w:t>strcpy()</w:t>
+              <w:t>strcpy</w:t>
+            </w:r>
+            <w:proofErr w:type="spellEnd"/>
+            <w:r>
+              <w:rPr>
+                <w:highlight w:val="red"/>
+              </w:rPr>
+              <w:t>()</w:t>
             </w:r>
           </w:p>
         </w:tc>
@@ -2324,15 +2790,42 @@
             <w:hideMark/>
           </w:tcPr>
           <w:p>
+            <w:proofErr w:type="spellStart"/>
             <w:r>
               <w:rPr>
                 <w:highlight w:val="lightGray"/>
               </w:rPr>
-              <w:t>strcpy(dest, input);</w:t>
-            </w:r>
-            <w:r>
-              <w:t xml:space="preserve"> → overflow del buffer dest</w:t>
-            </w:r>
+              <w:t>strcpy</w:t>
+            </w:r>
+            <w:proofErr w:type="spellEnd"/>
+            <w:r>
+              <w:rPr>
+                <w:highlight w:val="lightGray"/>
+              </w:rPr>
+              <w:t>(</w:t>
+            </w:r>
+            <w:proofErr w:type="spellStart"/>
+            <w:r>
+              <w:rPr>
+                <w:highlight w:val="lightGray"/>
+              </w:rPr>
+              <w:t>dest</w:t>
+            </w:r>
+            <w:proofErr w:type="spellEnd"/>
+            <w:r>
+              <w:rPr>
+                <w:highlight w:val="lightGray"/>
+              </w:rPr>
+              <w:t>, input);</w:t>
+            </w:r>
+            <w:r>
+              <w:t xml:space="preserve"> → overflow del buffer </w:t>
+            </w:r>
+            <w:proofErr w:type="spellStart"/>
+            <w:r>
+              <w:t>dest</w:t>
+            </w:r>
+            <w:proofErr w:type="spellEnd"/>
           </w:p>
         </w:tc>
       </w:tr>
@@ -2356,8 +2849,16 @@
               <w:rPr>
                 <w:highlight w:val="red"/>
               </w:rPr>
-              <w:t>open("file", "w") dinamico</w:t>
-            </w:r>
+              <w:t xml:space="preserve">open("file", "w") </w:t>
+            </w:r>
+            <w:proofErr w:type="spellStart"/>
+            <w:r>
+              <w:rPr>
+                <w:highlight w:val="red"/>
+              </w:rPr>
+              <w:t>dinamico</w:t>
+            </w:r>
+            <w:proofErr w:type="spellEnd"/>
           </w:p>
         </w:tc>
         <w:tc>
@@ -2433,11 +2934,19 @@
                 <w:highlight w:val="red"/>
               </w:rPr>
             </w:pPr>
+            <w:proofErr w:type="spellStart"/>
             <w:r>
               <w:rPr>
                 <w:highlight w:val="red"/>
               </w:rPr>
-              <w:t>Nessuna try/except</w:t>
+              <w:t>Nessuna</w:t>
+            </w:r>
+            <w:proofErr w:type="spellEnd"/>
+            <w:r>
+              <w:rPr>
+                <w:highlight w:val="red"/>
+              </w:rPr>
+              <w:t xml:space="preserve"> try/except</w:t>
             </w:r>
           </w:p>
         </w:tc>
@@ -2487,8 +2996,13 @@
               <w:t>x = 1/0</w:t>
             </w:r>
             <w:r>
-              <w:t xml:space="preserve"> → crash del programma</w:t>
-            </w:r>
+              <w:t xml:space="preserve"> → crash del </w:t>
+            </w:r>
+            <w:proofErr w:type="spellStart"/>
+            <w:r>
+              <w:t>programma</w:t>
+            </w:r>
+            <w:proofErr w:type="spellEnd"/>
           </w:p>
         </w:tc>
       </w:tr>
@@ -2508,12 +3022,42 @@
                 <w:highlight w:val="red"/>
               </w:rPr>
             </w:pPr>
+            <w:proofErr w:type="spellStart"/>
             <w:r>
               <w:rPr>
                 <w:highlight w:val="red"/>
               </w:rPr>
-              <w:t>Profonda annidazione logica</w:t>
-            </w:r>
+              <w:t>Profonda</w:t>
+            </w:r>
+            <w:proofErr w:type="spellEnd"/>
+            <w:r>
+              <w:rPr>
+                <w:highlight w:val="red"/>
+              </w:rPr>
+              <w:t xml:space="preserve"> </w:t>
+            </w:r>
+            <w:proofErr w:type="spellStart"/>
+            <w:r>
+              <w:rPr>
+                <w:highlight w:val="red"/>
+              </w:rPr>
+              <w:t>annidazione</w:t>
+            </w:r>
+            <w:proofErr w:type="spellEnd"/>
+            <w:r>
+              <w:rPr>
+                <w:highlight w:val="red"/>
+              </w:rPr>
+              <w:t xml:space="preserve"> </w:t>
+            </w:r>
+            <w:proofErr w:type="spellStart"/>
+            <w:r>
+              <w:rPr>
+                <w:highlight w:val="red"/>
+              </w:rPr>
+              <w:t>logica</w:t>
+            </w:r>
+            <w:proofErr w:type="spellEnd"/>
           </w:p>
         </w:tc>
         <w:tc>
@@ -2543,9 +3087,19 @@
             <w:hideMark/>
           </w:tcPr>
           <w:p>
-            <w:r>
-              <w:t>Codice fragile e rischioso</w:t>
-            </w:r>
+            <w:proofErr w:type="spellStart"/>
+            <w:r>
+              <w:t>Codice</w:t>
+            </w:r>
+            <w:proofErr w:type="spellEnd"/>
+            <w:r>
+              <w:t xml:space="preserve"> fragile e </w:t>
+            </w:r>
+            <w:proofErr w:type="spellStart"/>
+            <w:r>
+              <w:t>rischioso</w:t>
+            </w:r>
+            <w:proofErr w:type="spellEnd"/>
           </w:p>
         </w:tc>
         <w:tc>
@@ -2580,11 +3134,19 @@
                 <w:highlight w:val="red"/>
               </w:rPr>
             </w:pPr>
+            <w:proofErr w:type="spellStart"/>
             <w:r>
               <w:rPr>
                 <w:highlight w:val="red"/>
               </w:rPr>
-              <w:t>Flusso input → exec()</w:t>
+              <w:t>Flusso</w:t>
+            </w:r>
+            <w:proofErr w:type="spellEnd"/>
+            <w:r>
+              <w:rPr>
+                <w:highlight w:val="red"/>
+              </w:rPr>
+              <w:t xml:space="preserve"> input → exec()</w:t>
             </w:r>
           </w:p>
         </w:tc>
@@ -2631,7 +3193,21 @@
               <w:rPr>
                 <w:highlight w:val="lightGray"/>
               </w:rPr>
-              <w:t>x = input(); exec(x) → __import__('os').system('ls')</w:t>
+              <w:t>x = input(); exec(x) → __import__('</w:t>
+            </w:r>
+            <w:proofErr w:type="spellStart"/>
+            <w:r>
+              <w:rPr>
+                <w:highlight w:val="lightGray"/>
+              </w:rPr>
+              <w:t>os</w:t>
+            </w:r>
+            <w:proofErr w:type="spellEnd"/>
+            <w:r>
+              <w:rPr>
+                <w:highlight w:val="lightGray"/>
+              </w:rPr>
+              <w:t>').system('ls')</w:t>
             </w:r>
           </w:p>
         </w:tc>
@@ -2652,12 +3228,28 @@
                 <w:highlight w:val="red"/>
               </w:rPr>
             </w:pPr>
+            <w:proofErr w:type="spellStart"/>
             <w:r>
               <w:rPr>
                 <w:highlight w:val="red"/>
               </w:rPr>
-              <w:t>request.GET["x"] diretto</w:t>
-            </w:r>
+              <w:t>request.GET</w:t>
+            </w:r>
+            <w:proofErr w:type="spellEnd"/>
+            <w:r>
+              <w:rPr>
+                <w:highlight w:val="red"/>
+              </w:rPr>
+              <w:t xml:space="preserve">["x"] </w:t>
+            </w:r>
+            <w:proofErr w:type="spellStart"/>
+            <w:r>
+              <w:rPr>
+                <w:highlight w:val="red"/>
+              </w:rPr>
+              <w:t>diretto</w:t>
+            </w:r>
+            <w:proofErr w:type="spellEnd"/>
           </w:p>
         </w:tc>
         <w:tc>
@@ -2704,11 +3296,33 @@
                 <w:highlight w:val="lightGray"/>
               </w:rPr>
             </w:pPr>
+            <w:proofErr w:type="spellStart"/>
             <w:r>
               <w:rPr>
                 <w:highlight w:val="lightGray"/>
               </w:rPr>
-              <w:t>os.system("ls " + request.GET["path"])</w:t>
+              <w:t>os.system</w:t>
+            </w:r>
+            <w:proofErr w:type="spellEnd"/>
+            <w:r>
+              <w:rPr>
+                <w:highlight w:val="lightGray"/>
+              </w:rPr>
+              <w:t xml:space="preserve">("ls " + </w:t>
+            </w:r>
+            <w:proofErr w:type="spellStart"/>
+            <w:r>
+              <w:rPr>
+                <w:highlight w:val="lightGray"/>
+              </w:rPr>
+              <w:t>request.GET</w:t>
+            </w:r>
+            <w:proofErr w:type="spellEnd"/>
+            <w:r>
+              <w:rPr>
+                <w:highlight w:val="lightGray"/>
+              </w:rPr>
+              <w:t>["path"])</w:t>
             </w:r>
           </w:p>
         </w:tc>
@@ -2729,12 +3343,28 @@
                 <w:highlight w:val="red"/>
               </w:rPr>
             </w:pPr>
+            <w:proofErr w:type="spellStart"/>
             <w:r>
               <w:rPr>
                 <w:highlight w:val="red"/>
               </w:rPr>
-              <w:t>Variabile non inizializzata</w:t>
-            </w:r>
+              <w:t>Variabile</w:t>
+            </w:r>
+            <w:proofErr w:type="spellEnd"/>
+            <w:r>
+              <w:rPr>
+                <w:highlight w:val="red"/>
+              </w:rPr>
+              <w:t xml:space="preserve"> non </w:t>
+            </w:r>
+            <w:proofErr w:type="spellStart"/>
+            <w:r>
+              <w:rPr>
+                <w:highlight w:val="red"/>
+              </w:rPr>
+              <w:t>inizializzata</w:t>
+            </w:r>
+            <w:proofErr w:type="spellEnd"/>
           </w:p>
         </w:tc>
         <w:tc>
@@ -2780,7 +3410,21 @@
               <w:rPr>
                 <w:highlight w:val="lightGray"/>
               </w:rPr>
-              <w:t>if x &gt; 10: print(y) → NameError: y is not defined</w:t>
+              <w:t xml:space="preserve">if x &gt; 10: print(y) → </w:t>
+            </w:r>
+            <w:proofErr w:type="spellStart"/>
+            <w:r>
+              <w:rPr>
+                <w:highlight w:val="lightGray"/>
+              </w:rPr>
+              <w:t>NameError</w:t>
+            </w:r>
+            <w:proofErr w:type="spellEnd"/>
+            <w:r>
+              <w:rPr>
+                <w:highlight w:val="lightGray"/>
+              </w:rPr>
+              <w:t>: y is not defined</w:t>
             </w:r>
           </w:p>
         </w:tc>
@@ -2791,8 +3435,21 @@
       <w:pPr>
         <w:pStyle w:val="Heading2"/>
       </w:pPr>
-      <w:r>
-        <w:t>Analizzatore Statico – Code Analysis</w:t>
+      <w:proofErr w:type="spellStart"/>
+      <w:r>
+        <w:t>Analizzatore</w:t>
+      </w:r>
+      <w:proofErr w:type="spellEnd"/>
+      <w:r>
+        <w:t xml:space="preserve"> </w:t>
+      </w:r>
+      <w:proofErr w:type="spellStart"/>
+      <w:r>
+        <w:t>Statico</w:t>
+      </w:r>
+      <w:proofErr w:type="spellEnd"/>
+      <w:r>
+        <w:t xml:space="preserve"> – Code Analysis</w:t>
       </w:r>
     </w:p>
     <w:p>
@@ -2958,6 +3615,7 @@
           <w:numId w:val="11"/>
         </w:numPr>
       </w:pPr>
+      <w:proofErr w:type="spellStart"/>
       <w:r>
         <w:rPr>
           <w:b/>
@@ -2965,8 +3623,41 @@
         </w:rPr>
         <w:t>self.critical_sinks_needing_try</w:t>
       </w:r>
-      <w:r>
-        <w:t>: sottoinsieme di sinks che richiede protezione con try/except</w:t>
+      <w:proofErr w:type="spellEnd"/>
+      <w:r>
+        <w:t xml:space="preserve">: </w:t>
+      </w:r>
+      <w:proofErr w:type="spellStart"/>
+      <w:r>
+        <w:t>sottoinsieme</w:t>
+      </w:r>
+      <w:proofErr w:type="spellEnd"/>
+      <w:r>
+        <w:t xml:space="preserve"> di sinks </w:t>
+      </w:r>
+      <w:proofErr w:type="spellStart"/>
+      <w:r>
+        <w:t>che</w:t>
+      </w:r>
+      <w:proofErr w:type="spellEnd"/>
+      <w:r>
+        <w:t xml:space="preserve"> </w:t>
+      </w:r>
+      <w:proofErr w:type="spellStart"/>
+      <w:r>
+        <w:t>richiede</w:t>
+      </w:r>
+      <w:proofErr w:type="spellEnd"/>
+      <w:r>
+        <w:t xml:space="preserve"> </w:t>
+      </w:r>
+      <w:proofErr w:type="spellStart"/>
+      <w:r>
+        <w:t>protezione</w:t>
+      </w:r>
+      <w:proofErr w:type="spellEnd"/>
+      <w:r>
+        <w:t xml:space="preserve"> con try/except</w:t>
       </w:r>
     </w:p>
     <w:p>
@@ -3104,7 +3795,21 @@
         <w:rPr>
           <w:lang w:val="it-IT"/>
         </w:rPr>
-        <w:t>salva il nome della funzione in self.current_function</w:t>
+        <w:t>S</w:t>
+      </w:r>
+      <w:r>
+        <w:rPr>
+          <w:lang w:val="it-IT"/>
+        </w:rPr>
+        <w:t xml:space="preserve">alva il nome della funzione in </w:t>
+      </w:r>
+      <w:r>
+        <w:rPr>
+          <w:b/>
+          <w:bCs/>
+          <w:lang w:val="it-IT"/>
+        </w:rPr>
+        <w:t>self.current_function</w:t>
       </w:r>
     </w:p>
     <w:p>
@@ -3113,9 +3818,27 @@
           <w:ilvl w:val="0"/>
           <w:numId w:val="12"/>
         </w:numPr>
-      </w:pPr>
-      <w:r>
-        <w:t>resetta il contesto per l’analisi</w:t>
+        <w:rPr>
+          <w:lang w:val="it-IT"/>
+        </w:rPr>
+      </w:pPr>
+      <w:r>
+        <w:rPr>
+          <w:lang w:val="it-IT"/>
+        </w:rPr>
+        <w:t>R</w:t>
+      </w:r>
+      <w:r>
+        <w:rPr>
+          <w:lang w:val="it-IT"/>
+        </w:rPr>
+        <w:t>esetta il contesto per l’analisi</w:t>
+      </w:r>
+      <w:r>
+        <w:rPr>
+          <w:lang w:val="it-IT"/>
+        </w:rPr>
+        <w:t xml:space="preserve"> (es. vecchie variabili di depth...)</w:t>
       </w:r>
     </w:p>
     <w:p>
@@ -3132,7 +3855,13 @@
         <w:rPr>
           <w:lang w:val="it-IT"/>
         </w:rPr>
-        <w:t>visita tutti i nodi interni alla funzione</w:t>
+        <w:t>V</w:t>
+      </w:r>
+      <w:r>
+        <w:rPr>
+          <w:lang w:val="it-IT"/>
+        </w:rPr>
+        <w:t>isita tutti i nodi interni alla funzione</w:t>
       </w:r>
     </w:p>
     <w:p>
@@ -3149,18 +3878,37 @@
         <w:rPr>
           <w:lang w:val="it-IT"/>
         </w:rPr>
-        <w:t>alla fine, se la profondità delle strutture supera 3, segnala la vulnerabilità</w:t>
+        <w:t>Se</w:t>
+      </w:r>
+      <w:r>
+        <w:rPr>
+          <w:lang w:val="it-IT"/>
+        </w:rPr>
+        <w:t xml:space="preserve"> la profondità delle strutture supera 3, segnala la vulnerabilità</w:t>
       </w:r>
     </w:p>
     <w:p>
       <w:pPr>
         <w:pStyle w:val="Heading3"/>
       </w:pPr>
+      <w:proofErr w:type="spellStart"/>
       <w:r>
         <w:t>B</w:t>
       </w:r>
       <w:r>
-        <w:t>locco try (visit_try)</w:t>
+        <w:t>locco</w:t>
+      </w:r>
+      <w:proofErr w:type="spellEnd"/>
+      <w:r>
+        <w:t xml:space="preserve"> try (</w:t>
+      </w:r>
+      <w:proofErr w:type="spellStart"/>
+      <w:r>
+        <w:t>visit_try</w:t>
+      </w:r>
+      <w:proofErr w:type="spellEnd"/>
+      <w:r>
+        <w:t>)</w:t>
       </w:r>
     </w:p>
     <w:p>
@@ -3177,7 +3925,27 @@
         <w:rPr>
           <w:lang w:val="it-IT"/>
         </w:rPr>
-        <w:t>salva il valore attuale di in_try_block (può essere annidato)</w:t>
+        <w:t>S</w:t>
+      </w:r>
+      <w:r>
+        <w:rPr>
+          <w:lang w:val="it-IT"/>
+        </w:rPr>
+        <w:t xml:space="preserve">alva il valore attuale di </w:t>
+      </w:r>
+      <w:r>
+        <w:rPr>
+          <w:b/>
+          <w:bCs/>
+          <w:lang w:val="it-IT"/>
+        </w:rPr>
+        <w:t>in_try_block</w:t>
+      </w:r>
+      <w:r>
+        <w:rPr>
+          <w:lang w:val="it-IT"/>
+        </w:rPr>
+        <w:t xml:space="preserve"> (può essere annidato)</w:t>
       </w:r>
     </w:p>
     <w:p>
@@ -3187,8 +3955,28 @@
           <w:numId w:val="13"/>
         </w:numPr>
       </w:pPr>
-      <w:r>
-        <w:t>imposta in_try_block = true</w:t>
+      <w:proofErr w:type="spellStart"/>
+      <w:r>
+        <w:t>I</w:t>
+      </w:r>
+      <w:r>
+        <w:t>mposta</w:t>
+      </w:r>
+      <w:proofErr w:type="spellEnd"/>
+      <w:r>
+        <w:t xml:space="preserve"> </w:t>
+      </w:r>
+      <w:proofErr w:type="spellStart"/>
+      <w:r>
+        <w:rPr>
+          <w:b/>
+          <w:bCs/>
+        </w:rPr>
+        <w:t>in_try_block</w:t>
+      </w:r>
+      <w:proofErr w:type="spellEnd"/>
+      <w:r>
+        <w:t xml:space="preserve"> = true</w:t>
       </w:r>
     </w:p>
     <w:p>
@@ -3205,7 +3993,13 @@
         <w:rPr>
           <w:lang w:val="it-IT"/>
         </w:rPr>
-        <w:t>visita i nodi figli (cioè il contenuto del try)</w:t>
+        <w:t>V</w:t>
+      </w:r>
+      <w:r>
+        <w:rPr>
+          <w:lang w:val="it-IT"/>
+        </w:rPr>
+        <w:t>isita i nodi figli (cioè il contenuto del try)</w:t>
       </w:r>
     </w:p>
     <w:p>
@@ -3222,18 +4016,69 @@
         <w:rPr>
           <w:lang w:val="it-IT"/>
         </w:rPr>
-        <w:t>ripristina il valore precedente di in_try_block</w:t>
+        <w:t>R</w:t>
+      </w:r>
+      <w:r>
+        <w:rPr>
+          <w:lang w:val="it-IT"/>
+        </w:rPr>
+        <w:t xml:space="preserve">ipristina il valore precedente di </w:t>
+      </w:r>
+      <w:r>
+        <w:rPr>
+          <w:b/>
+          <w:bCs/>
+          <w:lang w:val="it-IT"/>
+        </w:rPr>
+        <w:t>in_try_block</w:t>
       </w:r>
     </w:p>
     <w:p>
       <w:pPr>
         <w:pStyle w:val="Heading3"/>
       </w:pPr>
+      <w:proofErr w:type="spellStart"/>
       <w:r>
         <w:t>S</w:t>
       </w:r>
       <w:r>
-        <w:t>trutture di controllo (visit_if, visit_while, visit_for)</w:t>
+        <w:t>trutture</w:t>
+      </w:r>
+      <w:proofErr w:type="spellEnd"/>
+      <w:r>
+        <w:t xml:space="preserve"> di </w:t>
+      </w:r>
+      <w:proofErr w:type="spellStart"/>
+      <w:r>
+        <w:t>controllo</w:t>
+      </w:r>
+      <w:proofErr w:type="spellEnd"/>
+      <w:r>
+        <w:t xml:space="preserve"> (</w:t>
+      </w:r>
+      <w:proofErr w:type="spellStart"/>
+      <w:r>
+        <w:t>visit_if</w:t>
+      </w:r>
+      <w:proofErr w:type="spellEnd"/>
+      <w:r>
+        <w:t xml:space="preserve">, </w:t>
+      </w:r>
+      <w:proofErr w:type="spellStart"/>
+      <w:r>
+        <w:t>visit_while</w:t>
+      </w:r>
+      <w:proofErr w:type="spellEnd"/>
+      <w:r>
+        <w:t xml:space="preserve">, </w:t>
+      </w:r>
+      <w:proofErr w:type="spellStart"/>
+      <w:r>
+        <w:t>visit_for</w:t>
+      </w:r>
+      <w:proofErr w:type="spellEnd"/>
+      <w:r>
+        <w:t>)</w:t>
       </w:r>
     </w:p>
     <w:p>
@@ -3243,9 +4088,22 @@
           <w:numId w:val="14"/>
         </w:numPr>
       </w:pPr>
-      <w:r>
-        <w:t>incrementano la profondità</w:t>
-      </w:r>
+      <w:proofErr w:type="spellStart"/>
+      <w:r>
+        <w:t>I</w:t>
+      </w:r>
+      <w:r>
+        <w:t>ncrementano</w:t>
+      </w:r>
+      <w:proofErr w:type="spellEnd"/>
+      <w:r>
+        <w:t xml:space="preserve"> la </w:t>
+      </w:r>
+      <w:proofErr w:type="spellStart"/>
+      <w:r>
+        <w:t>profondità</w:t>
+      </w:r>
+      <w:proofErr w:type="spellEnd"/>
     </w:p>
     <w:p>
       <w:pPr>
@@ -3261,7 +4119,27 @@
         <w:rPr>
           <w:lang w:val="it-IT"/>
         </w:rPr>
-        <w:t>aggiornano max_control_depth se necessario</w:t>
+        <w:t>A</w:t>
+      </w:r>
+      <w:r>
+        <w:rPr>
+          <w:lang w:val="it-IT"/>
+        </w:rPr>
+        <w:t xml:space="preserve">ggiornano </w:t>
+      </w:r>
+      <w:r>
+        <w:rPr>
+          <w:b/>
+          <w:bCs/>
+          <w:lang w:val="it-IT"/>
+        </w:rPr>
+        <w:t>max_control_depth</w:t>
+      </w:r>
+      <w:r>
+        <w:rPr>
+          <w:lang w:val="it-IT"/>
+        </w:rPr>
+        <w:t xml:space="preserve"> se necessario</w:t>
       </w:r>
     </w:p>
     <w:p>
@@ -3271,9 +4149,30 @@
           <w:numId w:val="14"/>
         </w:numPr>
       </w:pPr>
-      <w:r>
-        <w:t>visitano i figli</w:t>
-      </w:r>
+      <w:proofErr w:type="spellStart"/>
+      <w:r>
+        <w:t>V</w:t>
+      </w:r>
+      <w:r>
+        <w:t>isitano</w:t>
+      </w:r>
+      <w:proofErr w:type="spellEnd"/>
+      <w:r>
+        <w:t xml:space="preserve"> </w:t>
+      </w:r>
+      <w:proofErr w:type="spellStart"/>
+      <w:r>
+        <w:t>i</w:t>
+      </w:r>
+      <w:proofErr w:type="spellEnd"/>
+      <w:r>
+        <w:t xml:space="preserve"> </w:t>
+      </w:r>
+      <w:proofErr w:type="spellStart"/>
+      <w:r>
+        <w:t>figli</w:t>
+      </w:r>
+      <w:proofErr w:type="spellEnd"/>
     </w:p>
     <w:p>
       <w:pPr>
@@ -3283,8 +4182,24 @@
         </w:numPr>
       </w:pPr>
       <w:r>
-        <w:t>poi decrementano la profondità</w:t>
-      </w:r>
+        <w:t>P</w:t>
+      </w:r>
+      <w:r>
+        <w:t xml:space="preserve">oi </w:t>
+      </w:r>
+      <w:proofErr w:type="spellStart"/>
+      <w:r>
+        <w:t>decrementano</w:t>
+      </w:r>
+      <w:proofErr w:type="spellEnd"/>
+      <w:r>
+        <w:t xml:space="preserve"> la </w:t>
+      </w:r>
+      <w:proofErr w:type="spellStart"/>
+      <w:r>
+        <w:t>profondità</w:t>
+      </w:r>
+      <w:proofErr w:type="spellEnd"/>
     </w:p>
     <w:p>
       <w:pPr>
@@ -3320,7 +4235,25 @@
         <w:rPr>
           <w:lang w:val="it-IT"/>
         </w:rPr>
-        <w:t>controlla i target (a sinistra dell’assegnazione). se sono nomi semplici, li aggiunge a defined_vars</w:t>
+        <w:t>C</w:t>
+      </w:r>
+      <w:r>
+        <w:rPr>
+          <w:lang w:val="it-IT"/>
+        </w:rPr>
+        <w:t xml:space="preserve">ontrolla i target (a sinistra dell’assegnazione). </w:t>
+      </w:r>
+      <w:r>
+        <w:rPr>
+          <w:lang w:val="it-IT"/>
+        </w:rPr>
+        <w:t>S</w:t>
+      </w:r>
+      <w:r>
+        <w:rPr>
+          <w:lang w:val="it-IT"/>
+        </w:rPr>
+        <w:t>e sono nomi semplici, li aggiunge a defined_vars</w:t>
       </w:r>
     </w:p>
     <w:p>
@@ -3330,8 +4263,32 @@
           <w:numId w:val="15"/>
         </w:numPr>
       </w:pPr>
-      <w:r>
-        <w:t>controlla il valore assegnato:</w:t>
+      <w:proofErr w:type="spellStart"/>
+      <w:r>
+        <w:t>C</w:t>
+      </w:r>
+      <w:r>
+        <w:t>ontrolla</w:t>
+      </w:r>
+      <w:proofErr w:type="spellEnd"/>
+      <w:r>
+        <w:t xml:space="preserve"> il </w:t>
+      </w:r>
+      <w:proofErr w:type="spellStart"/>
+      <w:r>
+        <w:t>valore</w:t>
+      </w:r>
+      <w:proofErr w:type="spellEnd"/>
+      <w:r>
+        <w:t xml:space="preserve"> </w:t>
+      </w:r>
+      <w:proofErr w:type="spellStart"/>
+      <w:r>
+        <w:t>assegnato</w:t>
+      </w:r>
+      <w:proofErr w:type="spellEnd"/>
+      <w:r>
+        <w:t>:</w:t>
       </w:r>
     </w:p>
     <w:p>
@@ -3348,7 +4305,13 @@
         <w:rPr>
           <w:lang w:val="it-IT"/>
         </w:rPr>
-        <w:t>se è una chiamata a una funzione (ast.call), e questa funzione è una source, allora i target diventano tainted</w:t>
+        <w:t>S</w:t>
+      </w:r>
+      <w:r>
+        <w:rPr>
+          <w:lang w:val="it-IT"/>
+        </w:rPr>
+        <w:t>e è una chiamata a una funzione (ast.call), e questa funzione è una source, allora i target diventano tainted</w:t>
       </w:r>
     </w:p>
     <w:p>
@@ -3365,7 +4328,13 @@
         <w:rPr>
           <w:lang w:val="it-IT"/>
         </w:rPr>
-        <w:t>se è un accesso tipo request.GET[...], anche in questo caso i target vengono marcati tainted</w:t>
+        <w:t>S</w:t>
+      </w:r>
+      <w:r>
+        <w:rPr>
+          <w:lang w:val="it-IT"/>
+        </w:rPr>
+        <w:t>e è un accesso tipo request.GET[...], anche in questo caso i target vengono marcati tainted</w:t>
       </w:r>
     </w:p>
     <w:p>
@@ -3402,7 +4371,13 @@
         <w:rPr>
           <w:lang w:val="it-IT"/>
         </w:rPr>
-        <w:t>ottiene il nome completo della funzione chiamata (func_name)</w:t>
+        <w:t>O</w:t>
+      </w:r>
+      <w:r>
+        <w:rPr>
+          <w:lang w:val="it-IT"/>
+        </w:rPr>
+        <w:t>ttiene il nome completo della funzione chiamata (func_name)</w:t>
       </w:r>
     </w:p>
     <w:p>
@@ -3419,7 +4394,13 @@
         <w:rPr>
           <w:lang w:val="it-IT"/>
         </w:rPr>
-        <w:t xml:space="preserve">se la funzione è una critical_sink e siamo </w:t>
+        <w:t>S</w:t>
+      </w:r>
+      <w:r>
+        <w:rPr>
+          <w:lang w:val="it-IT"/>
+        </w:rPr>
+        <w:t xml:space="preserve">e la funzione è una critical_sink e siamo </w:t>
       </w:r>
       <w:r>
         <w:rPr>
@@ -3450,7 +4431,13 @@
         <w:rPr>
           <w:lang w:val="it-IT"/>
         </w:rPr>
-        <w:t>se è in sinks, segnala vulnerabilità comunque</w:t>
+        <w:t>S</w:t>
+      </w:r>
+      <w:r>
+        <w:rPr>
+          <w:lang w:val="it-IT"/>
+        </w:rPr>
+        <w:t>e è in sinks, segnala vulnerabilità comunque</w:t>
       </w:r>
     </w:p>
     <w:p>
@@ -3467,7 +4454,13 @@
         <w:rPr>
           <w:lang w:val="it-IT"/>
         </w:rPr>
-        <w:t>se è open e il file passato è una variabile tainted, segnala uso pericoloso</w:t>
+        <w:t>S</w:t>
+      </w:r>
+      <w:r>
+        <w:rPr>
+          <w:lang w:val="it-IT"/>
+        </w:rPr>
+        <w:t>e è open e il file passato è una variabile tainted, segnala uso pericoloso</w:t>
       </w:r>
     </w:p>
     <w:p>
@@ -3484,7 +4477,13 @@
         <w:rPr>
           <w:lang w:val="it-IT"/>
         </w:rPr>
-        <w:t>se è pickle.load, segnala deserializzazione pericolosa</w:t>
+        <w:t>S</w:t>
+      </w:r>
+      <w:r>
+        <w:rPr>
+          <w:lang w:val="it-IT"/>
+        </w:rPr>
+        <w:t>e è pickle.load, segnala deserializzazione pericolosa</w:t>
       </w:r>
     </w:p>
     <w:p>
@@ -3502,7 +4501,13 @@
           <w:lang w:val="it-IT"/>
         </w:rPr>
         <w:lastRenderedPageBreak/>
-        <w:t>se è strcpy, segnala potenziale buffer overflow</w:t>
+        <w:t>S</w:t>
+      </w:r>
+      <w:r>
+        <w:rPr>
+          <w:lang w:val="it-IT"/>
+        </w:rPr>
+        <w:t>e è strcpy, segnala potenziale buffer overflow</w:t>
       </w:r>
     </w:p>
     <w:p>
@@ -3519,7 +4524,13 @@
         <w:rPr>
           <w:lang w:val="it-IT"/>
         </w:rPr>
-        <w:t>se è cursor.execute e il primo argomento è una stringa costruita dinamicamente, segnala sql dinamico</w:t>
+        <w:t>S</w:t>
+      </w:r>
+      <w:r>
+        <w:rPr>
+          <w:lang w:val="it-IT"/>
+        </w:rPr>
+        <w:t>e è cursor.execute e il primo argomento è una stringa costruita dinamicamente, segnala sql dinamico</w:t>
       </w:r>
     </w:p>
     <w:p>
@@ -3530,7 +4541,10 @@
         </w:numPr>
       </w:pPr>
       <w:r>
-        <w:t>per ogni argomento:</w:t>
+        <w:t>P</w:t>
+      </w:r>
+      <w:r>
+        <w:t>er ogni argomento:</w:t>
       </w:r>
     </w:p>
     <w:p>
@@ -3547,7 +4561,13 @@
         <w:rPr>
           <w:lang w:val="it-IT"/>
         </w:rPr>
-        <w:t>se è una variabile tainted e il sink è pericoloso, segnala flusso di dati non sicuro</w:t>
+        <w:t>S</w:t>
+      </w:r>
+      <w:r>
+        <w:rPr>
+          <w:lang w:val="it-IT"/>
+        </w:rPr>
+        <w:t>e è una variabile tainted e il sink è pericoloso, segnala flusso di dati non sicuro</w:t>
       </w:r>
     </w:p>
     <w:p>
@@ -3584,7 +4604,13 @@
         <w:rPr>
           <w:lang w:val="it-IT"/>
         </w:rPr>
-        <w:t>se una variabile viene usata in lettura (ast.load) ma non è né definita né tainted, viene segnalata come usata senza inizializzazione</w:t>
+        <w:t>S</w:t>
+      </w:r>
+      <w:r>
+        <w:rPr>
+          <w:lang w:val="it-IT"/>
+        </w:rPr>
+        <w:t>e una variabile viene usata in lettura (ast.load) ma non è né definita né tainted, viene segnalata come usata senza inizializzazione</w:t>
       </w:r>
     </w:p>
     <w:p>
@@ -3621,7 +4647,13 @@
         <w:rPr>
           <w:lang w:val="it-IT"/>
         </w:rPr>
-        <w:t>se la funzione è semplice (eval) → ritorna il nome</w:t>
+        <w:t>S</w:t>
+      </w:r>
+      <w:r>
+        <w:rPr>
+          <w:lang w:val="it-IT"/>
+        </w:rPr>
+        <w:t>e la funzione è semplice (eval) → ritorna il nome</w:t>
       </w:r>
     </w:p>
     <w:p>
@@ -3638,18 +4670,45 @@
         <w:rPr>
           <w:lang w:val="it-IT"/>
         </w:rPr>
-        <w:t>se è tipo os.system → costruisce il nome completo con .</w:t>
+        <w:t>S</w:t>
+      </w:r>
+      <w:r>
+        <w:rPr>
+          <w:lang w:val="it-IT"/>
+        </w:rPr>
+        <w:t>e è tipo os.system → costruisce il nome completo con .</w:t>
       </w:r>
     </w:p>
     <w:p>
       <w:pPr>
         <w:pStyle w:val="Heading3"/>
       </w:pPr>
+      <w:proofErr w:type="spellStart"/>
       <w:r>
         <w:t>F</w:t>
       </w:r>
       <w:r>
-        <w:t>unzione di analisi (analyze)</w:t>
+        <w:t>unzione</w:t>
+      </w:r>
+      <w:proofErr w:type="spellEnd"/>
+      <w:r>
+        <w:t xml:space="preserve"> di </w:t>
+      </w:r>
+      <w:proofErr w:type="spellStart"/>
+      <w:r>
+        <w:t>analisi</w:t>
+      </w:r>
+      <w:proofErr w:type="spellEnd"/>
+      <w:r>
+        <w:t xml:space="preserve"> (</w:t>
+      </w:r>
+      <w:proofErr w:type="spellStart"/>
+      <w:r>
+        <w:t>analyze</w:t>
+      </w:r>
+      <w:proofErr w:type="spellEnd"/>
+      <w:r>
+        <w:t>)</w:t>
       </w:r>
     </w:p>
     <w:p>
@@ -3666,7 +4725,13 @@
         <w:rPr>
           <w:lang w:val="it-IT"/>
         </w:rPr>
-        <w:t>esegue ast.parse() sul codice sorgente</w:t>
+        <w:t>E</w:t>
+      </w:r>
+      <w:r>
+        <w:rPr>
+          <w:lang w:val="it-IT"/>
+        </w:rPr>
+        <w:t>segue ast.parse() sul codice sorgente</w:t>
       </w:r>
     </w:p>
     <w:p>
@@ -3677,8 +4742,24 @@
         </w:numPr>
       </w:pPr>
       <w:r>
-        <w:t>visita ogni nodo dell’albero</w:t>
-      </w:r>
+        <w:t>V</w:t>
+      </w:r>
+      <w:r>
+        <w:t xml:space="preserve">isita ogni </w:t>
+      </w:r>
+      <w:proofErr w:type="spellStart"/>
+      <w:r>
+        <w:t>nodo</w:t>
+      </w:r>
+      <w:proofErr w:type="spellEnd"/>
+      <w:r>
+        <w:t xml:space="preserve"> </w:t>
+      </w:r>
+      <w:proofErr w:type="spellStart"/>
+      <w:r>
+        <w:t>dell’albero</w:t>
+      </w:r>
+      <w:proofErr w:type="spellEnd"/>
     </w:p>
     <w:p>
       <w:pPr>
@@ -3686,9 +4767,21 @@
           <w:ilvl w:val="0"/>
           <w:numId w:val="19"/>
         </w:numPr>
-      </w:pPr>
-      <w:r>
-        <w:t>ritorna la lista di vulnerabilità</w:t>
+        <w:rPr>
+          <w:lang w:val="it-IT"/>
+        </w:rPr>
+      </w:pPr>
+      <w:r>
+        <w:rPr>
+          <w:lang w:val="it-IT"/>
+        </w:rPr>
+        <w:t>R</w:t>
+      </w:r>
+      <w:r>
+        <w:rPr>
+          <w:lang w:val="it-IT"/>
+        </w:rPr>
+        <w:t>itorna la lista di vulnerabilità</w:t>
       </w:r>
     </w:p>
     <w:p>
@@ -3699,7 +4792,15 @@
         <w:t>G</w:t>
       </w:r>
       <w:r>
-        <w:t>enerazione del feature vector (generate_feature_vector)</w:t>
+        <w:t>enerazione del feature vector (</w:t>
+      </w:r>
+      <w:proofErr w:type="spellStart"/>
+      <w:r>
+        <w:t>generate_feature_vector</w:t>
+      </w:r>
+      <w:proofErr w:type="spellEnd"/>
+      <w:r>
+        <w:t>)</w:t>
       </w:r>
     </w:p>
     <w:p>
@@ -3708,9 +4809,21 @@
           <w:ilvl w:val="0"/>
           <w:numId w:val="20"/>
         </w:numPr>
-      </w:pPr>
-      <w:r>
-        <w:t>prende tutte le vulnerabilità trovate</w:t>
+        <w:rPr>
+          <w:lang w:val="it-IT"/>
+        </w:rPr>
+      </w:pPr>
+      <w:r>
+        <w:rPr>
+          <w:lang w:val="it-IT"/>
+        </w:rPr>
+        <w:t>P</w:t>
+      </w:r>
+      <w:r>
+        <w:rPr>
+          <w:lang w:val="it-IT"/>
+        </w:rPr>
+        <w:t>rende tutte le vulnerabilità trovate</w:t>
       </w:r>
     </w:p>
     <w:p>
@@ -3721,7 +4834,26 @@
         </w:numPr>
       </w:pPr>
       <w:r>
-        <w:t>le conta per tipo:</w:t>
+        <w:t>L</w:t>
+      </w:r>
+      <w:r>
+        <w:t xml:space="preserve">e </w:t>
+      </w:r>
+      <w:proofErr w:type="spellStart"/>
+      <w:r>
+        <w:t>conta</w:t>
+      </w:r>
+      <w:proofErr w:type="spellEnd"/>
+      <w:r>
+        <w:t xml:space="preserve"> per </w:t>
+      </w:r>
+      <w:proofErr w:type="spellStart"/>
+      <w:r>
+        <w:t>tipo</w:t>
+      </w:r>
+      <w:proofErr w:type="spellEnd"/>
+      <w:r>
+        <w:t>:</w:t>
       </w:r>
     </w:p>
     <w:p>
@@ -3731,9 +4863,22 @@
           <w:numId w:val="20"/>
         </w:numPr>
       </w:pPr>
-      <w:r>
-        <w:t>chiamate pericolose</w:t>
-      </w:r>
+      <w:proofErr w:type="spellStart"/>
+      <w:r>
+        <w:t>C</w:t>
+      </w:r>
+      <w:r>
+        <w:t>hiamate</w:t>
+      </w:r>
+      <w:proofErr w:type="spellEnd"/>
+      <w:r>
+        <w:t xml:space="preserve"> </w:t>
+      </w:r>
+      <w:proofErr w:type="spellStart"/>
+      <w:r>
+        <w:t>pericolose</w:t>
+      </w:r>
+      <w:proofErr w:type="spellEnd"/>
     </w:p>
     <w:p>
       <w:pPr>
@@ -3743,8 +4888,24 @@
         </w:numPr>
       </w:pPr>
       <w:r>
-        <w:t>query sql dinamiche</w:t>
-      </w:r>
+        <w:t>Q</w:t>
+      </w:r>
+      <w:r>
+        <w:t xml:space="preserve">uery </w:t>
+      </w:r>
+      <w:proofErr w:type="spellStart"/>
+      <w:r>
+        <w:t>sql</w:t>
+      </w:r>
+      <w:proofErr w:type="spellEnd"/>
+      <w:r>
+        <w:t xml:space="preserve"> </w:t>
+      </w:r>
+      <w:proofErr w:type="spellStart"/>
+      <w:r>
+        <w:t>dinamiche</w:t>
+      </w:r>
+      <w:proofErr w:type="spellEnd"/>
     </w:p>
     <w:p>
       <w:pPr>
@@ -3754,7 +4915,10 @@
         </w:numPr>
       </w:pPr>
       <w:r>
-        <w:t>flussi tainted</w:t>
+        <w:t>F</w:t>
+      </w:r>
+      <w:r>
+        <w:t>lussi tainted</w:t>
       </w:r>
     </w:p>
     <w:p>
@@ -3764,8 +4928,16 @@
           <w:numId w:val="20"/>
         </w:numPr>
       </w:pPr>
-      <w:r>
-        <w:t>mancanza di try</w:t>
+      <w:proofErr w:type="spellStart"/>
+      <w:r>
+        <w:t>M</w:t>
+      </w:r>
+      <w:r>
+        <w:t>ancanza</w:t>
+      </w:r>
+      <w:proofErr w:type="spellEnd"/>
+      <w:r>
+        <w:t xml:space="preserve"> di try</w:t>
       </w:r>
     </w:p>
     <w:p>
@@ -3775,9 +4947,38 @@
           <w:numId w:val="20"/>
         </w:numPr>
       </w:pPr>
-      <w:r>
-        <w:t>struttura di controllo troppo profonda</w:t>
-      </w:r>
+      <w:proofErr w:type="spellStart"/>
+      <w:r>
+        <w:t>S</w:t>
+      </w:r>
+      <w:r>
+        <w:t>truttura</w:t>
+      </w:r>
+      <w:proofErr w:type="spellEnd"/>
+      <w:r>
+        <w:t xml:space="preserve"> di </w:t>
+      </w:r>
+      <w:proofErr w:type="spellStart"/>
+      <w:r>
+        <w:t>controllo</w:t>
+      </w:r>
+      <w:proofErr w:type="spellEnd"/>
+      <w:r>
+        <w:t xml:space="preserve"> </w:t>
+      </w:r>
+      <w:proofErr w:type="spellStart"/>
+      <w:r>
+        <w:t>troppo</w:t>
+      </w:r>
+      <w:proofErr w:type="spellEnd"/>
+      <w:r>
+        <w:t xml:space="preserve"> </w:t>
+      </w:r>
+      <w:proofErr w:type="spellStart"/>
+      <w:r>
+        <w:t>profonda</w:t>
+      </w:r>
+      <w:proofErr w:type="spellEnd"/>
     </w:p>
     <w:p>
       <w:pPr>
@@ -3785,11 +4986,26 @@
           <w:ilvl w:val="0"/>
           <w:numId w:val="20"/>
         </w:numPr>
-      </w:pPr>
-      <w:r>
-        <w:t>restituisce</w:t>
-      </w:r>
-      <w:r>
+        <w:rPr>
+          <w:lang w:val="it-IT"/>
+        </w:rPr>
+      </w:pPr>
+      <w:r>
+        <w:rPr>
+          <w:lang w:val="it-IT"/>
+        </w:rPr>
+        <w:t>R</w:t>
+      </w:r>
+      <w:r>
+        <w:rPr>
+          <w:lang w:val="it-IT"/>
+        </w:rPr>
+        <w:t>estituisce</w:t>
+      </w:r>
+      <w:r>
+        <w:rPr>
+          <w:lang w:val="it-IT"/>
+        </w:rPr>
         <w:t xml:space="preserve"> un dizionario numerico riassuntivo</w:t>
       </w:r>
     </w:p>

</xml_diff>